<commit_message>
Sequences, naa lay gidungag sa Chapter 5
</commit_message>
<xml_diff>
--- a/Chapter 5.docx
+++ b/Chapter 5.docx
@@ -190,8 +190,184 @@
         <w:jc w:val="both"/>
         <w:rPr>
           <w:rFonts w:hint="default" w:ascii="Times New Roman" w:hAnsi="Times New Roman" w:cs="Times New Roman"/>
-          <w:b/>
-          <w:bCs/>
+          <w:b w:val="0"/>
+          <w:bCs w:val="0"/>
+          <w:sz w:val="24"/>
+          <w:szCs w:val="24"/>
+          <w:lang w:val="en-US"/>
+        </w:rPr>
+      </w:pPr>
+      <w:r>
+        <w:rPr>
+          <w:rFonts w:hint="default" w:ascii="Times New Roman" w:hAnsi="Times New Roman" w:cs="Times New Roman"/>
+          <w:b w:val="0"/>
+          <w:bCs w:val="0"/>
+          <w:sz w:val="24"/>
+          <w:szCs w:val="24"/>
+          <w:lang w:val="en-US"/>
+        </w:rPr>
+        <w:t xml:space="preserve">The study aims to develop a web based game that will help the students or users learn programming while enjoying. </w:t>
+      </w:r>
+    </w:p>
+    <w:p>
+      <w:pPr>
+        <w:spacing w:line="480" w:lineRule="auto"/>
+        <w:ind w:firstLine="420" w:firstLineChars="0"/>
+        <w:jc w:val="both"/>
+        <w:rPr>
+          <w:rFonts w:hint="default" w:ascii="Times New Roman" w:hAnsi="Times New Roman" w:cs="Times New Roman"/>
+          <w:b w:val="0"/>
+          <w:bCs w:val="0"/>
+          <w:sz w:val="24"/>
+          <w:szCs w:val="24"/>
+          <w:lang w:val="en-US"/>
+        </w:rPr>
+      </w:pPr>
+      <w:r>
+        <w:rPr>
+          <w:rFonts w:hint="default" w:ascii="Times New Roman" w:hAnsi="Times New Roman" w:cs="Times New Roman"/>
+          <w:b w:val="0"/>
+          <w:bCs w:val="0"/>
+          <w:sz w:val="24"/>
+          <w:szCs w:val="24"/>
+          <w:lang w:val="en-US"/>
+        </w:rPr>
+        <w:t>It specifically aims to:</w:t>
+      </w:r>
+    </w:p>
+    <w:p>
+      <w:pPr>
+        <w:pStyle w:val="4"/>
+        <w:numPr>
+          <w:ilvl w:val="0"/>
+          <w:numId w:val="1"/>
+        </w:numPr>
+        <w:spacing w:line="480" w:lineRule="auto"/>
+        <w:rPr>
+          <w:rFonts w:ascii="Times New Roman" w:hAnsi="Times New Roman" w:cs="Times New Roman"/>
+          <w:sz w:val="24"/>
+        </w:rPr>
+      </w:pPr>
+      <w:r>
+        <w:rPr>
+          <w:rFonts w:ascii="Times New Roman" w:hAnsi="Times New Roman" w:cs="Times New Roman"/>
+          <w:sz w:val="24"/>
+          <w:lang w:val="en-US"/>
+        </w:rPr>
+        <w:t>Introduce the project to the students/users who are interested in programming and on how to play it</w:t>
+      </w:r>
+    </w:p>
+    <w:p>
+      <w:pPr>
+        <w:pStyle w:val="4"/>
+        <w:numPr>
+          <w:ilvl w:val="0"/>
+          <w:numId w:val="1"/>
+        </w:numPr>
+        <w:spacing w:line="480" w:lineRule="auto"/>
+        <w:rPr>
+          <w:rFonts w:ascii="Times New Roman" w:hAnsi="Times New Roman" w:cs="Times New Roman"/>
+          <w:sz w:val="24"/>
+        </w:rPr>
+      </w:pPr>
+      <w:r>
+        <w:rPr>
+          <w:rFonts w:ascii="Times New Roman" w:hAnsi="Times New Roman" w:cs="Times New Roman"/>
+          <w:sz w:val="24"/>
+          <w:lang w:val="en-US"/>
+        </w:rPr>
+        <w:t>Lessen the chance of failing the major subject because the user already know the ways of programming</w:t>
+      </w:r>
+    </w:p>
+    <w:p>
+      <w:pPr>
+        <w:pStyle w:val="4"/>
+        <w:numPr>
+          <w:ilvl w:val="0"/>
+          <w:numId w:val="1"/>
+        </w:numPr>
+        <w:spacing w:line="480" w:lineRule="auto"/>
+        <w:rPr>
+          <w:rFonts w:ascii="Times New Roman" w:hAnsi="Times New Roman" w:cs="Times New Roman"/>
+          <w:sz w:val="24"/>
+        </w:rPr>
+      </w:pPr>
+      <w:r>
+        <w:rPr>
+          <w:rFonts w:ascii="Times New Roman" w:hAnsi="Times New Roman" w:cs="Times New Roman"/>
+          <w:sz w:val="24"/>
+          <w:lang w:val="en-US"/>
+        </w:rPr>
+        <w:t>Lessen the burden of the users when learning programming by playing the proposed game</w:t>
+      </w:r>
+    </w:p>
+    <w:p>
+      <w:pPr>
+        <w:pStyle w:val="4"/>
+        <w:numPr>
+          <w:ilvl w:val="0"/>
+          <w:numId w:val="1"/>
+        </w:numPr>
+        <w:spacing w:line="480" w:lineRule="auto"/>
+        <w:rPr>
+          <w:rFonts w:ascii="Times New Roman" w:hAnsi="Times New Roman" w:cs="Times New Roman"/>
+          <w:sz w:val="24"/>
+        </w:rPr>
+      </w:pPr>
+      <w:r>
+        <w:rPr>
+          <w:rFonts w:ascii="Times New Roman" w:hAnsi="Times New Roman" w:cs="Times New Roman"/>
+          <w:sz w:val="24"/>
+          <w:lang w:val="en-US"/>
+        </w:rPr>
+        <w:t>Establish communication to the internet to allow the users to save their progress throughout the game</w:t>
+      </w:r>
+    </w:p>
+    <w:p>
+      <w:pPr>
+        <w:pStyle w:val="4"/>
+        <w:numPr>
+          <w:ilvl w:val="0"/>
+          <w:numId w:val="1"/>
+        </w:numPr>
+        <w:spacing w:line="480" w:lineRule="auto"/>
+        <w:rPr>
+          <w:rFonts w:ascii="Times New Roman" w:hAnsi="Times New Roman" w:cs="Times New Roman"/>
+          <w:sz w:val="24"/>
+        </w:rPr>
+      </w:pPr>
+      <w:r>
+        <w:rPr>
+          <w:rFonts w:hint="default" w:ascii="Times New Roman" w:hAnsi="Times New Roman" w:cs="Times New Roman"/>
+          <w:sz w:val="24"/>
+        </w:rPr>
+        <w:t xml:space="preserve">Design a user-friendly </w:t>
+      </w:r>
+      <w:r>
+        <w:rPr>
+          <w:rFonts w:hint="default" w:ascii="Times New Roman" w:hAnsi="Times New Roman" w:cs="Times New Roman"/>
+          <w:sz w:val="24"/>
+          <w:lang w:val="en-US"/>
+        </w:rPr>
+        <w:t>interface</w:t>
+      </w:r>
+      <w:r>
+        <w:rPr>
+          <w:rFonts w:hint="default" w:ascii="Times New Roman" w:hAnsi="Times New Roman" w:cs="Times New Roman"/>
+          <w:sz w:val="24"/>
+        </w:rPr>
+        <w:t xml:space="preserve"> that will be suitable for any people accessing it.</w:t>
+      </w:r>
+    </w:p>
+    <w:p>
+      <w:pPr>
+        <w:spacing w:line="480" w:lineRule="auto"/>
+        <w:ind w:firstLine="420" w:firstLineChars="0"/>
+        <w:jc w:val="both"/>
+        <w:rPr>
+          <w:rFonts w:hint="default" w:ascii="Times New Roman" w:hAnsi="Times New Roman" w:cs="Times New Roman"/>
+          <w:b w:val="0"/>
+          <w:bCs w:val="0"/>
           <w:sz w:val="24"/>
           <w:szCs w:val="24"/>
           <w:lang w:val="en-US"/>
@@ -382,209 +558,6 @@
           <w:lang w:val="en-US"/>
         </w:rPr>
         <w:t>User Hierarchy</w:t>
-      </w:r>
-    </w:p>
-    <w:p>
-      <w:pPr>
-        <w:spacing w:line="480" w:lineRule="auto"/>
-        <w:ind w:firstLine="420" w:firstLineChars="0"/>
-        <w:jc w:val="both"/>
-        <w:rPr>
-          <w:rFonts w:hint="default" w:ascii="Times New Roman" w:hAnsi="Times New Roman" w:cs="Times New Roman"/>
-          <w:b w:val="0"/>
-          <w:bCs w:val="0"/>
-          <w:sz w:val="24"/>
-          <w:szCs w:val="24"/>
-          <w:lang w:val="en-US"/>
-        </w:rPr>
-      </w:pPr>
-    </w:p>
-    <w:p>
-      <w:pPr>
-        <w:spacing w:line="480" w:lineRule="auto"/>
-        <w:ind w:firstLine="420" w:firstLineChars="0"/>
-        <w:jc w:val="both"/>
-        <w:rPr>
-          <w:rFonts w:hint="default" w:ascii="Times New Roman" w:hAnsi="Times New Roman" w:cs="Times New Roman"/>
-          <w:b/>
-          <w:bCs/>
-          <w:sz w:val="24"/>
-          <w:szCs w:val="24"/>
-          <w:lang w:val="en-US"/>
-        </w:rPr>
-      </w:pPr>
-      <w:r>
-        <w:rPr>
-          <w:rFonts w:hint="default" w:ascii="Times New Roman" w:hAnsi="Times New Roman" w:cs="Times New Roman"/>
-          <w:b/>
-          <w:bCs/>
-          <w:sz w:val="24"/>
-          <w:szCs w:val="24"/>
-          <w:lang w:val="en-US"/>
-        </w:rPr>
-        <w:t>Use Cases</w:t>
-      </w:r>
-    </w:p>
-    <w:p>
-      <w:pPr>
-        <w:spacing w:line="480" w:lineRule="auto"/>
-        <w:ind w:firstLine="420" w:firstLineChars="0"/>
-        <w:jc w:val="both"/>
-        <w:rPr>
-          <w:rFonts w:hint="default" w:ascii="Times New Roman" w:hAnsi="Times New Roman" w:cs="Times New Roman"/>
-          <w:b w:val="0"/>
-          <w:bCs w:val="0"/>
-          <w:sz w:val="24"/>
-          <w:szCs w:val="24"/>
-          <w:lang w:val="en-US"/>
-        </w:rPr>
-      </w:pPr>
-    </w:p>
-    <w:p>
-      <w:pPr>
-        <w:spacing w:line="480" w:lineRule="auto"/>
-        <w:ind w:firstLine="420" w:firstLineChars="0"/>
-        <w:jc w:val="both"/>
-        <w:rPr>
-          <w:rFonts w:hint="default" w:ascii="Times New Roman" w:hAnsi="Times New Roman" w:cs="Times New Roman"/>
-          <w:b/>
-          <w:bCs/>
-          <w:sz w:val="24"/>
-          <w:szCs w:val="24"/>
-          <w:lang w:val="en-US"/>
-        </w:rPr>
-      </w:pPr>
-      <w:r>
-        <w:rPr>
-          <w:rFonts w:hint="default" w:ascii="Times New Roman" w:hAnsi="Times New Roman" w:cs="Times New Roman"/>
-          <w:b/>
-          <w:bCs/>
-          <w:sz w:val="24"/>
-          <w:szCs w:val="24"/>
-          <w:lang w:val="en-US"/>
-        </w:rPr>
-        <w:t>Sequence Diagrams</w:t>
-      </w:r>
-    </w:p>
-    <w:p>
-      <w:pPr>
-        <w:spacing w:line="480" w:lineRule="auto"/>
-        <w:ind w:firstLine="420" w:firstLineChars="0"/>
-        <w:jc w:val="both"/>
-        <w:rPr>
-          <w:rFonts w:hint="default" w:ascii="Times New Roman" w:hAnsi="Times New Roman" w:cs="Times New Roman"/>
-          <w:b w:val="0"/>
-          <w:bCs w:val="0"/>
-          <w:sz w:val="24"/>
-          <w:szCs w:val="24"/>
-          <w:lang w:val="en-US"/>
-        </w:rPr>
-      </w:pPr>
-    </w:p>
-    <w:p>
-      <w:pPr>
-        <w:spacing w:line="480" w:lineRule="auto"/>
-        <w:ind w:firstLine="420" w:firstLineChars="0"/>
-        <w:jc w:val="both"/>
-        <w:rPr>
-          <w:rFonts w:hint="default" w:ascii="Times New Roman" w:hAnsi="Times New Roman" w:cs="Times New Roman"/>
-          <w:b/>
-          <w:bCs/>
-          <w:sz w:val="24"/>
-          <w:szCs w:val="24"/>
-          <w:lang w:val="en-US"/>
-        </w:rPr>
-      </w:pPr>
-      <w:r>
-        <w:rPr>
-          <w:rFonts w:hint="default" w:ascii="Times New Roman" w:hAnsi="Times New Roman" w:cs="Times New Roman"/>
-          <w:b/>
-          <w:bCs/>
-          <w:sz w:val="24"/>
-          <w:szCs w:val="24"/>
-          <w:lang w:val="en-US"/>
-        </w:rPr>
-        <w:t>Activity Diagrams</w:t>
-      </w:r>
-    </w:p>
-    <w:p>
-      <w:pPr>
-        <w:spacing w:line="480" w:lineRule="auto"/>
-        <w:ind w:firstLine="420" w:firstLineChars="0"/>
-        <w:jc w:val="both"/>
-        <w:rPr>
-          <w:rFonts w:hint="default" w:ascii="Times New Roman" w:hAnsi="Times New Roman" w:cs="Times New Roman"/>
-          <w:b w:val="0"/>
-          <w:bCs w:val="0"/>
-          <w:sz w:val="24"/>
-          <w:szCs w:val="24"/>
-          <w:lang w:val="en-US"/>
-        </w:rPr>
-      </w:pPr>
-    </w:p>
-    <w:p>
-      <w:pPr>
-        <w:spacing w:line="480" w:lineRule="auto"/>
-        <w:jc w:val="both"/>
-        <w:rPr>
-          <w:rFonts w:hint="default" w:ascii="Times New Roman" w:hAnsi="Times New Roman" w:cs="Times New Roman"/>
-          <w:b/>
-          <w:bCs/>
-          <w:sz w:val="24"/>
-          <w:szCs w:val="24"/>
-          <w:lang w:val="en-US"/>
-        </w:rPr>
-      </w:pPr>
-      <w:r>
-        <w:rPr>
-          <w:rFonts w:hint="default" w:ascii="Times New Roman" w:hAnsi="Times New Roman" w:cs="Times New Roman"/>
-          <w:b/>
-          <w:bCs/>
-          <w:sz w:val="24"/>
-          <w:szCs w:val="24"/>
-          <w:lang w:val="en-US"/>
-        </w:rPr>
-        <w:t>System Function</w:t>
-      </w:r>
-    </w:p>
-    <w:p>
-      <w:pPr>
-        <w:spacing w:line="480" w:lineRule="auto"/>
-        <w:ind w:firstLine="420" w:firstLineChars="0"/>
-        <w:jc w:val="both"/>
-        <w:rPr>
-          <w:rFonts w:hint="default" w:ascii="Times New Roman" w:hAnsi="Times New Roman" w:cs="Times New Roman"/>
-          <w:b w:val="0"/>
-          <w:bCs w:val="0"/>
-          <w:sz w:val="24"/>
-          <w:szCs w:val="24"/>
-          <w:lang w:val="en-US"/>
-        </w:rPr>
-      </w:pPr>
-    </w:p>
-    <w:p>
-      <w:pPr>
-        <w:spacing w:line="480" w:lineRule="auto"/>
-        <w:jc w:val="both"/>
-        <w:rPr>
-          <w:rFonts w:hint="default" w:ascii="Times New Roman" w:hAnsi="Times New Roman" w:cs="Times New Roman"/>
-          <w:b/>
-          <w:bCs/>
-          <w:sz w:val="24"/>
-          <w:szCs w:val="24"/>
-          <w:lang w:val="en-US"/>
-        </w:rPr>
-      </w:pPr>
-      <w:r>
-        <w:rPr>
-          <w:rFonts w:hint="default" w:ascii="Times New Roman" w:hAnsi="Times New Roman" w:cs="Times New Roman"/>
-          <w:b/>
-          <w:bCs/>
-          <w:sz w:val="24"/>
-          <w:szCs w:val="24"/>
-          <w:lang w:val="en-US"/>
-        </w:rPr>
-        <w:t>Physical Environment and Resources</w:t>
       </w:r>
     </w:p>
     <w:p>
@@ -608,6 +581,893 @@
       <w:pPr>
         <w:spacing w:line="480" w:lineRule="auto"/>
         <w:ind w:firstLine="420" w:firstLineChars="0"/>
+        <w:jc w:val="both"/>
+        <w:rPr>
+          <w:rFonts w:hint="default" w:ascii="Times New Roman" w:hAnsi="Times New Roman" w:cs="Times New Roman"/>
+          <w:b/>
+          <w:bCs/>
+          <w:sz w:val="24"/>
+          <w:szCs w:val="24"/>
+          <w:lang w:val="en-US"/>
+        </w:rPr>
+      </w:pPr>
+      <w:r>
+        <w:rPr>
+          <w:rFonts w:hint="default" w:ascii="Times New Roman" w:hAnsi="Times New Roman" w:cs="Times New Roman"/>
+          <w:b/>
+          <w:bCs/>
+          <w:sz w:val="24"/>
+          <w:szCs w:val="24"/>
+          <w:lang w:val="en-US"/>
+        </w:rPr>
+        <w:t>Use Cases</w:t>
+      </w:r>
+    </w:p>
+    <w:p>
+      <w:pPr>
+        <w:spacing w:line="480" w:lineRule="auto"/>
+        <w:ind w:left="420" w:leftChars="0" w:firstLine="420" w:firstLineChars="0"/>
+        <w:jc w:val="both"/>
+        <w:rPr>
+          <w:rFonts w:hint="default" w:ascii="Times New Roman" w:hAnsi="Times New Roman" w:cs="Times New Roman"/>
+          <w:b w:val="0"/>
+          <w:bCs w:val="0"/>
+          <w:sz w:val="24"/>
+          <w:szCs w:val="24"/>
+          <w:lang w:val="en-US"/>
+        </w:rPr>
+      </w:pPr>
+      <w:r>
+        <w:rPr>
+          <w:rFonts w:hint="default" w:ascii="Times New Roman" w:hAnsi="Times New Roman" w:cs="Times New Roman"/>
+          <w:b w:val="0"/>
+          <w:bCs w:val="0"/>
+          <w:sz w:val="24"/>
+          <w:szCs w:val="24"/>
+          <w:lang w:val="en-US"/>
+        </w:rPr>
+        <w:t>Done</w:t>
+      </w:r>
+    </w:p>
+    <w:p>
+      <w:pPr>
+        <w:spacing w:line="480" w:lineRule="auto"/>
+        <w:ind w:firstLine="420" w:firstLineChars="0"/>
+        <w:jc w:val="both"/>
+        <w:rPr>
+          <w:rFonts w:hint="default" w:ascii="Times New Roman" w:hAnsi="Times New Roman" w:cs="Times New Roman"/>
+          <w:b/>
+          <w:bCs/>
+          <w:sz w:val="24"/>
+          <w:szCs w:val="24"/>
+          <w:lang w:val="en-US"/>
+        </w:rPr>
+      </w:pPr>
+      <w:r>
+        <w:rPr>
+          <w:rFonts w:hint="default" w:ascii="Times New Roman" w:hAnsi="Times New Roman" w:cs="Times New Roman"/>
+          <w:b/>
+          <w:bCs/>
+          <w:sz w:val="24"/>
+          <w:szCs w:val="24"/>
+          <w:lang w:val="en-US"/>
+        </w:rPr>
+        <w:t>Sequence Diagrams</w:t>
+      </w:r>
+    </w:p>
+    <w:p>
+      <w:pPr>
+        <w:spacing w:line="480" w:lineRule="auto"/>
+        <w:ind w:left="420" w:leftChars="0" w:firstLine="420" w:firstLineChars="0"/>
+        <w:jc w:val="both"/>
+        <w:rPr>
+          <w:rFonts w:hint="default" w:ascii="Times New Roman" w:hAnsi="Times New Roman" w:cs="Times New Roman"/>
+          <w:b w:val="0"/>
+          <w:bCs w:val="0"/>
+          <w:sz w:val="24"/>
+          <w:szCs w:val="24"/>
+          <w:lang w:val="en-US"/>
+        </w:rPr>
+      </w:pPr>
+      <w:r>
+        <w:rPr>
+          <w:rFonts w:hint="default" w:ascii="Times New Roman" w:hAnsi="Times New Roman" w:cs="Times New Roman"/>
+          <w:b w:val="0"/>
+          <w:bCs w:val="0"/>
+          <w:sz w:val="24"/>
+          <w:szCs w:val="24"/>
+          <w:lang w:val="en-US"/>
+        </w:rPr>
+        <w:t>Done</w:t>
+      </w:r>
+    </w:p>
+    <w:p>
+      <w:pPr>
+        <w:spacing w:line="480" w:lineRule="auto"/>
+        <w:ind w:firstLine="420" w:firstLineChars="0"/>
+        <w:jc w:val="both"/>
+        <w:rPr>
+          <w:rFonts w:hint="default" w:ascii="Times New Roman" w:hAnsi="Times New Roman" w:cs="Times New Roman"/>
+          <w:b/>
+          <w:bCs/>
+          <w:sz w:val="24"/>
+          <w:szCs w:val="24"/>
+          <w:lang w:val="en-US"/>
+        </w:rPr>
+      </w:pPr>
+      <w:r>
+        <w:rPr>
+          <w:rFonts w:hint="default" w:ascii="Times New Roman" w:hAnsi="Times New Roman" w:cs="Times New Roman"/>
+          <w:b/>
+          <w:bCs/>
+          <w:sz w:val="24"/>
+          <w:szCs w:val="24"/>
+          <w:lang w:val="en-US"/>
+        </w:rPr>
+        <w:t>Activity Diagrams</w:t>
+      </w:r>
+    </w:p>
+    <w:p>
+      <w:pPr>
+        <w:spacing w:line="480" w:lineRule="auto"/>
+        <w:ind w:left="420" w:leftChars="0" w:firstLine="420" w:firstLineChars="0"/>
+        <w:jc w:val="both"/>
+        <w:rPr>
+          <w:rFonts w:hint="default" w:ascii="Times New Roman" w:hAnsi="Times New Roman" w:cs="Times New Roman"/>
+          <w:b w:val="0"/>
+          <w:bCs w:val="0"/>
+          <w:sz w:val="24"/>
+          <w:szCs w:val="24"/>
+          <w:lang w:val="en-US"/>
+        </w:rPr>
+      </w:pPr>
+      <w:r>
+        <w:rPr>
+          <w:rFonts w:hint="default" w:ascii="Times New Roman" w:hAnsi="Times New Roman" w:cs="Times New Roman"/>
+          <w:b w:val="0"/>
+          <w:bCs w:val="0"/>
+          <w:sz w:val="24"/>
+          <w:szCs w:val="24"/>
+          <w:lang w:val="en-US"/>
+        </w:rPr>
+        <w:t>Done</w:t>
+      </w:r>
+    </w:p>
+    <w:p>
+      <w:pPr>
+        <w:spacing w:line="480" w:lineRule="auto"/>
+        <w:ind w:left="420" w:leftChars="0" w:firstLine="420" w:firstLineChars="0"/>
+        <w:jc w:val="both"/>
+        <w:rPr>
+          <w:rFonts w:hint="default" w:ascii="Times New Roman" w:hAnsi="Times New Roman" w:cs="Times New Roman"/>
+          <w:b w:val="0"/>
+          <w:bCs w:val="0"/>
+          <w:sz w:val="24"/>
+          <w:szCs w:val="24"/>
+          <w:lang w:val="en-US"/>
+        </w:rPr>
+      </w:pPr>
+    </w:p>
+    <w:p>
+      <w:pPr>
+        <w:spacing w:line="480" w:lineRule="auto"/>
+        <w:jc w:val="both"/>
+        <w:rPr>
+          <w:rFonts w:hint="default" w:ascii="Times New Roman" w:hAnsi="Times New Roman" w:cs="Times New Roman"/>
+          <w:b/>
+          <w:bCs/>
+          <w:sz w:val="24"/>
+          <w:szCs w:val="24"/>
+          <w:lang w:val="en-US"/>
+        </w:rPr>
+      </w:pPr>
+      <w:r>
+        <w:rPr>
+          <w:rFonts w:hint="default" w:ascii="Times New Roman" w:hAnsi="Times New Roman" w:cs="Times New Roman"/>
+          <w:b/>
+          <w:bCs/>
+          <w:sz w:val="24"/>
+          <w:szCs w:val="24"/>
+          <w:lang w:val="en-US"/>
+        </w:rPr>
+        <w:t>System Function</w:t>
+      </w:r>
+    </w:p>
+    <w:p>
+      <w:pPr>
+        <w:spacing w:line="480" w:lineRule="auto"/>
+        <w:ind w:firstLine="420" w:firstLineChars="0"/>
+        <w:jc w:val="both"/>
+        <w:rPr>
+          <w:rFonts w:hint="default" w:ascii="Times New Roman" w:hAnsi="Times New Roman" w:cs="Times New Roman"/>
+          <w:b w:val="0"/>
+          <w:bCs w:val="0"/>
+          <w:sz w:val="24"/>
+          <w:szCs w:val="24"/>
+          <w:lang w:val="en-US"/>
+        </w:rPr>
+      </w:pPr>
+    </w:p>
+    <w:p>
+      <w:pPr>
+        <w:spacing w:line="480" w:lineRule="auto"/>
+        <w:jc w:val="both"/>
+        <w:rPr>
+          <w:rFonts w:hint="default" w:ascii="Times New Roman" w:hAnsi="Times New Roman" w:cs="Times New Roman"/>
+          <w:b/>
+          <w:bCs/>
+          <w:sz w:val="24"/>
+          <w:szCs w:val="24"/>
+          <w:lang w:val="en-US"/>
+        </w:rPr>
+      </w:pPr>
+      <w:r>
+        <w:rPr>
+          <w:rFonts w:hint="default" w:ascii="Times New Roman" w:hAnsi="Times New Roman" w:cs="Times New Roman"/>
+          <w:b/>
+          <w:bCs/>
+          <w:sz w:val="24"/>
+          <w:szCs w:val="24"/>
+          <w:lang w:val="en-US"/>
+        </w:rPr>
+        <w:t>Physical Environment and Resources</w:t>
+      </w:r>
+    </w:p>
+    <w:p>
+      <w:pPr>
+        <w:spacing w:line="480" w:lineRule="auto"/>
+        <w:ind w:firstLine="420" w:firstLineChars="0"/>
+        <w:jc w:val="both"/>
+        <w:rPr>
+          <w:rFonts w:hint="default" w:ascii="Times New Roman" w:hAnsi="Times New Roman" w:cs="Times New Roman"/>
+          <w:b w:val="0"/>
+          <w:bCs w:val="0"/>
+          <w:sz w:val="24"/>
+          <w:szCs w:val="24"/>
+          <w:lang w:val="en-US"/>
+        </w:rPr>
+      </w:pPr>
+      <w:r>
+        <w:rPr>
+          <w:rFonts w:hint="default" w:ascii="Times New Roman" w:hAnsi="Times New Roman" w:cs="Times New Roman"/>
+          <w:b w:val="0"/>
+          <w:bCs w:val="0"/>
+          <w:sz w:val="24"/>
+          <w:szCs w:val="24"/>
+          <w:lang w:val="en-US"/>
+        </w:rPr>
+        <w:t>These are the system specifications used by the proponents in developing the research:</w:t>
+      </w:r>
+    </w:p>
+    <w:p>
+      <w:pPr>
+        <w:spacing w:line="480" w:lineRule="auto"/>
+        <w:rPr>
+          <w:rFonts w:ascii="Times New Roman" w:hAnsi="Times New Roman" w:cs="Times New Roman"/>
+          <w:b/>
+          <w:sz w:val="24"/>
+          <w:szCs w:val="24"/>
+        </w:rPr>
+      </w:pPr>
+      <w:r>
+        <w:rPr>
+          <w:rFonts w:ascii="Times New Roman" w:hAnsi="Times New Roman" w:cs="Times New Roman"/>
+          <w:b/>
+          <w:sz w:val="24"/>
+          <w:szCs w:val="24"/>
+        </w:rPr>
+        <w:t>Developer Side System/Application</w:t>
+      </w:r>
+    </w:p>
+    <w:p>
+      <w:pPr>
+        <w:spacing w:line="480" w:lineRule="auto"/>
+        <w:ind w:firstLine="420" w:firstLineChars="0"/>
+        <w:rPr>
+          <w:rFonts w:ascii="Times New Roman" w:hAnsi="Times New Roman" w:cs="Times New Roman"/>
+          <w:b/>
+          <w:sz w:val="24"/>
+          <w:szCs w:val="24"/>
+        </w:rPr>
+      </w:pPr>
+      <w:r>
+        <w:rPr>
+          <w:rFonts w:ascii="Times New Roman" w:hAnsi="Times New Roman" w:cs="Times New Roman"/>
+          <w:b/>
+          <w:sz w:val="24"/>
+          <w:szCs w:val="24"/>
+        </w:rPr>
+        <w:t>Hardware</w:t>
+      </w:r>
+    </w:p>
+    <w:p>
+      <w:pPr>
+        <w:spacing w:line="480" w:lineRule="auto"/>
+        <w:ind w:firstLine="420" w:firstLineChars="0"/>
+        <w:rPr>
+          <w:rFonts w:ascii="Times New Roman" w:hAnsi="Times New Roman" w:cs="Times New Roman"/>
+          <w:b/>
+          <w:sz w:val="24"/>
+          <w:szCs w:val="24"/>
+        </w:rPr>
+      </w:pPr>
+      <w:r>
+        <w:rPr>
+          <w:rFonts w:ascii="Times New Roman" w:hAnsi="Times New Roman" w:cs="Times New Roman"/>
+          <w:b/>
+          <w:sz w:val="24"/>
+          <w:szCs w:val="24"/>
+        </w:rPr>
+        <w:t>Platforms to be used:</w:t>
+      </w:r>
+    </w:p>
+    <w:p>
+      <w:pPr>
+        <w:spacing w:line="480" w:lineRule="auto"/>
+        <w:ind w:left="420" w:leftChars="0" w:firstLine="420" w:firstLineChars="0"/>
+        <w:rPr>
+          <w:rFonts w:ascii="Times New Roman" w:hAnsi="Times New Roman" w:cs="Times New Roman"/>
+          <w:sz w:val="24"/>
+          <w:szCs w:val="24"/>
+        </w:rPr>
+      </w:pPr>
+      <w:r>
+        <w:rPr>
+          <w:rFonts w:ascii="Times New Roman" w:hAnsi="Times New Roman" w:cs="Times New Roman"/>
+          <w:b/>
+          <w:bCs/>
+          <w:sz w:val="24"/>
+          <w:szCs w:val="24"/>
+        </w:rPr>
+        <w:t>RAM</w:t>
+      </w:r>
+      <w:r>
+        <w:rPr>
+          <w:rFonts w:ascii="Times New Roman" w:hAnsi="Times New Roman" w:cs="Times New Roman"/>
+          <w:sz w:val="24"/>
+          <w:szCs w:val="24"/>
+          <w:lang w:val="en-US"/>
+        </w:rPr>
+        <w:t>:</w:t>
+      </w:r>
+      <w:r>
+        <w:rPr>
+          <w:rFonts w:ascii="Times New Roman" w:hAnsi="Times New Roman" w:cs="Times New Roman"/>
+          <w:sz w:val="24"/>
+          <w:szCs w:val="24"/>
+        </w:rPr>
+        <w:t xml:space="preserve"> 4.00 GB</w:t>
+      </w:r>
+      <w:r>
+        <w:rPr>
+          <w:rFonts w:ascii="Times New Roman" w:hAnsi="Times New Roman" w:cs="Times New Roman"/>
+          <w:sz w:val="24"/>
+          <w:szCs w:val="24"/>
+          <w:lang w:val="en-US"/>
+        </w:rPr>
+        <w:t xml:space="preserve"> up to 16 GB</w:t>
+      </w:r>
+    </w:p>
+    <w:p>
+      <w:pPr>
+        <w:spacing w:line="480" w:lineRule="auto"/>
+        <w:ind w:left="420" w:leftChars="0" w:firstLine="420" w:firstLineChars="0"/>
+        <w:rPr>
+          <w:rFonts w:ascii="Times New Roman" w:hAnsi="Times New Roman" w:cs="Times New Roman"/>
+          <w:sz w:val="24"/>
+          <w:szCs w:val="24"/>
+        </w:rPr>
+      </w:pPr>
+      <w:r>
+        <w:rPr>
+          <w:rFonts w:ascii="Times New Roman" w:hAnsi="Times New Roman" w:cs="Times New Roman"/>
+          <w:b/>
+          <w:bCs/>
+          <w:sz w:val="24"/>
+          <w:szCs w:val="24"/>
+        </w:rPr>
+        <w:t>Hard Disk Drive</w:t>
+      </w:r>
+      <w:r>
+        <w:rPr>
+          <w:rFonts w:ascii="Times New Roman" w:hAnsi="Times New Roman" w:cs="Times New Roman"/>
+          <w:sz w:val="24"/>
+          <w:szCs w:val="24"/>
+          <w:lang w:val="en-US"/>
+        </w:rPr>
+        <w:t xml:space="preserve">: </w:t>
+      </w:r>
+      <w:r>
+        <w:rPr>
+          <w:rFonts w:ascii="Times New Roman" w:hAnsi="Times New Roman" w:cs="Times New Roman"/>
+          <w:sz w:val="24"/>
+          <w:szCs w:val="24"/>
+        </w:rPr>
+        <w:t>1000 GB</w:t>
+      </w:r>
+    </w:p>
+    <w:p>
+      <w:pPr>
+        <w:spacing w:line="480" w:lineRule="auto"/>
+        <w:ind w:left="420" w:leftChars="0" w:firstLine="420" w:firstLineChars="0"/>
+        <w:rPr>
+          <w:rFonts w:ascii="Times New Roman" w:hAnsi="Times New Roman" w:cs="Times New Roman"/>
+          <w:sz w:val="24"/>
+          <w:szCs w:val="24"/>
+        </w:rPr>
+      </w:pPr>
+      <w:r>
+        <w:rPr>
+          <w:rFonts w:ascii="Times New Roman" w:hAnsi="Times New Roman" w:cs="Times New Roman"/>
+          <w:b/>
+          <w:bCs/>
+          <w:sz w:val="24"/>
+          <w:szCs w:val="24"/>
+        </w:rPr>
+        <w:t>Processor</w:t>
+      </w:r>
+      <w:r>
+        <w:rPr>
+          <w:rFonts w:ascii="Times New Roman" w:hAnsi="Times New Roman" w:cs="Times New Roman"/>
+          <w:sz w:val="24"/>
+          <w:szCs w:val="24"/>
+          <w:lang w:val="en-US"/>
+        </w:rPr>
+        <w:t xml:space="preserve">: </w:t>
+      </w:r>
+      <w:r>
+        <w:rPr>
+          <w:rFonts w:ascii="Times New Roman" w:hAnsi="Times New Roman" w:cs="Times New Roman"/>
+          <w:sz w:val="24"/>
+          <w:szCs w:val="24"/>
+        </w:rPr>
+        <w:t>Intel Core</w:t>
+      </w:r>
+      <w:r>
+        <w:rPr>
+          <w:rFonts w:ascii="Times New Roman" w:hAnsi="Times New Roman" w:cs="Times New Roman"/>
+          <w:sz w:val="24"/>
+          <w:szCs w:val="24"/>
+          <w:lang w:val="en-US"/>
+        </w:rPr>
+        <w:t xml:space="preserve"> i</w:t>
+      </w:r>
+      <w:r>
+        <w:rPr>
+          <w:rFonts w:ascii="Times New Roman" w:hAnsi="Times New Roman" w:cs="Times New Roman"/>
+          <w:sz w:val="24"/>
+          <w:szCs w:val="24"/>
+        </w:rPr>
+        <w:t>5</w:t>
+      </w:r>
+      <w:r>
+        <w:rPr>
+          <w:rFonts w:ascii="Times New Roman" w:hAnsi="Times New Roman" w:cs="Times New Roman"/>
+          <w:sz w:val="24"/>
+          <w:szCs w:val="24"/>
+          <w:lang w:val="en-US"/>
+        </w:rPr>
+        <w:t>-7200U</w:t>
+      </w:r>
+      <w:r>
+        <w:rPr>
+          <w:rFonts w:ascii="Times New Roman" w:hAnsi="Times New Roman" w:cs="Times New Roman"/>
+          <w:sz w:val="24"/>
+          <w:szCs w:val="24"/>
+        </w:rPr>
+        <w:t xml:space="preserve"> </w:t>
+      </w:r>
+      <w:r>
+        <w:rPr>
+          <w:rFonts w:ascii="Times New Roman" w:hAnsi="Times New Roman" w:cs="Times New Roman"/>
+          <w:sz w:val="24"/>
+          <w:szCs w:val="24"/>
+          <w:lang w:val="en-US"/>
+        </w:rPr>
+        <w:t>2.5</w:t>
+      </w:r>
+      <w:r>
+        <w:rPr>
+          <w:rFonts w:ascii="Times New Roman" w:hAnsi="Times New Roman" w:cs="Times New Roman"/>
+          <w:sz w:val="24"/>
+          <w:szCs w:val="24"/>
+        </w:rPr>
+        <w:t xml:space="preserve"> GHz</w:t>
+      </w:r>
+    </w:p>
+    <w:p>
+      <w:pPr>
+        <w:spacing w:line="480" w:lineRule="auto"/>
+        <w:ind w:left="420" w:leftChars="0" w:firstLine="420" w:firstLineChars="0"/>
+        <w:rPr>
+          <w:rFonts w:hint="default" w:ascii="Times New Roman" w:hAnsi="Times New Roman" w:cs="Times New Roman"/>
+          <w:sz w:val="24"/>
+          <w:szCs w:val="24"/>
+          <w:lang w:val="en-US"/>
+        </w:rPr>
+      </w:pPr>
+    </w:p>
+    <w:p>
+      <w:pPr>
+        <w:spacing w:line="480" w:lineRule="auto"/>
+        <w:ind w:firstLine="420" w:firstLineChars="0"/>
+        <w:jc w:val="both"/>
+        <w:rPr>
+          <w:rFonts w:hint="default" w:ascii="Times New Roman" w:hAnsi="Times New Roman" w:cs="Times New Roman"/>
+          <w:b/>
+          <w:bCs/>
+          <w:sz w:val="24"/>
+          <w:szCs w:val="24"/>
+          <w:lang w:val="en-US"/>
+        </w:rPr>
+      </w:pPr>
+      <w:r>
+        <w:rPr>
+          <w:rFonts w:hint="default" w:ascii="Times New Roman" w:hAnsi="Times New Roman" w:cs="Times New Roman"/>
+          <w:b/>
+          <w:bCs/>
+          <w:sz w:val="24"/>
+          <w:szCs w:val="24"/>
+          <w:lang w:val="en-US"/>
+        </w:rPr>
+        <w:t>Software</w:t>
+      </w:r>
+    </w:p>
+    <w:p>
+      <w:pPr>
+        <w:spacing w:line="480" w:lineRule="auto"/>
+        <w:ind w:firstLine="420" w:firstLineChars="0"/>
+        <w:jc w:val="both"/>
+        <w:rPr>
+          <w:rFonts w:hint="default" w:ascii="Times New Roman" w:hAnsi="Times New Roman" w:cs="Times New Roman"/>
+          <w:b/>
+          <w:bCs/>
+          <w:sz w:val="24"/>
+          <w:szCs w:val="24"/>
+          <w:lang w:val="en-US"/>
+        </w:rPr>
+      </w:pPr>
+      <w:r>
+        <w:rPr>
+          <w:rFonts w:hint="default" w:ascii="Times New Roman" w:hAnsi="Times New Roman" w:cs="Times New Roman"/>
+          <w:b/>
+          <w:bCs/>
+          <w:sz w:val="24"/>
+          <w:szCs w:val="24"/>
+          <w:lang w:val="en-US"/>
+        </w:rPr>
+        <w:t>Platforms to be used:</w:t>
+      </w:r>
+    </w:p>
+    <w:p>
+      <w:pPr>
+        <w:spacing w:line="480" w:lineRule="auto"/>
+        <w:ind w:left="420" w:leftChars="0" w:firstLine="420" w:firstLineChars="0"/>
+        <w:jc w:val="both"/>
+        <w:rPr>
+          <w:rFonts w:hint="default" w:ascii="Times New Roman" w:hAnsi="Times New Roman" w:cs="Times New Roman"/>
+          <w:b w:val="0"/>
+          <w:bCs w:val="0"/>
+          <w:sz w:val="24"/>
+          <w:szCs w:val="24"/>
+          <w:lang w:val="en-US"/>
+        </w:rPr>
+      </w:pPr>
+      <w:r>
+        <w:rPr>
+          <w:rFonts w:hint="default" w:ascii="Times New Roman" w:hAnsi="Times New Roman" w:cs="Times New Roman"/>
+          <w:b/>
+          <w:bCs/>
+          <w:sz w:val="24"/>
+          <w:szCs w:val="24"/>
+          <w:lang w:val="en-US"/>
+        </w:rPr>
+        <w:t>OS</w:t>
+      </w:r>
+      <w:r>
+        <w:rPr>
+          <w:rFonts w:hint="default" w:ascii="Times New Roman" w:hAnsi="Times New Roman" w:cs="Times New Roman"/>
+          <w:b w:val="0"/>
+          <w:bCs w:val="0"/>
+          <w:sz w:val="24"/>
+          <w:szCs w:val="24"/>
+          <w:lang w:val="en-US"/>
+        </w:rPr>
+        <w:t>: Windows 10 x64 bit</w:t>
+      </w:r>
+    </w:p>
+    <w:p>
+      <w:pPr>
+        <w:spacing w:line="480" w:lineRule="auto"/>
+        <w:ind w:left="420" w:leftChars="0" w:firstLine="420" w:firstLineChars="0"/>
+        <w:jc w:val="both"/>
+        <w:rPr>
+          <w:rFonts w:hint="default" w:ascii="Times New Roman" w:hAnsi="Times New Roman" w:cs="Times New Roman"/>
+          <w:b w:val="0"/>
+          <w:bCs w:val="0"/>
+          <w:sz w:val="24"/>
+          <w:szCs w:val="24"/>
+          <w:lang w:val="en-US"/>
+        </w:rPr>
+      </w:pPr>
+      <w:r>
+        <w:rPr>
+          <w:rFonts w:hint="default" w:ascii="Times New Roman" w:hAnsi="Times New Roman" w:cs="Times New Roman"/>
+          <w:b/>
+          <w:bCs/>
+          <w:sz w:val="24"/>
+          <w:szCs w:val="24"/>
+          <w:lang w:val="en-US"/>
+        </w:rPr>
+        <w:t>Platform</w:t>
+      </w:r>
+      <w:r>
+        <w:rPr>
+          <w:rFonts w:hint="default" w:ascii="Times New Roman" w:hAnsi="Times New Roman" w:cs="Times New Roman"/>
+          <w:b w:val="0"/>
+          <w:bCs w:val="0"/>
+          <w:sz w:val="24"/>
+          <w:szCs w:val="24"/>
+          <w:lang w:val="en-US"/>
+        </w:rPr>
+        <w:t xml:space="preserve">: Unity, MySQL Workbench, Tiled, Tiled2Unity </w:t>
+      </w:r>
+    </w:p>
+    <w:p>
+      <w:pPr>
+        <w:spacing w:line="480" w:lineRule="auto"/>
+        <w:ind w:left="420" w:leftChars="0" w:firstLine="420" w:firstLineChars="0"/>
+        <w:jc w:val="both"/>
+        <w:rPr>
+          <w:rFonts w:hint="default" w:ascii="Times New Roman" w:hAnsi="Times New Roman" w:cs="Times New Roman"/>
+          <w:b w:val="0"/>
+          <w:bCs w:val="0"/>
+          <w:sz w:val="24"/>
+          <w:szCs w:val="24"/>
+          <w:lang w:val="en-US"/>
+        </w:rPr>
+      </w:pPr>
+      <w:r>
+        <w:rPr>
+          <w:rFonts w:hint="default" w:ascii="Times New Roman" w:hAnsi="Times New Roman" w:cs="Times New Roman"/>
+          <w:b/>
+          <w:bCs/>
+          <w:sz w:val="24"/>
+          <w:szCs w:val="24"/>
+          <w:lang w:val="en-US"/>
+        </w:rPr>
+        <w:t>Language</w:t>
+      </w:r>
+      <w:r>
+        <w:rPr>
+          <w:rFonts w:hint="default" w:ascii="Times New Roman" w:hAnsi="Times New Roman" w:cs="Times New Roman"/>
+          <w:b w:val="0"/>
+          <w:bCs w:val="0"/>
+          <w:sz w:val="24"/>
+          <w:szCs w:val="24"/>
+          <w:lang w:val="en-US"/>
+        </w:rPr>
+        <w:t>: C#, Lua, SQL</w:t>
+      </w:r>
+    </w:p>
+    <w:p>
+      <w:pPr>
+        <w:spacing w:line="480" w:lineRule="auto"/>
+        <w:ind w:left="420" w:leftChars="0" w:firstLine="420" w:firstLineChars="0"/>
+        <w:jc w:val="both"/>
+        <w:rPr>
+          <w:rFonts w:hint="default" w:ascii="Times New Roman" w:hAnsi="Times New Roman" w:cs="Times New Roman"/>
+          <w:b w:val="0"/>
+          <w:bCs w:val="0"/>
+          <w:sz w:val="24"/>
+          <w:szCs w:val="24"/>
+          <w:lang w:val="en-US"/>
+        </w:rPr>
+      </w:pPr>
+    </w:p>
+    <w:p>
+      <w:pPr>
+        <w:spacing w:line="480" w:lineRule="auto"/>
+        <w:jc w:val="both"/>
+        <w:rPr>
+          <w:rFonts w:ascii="Times New Roman" w:hAnsi="Times New Roman" w:eastAsia="Times New Roman" w:cs="Times New Roman"/>
+          <w:b/>
+          <w:sz w:val="24"/>
+          <w:szCs w:val="24"/>
+        </w:rPr>
+      </w:pPr>
+      <w:r>
+        <w:rPr>
+          <w:rFonts w:ascii="Times New Roman" w:hAnsi="Times New Roman" w:eastAsia="Times New Roman" w:cs="Times New Roman"/>
+          <w:b/>
+          <w:sz w:val="24"/>
+          <w:szCs w:val="24"/>
+        </w:rPr>
+        <w:t>Deployment Specification</w:t>
+      </w:r>
+    </w:p>
+    <w:p>
+      <w:pPr>
+        <w:spacing w:line="480" w:lineRule="auto"/>
+        <w:jc w:val="both"/>
+        <w:rPr>
+          <w:rFonts w:ascii="Times New Roman" w:hAnsi="Times New Roman" w:eastAsia="Times New Roman" w:cs="Times New Roman"/>
+          <w:b/>
+          <w:sz w:val="24"/>
+          <w:szCs w:val="24"/>
+        </w:rPr>
+      </w:pPr>
+      <w:r>
+        <w:rPr>
+          <w:rFonts w:ascii="Times New Roman" w:hAnsi="Times New Roman" w:eastAsia="Times New Roman" w:cs="Times New Roman"/>
+          <w:b/>
+          <w:sz w:val="24"/>
+          <w:szCs w:val="24"/>
+        </w:rPr>
+        <w:t>Recommended system requirements</w:t>
+      </w:r>
+    </w:p>
+    <w:p>
+      <w:pPr>
+        <w:spacing w:line="480" w:lineRule="auto"/>
+        <w:rPr>
+          <w:rFonts w:ascii="Times New Roman" w:hAnsi="Times New Roman" w:cs="Times New Roman"/>
+          <w:b/>
+          <w:sz w:val="24"/>
+          <w:szCs w:val="24"/>
+        </w:rPr>
+      </w:pPr>
+      <w:r>
+        <w:rPr>
+          <w:rFonts w:ascii="Times New Roman" w:hAnsi="Times New Roman" w:cs="Times New Roman"/>
+          <w:b/>
+          <w:sz w:val="24"/>
+          <w:szCs w:val="24"/>
+        </w:rPr>
+        <w:t>Desktop Computer:</w:t>
+      </w:r>
+    </w:p>
+    <w:p>
+      <w:pPr>
+        <w:spacing w:line="480" w:lineRule="auto"/>
+        <w:ind w:firstLine="420" w:firstLineChars="0"/>
+        <w:rPr>
+          <w:rFonts w:ascii="Times New Roman" w:hAnsi="Times New Roman" w:cs="Times New Roman"/>
+          <w:b/>
+          <w:bCs/>
+          <w:sz w:val="24"/>
+          <w:szCs w:val="24"/>
+          <w:lang w:val="en-US"/>
+        </w:rPr>
+      </w:pPr>
+      <w:r>
+        <w:rPr>
+          <w:rFonts w:ascii="Times New Roman" w:hAnsi="Times New Roman" w:cs="Times New Roman"/>
+          <w:b/>
+          <w:bCs/>
+          <w:sz w:val="24"/>
+          <w:szCs w:val="24"/>
+        </w:rPr>
+        <w:t>Computer OS</w:t>
+      </w:r>
+      <w:r>
+        <w:rPr>
+          <w:rFonts w:ascii="Times New Roman" w:hAnsi="Times New Roman" w:cs="Times New Roman"/>
+          <w:b/>
+          <w:bCs/>
+          <w:sz w:val="24"/>
+          <w:szCs w:val="24"/>
+          <w:lang w:val="en-US"/>
+        </w:rPr>
+        <w:t>:</w:t>
+      </w:r>
+    </w:p>
+    <w:p>
+      <w:pPr>
+        <w:spacing w:line="480" w:lineRule="auto"/>
+        <w:ind w:firstLine="420" w:firstLineChars="0"/>
+        <w:rPr>
+          <w:rFonts w:ascii="Times New Roman" w:hAnsi="Times New Roman" w:cs="Times New Roman"/>
+          <w:sz w:val="24"/>
+          <w:szCs w:val="24"/>
+        </w:rPr>
+      </w:pPr>
+      <w:r>
+        <w:rPr>
+          <w:rFonts w:ascii="Times New Roman" w:hAnsi="Times New Roman" w:cs="Times New Roman"/>
+          <w:b/>
+          <w:bCs/>
+          <w:sz w:val="24"/>
+          <w:szCs w:val="24"/>
+        </w:rPr>
+        <w:t>Processor</w:t>
+      </w:r>
+      <w:r>
+        <w:rPr>
+          <w:rFonts w:ascii="Times New Roman" w:hAnsi="Times New Roman" w:cs="Times New Roman"/>
+          <w:b/>
+          <w:bCs/>
+          <w:sz w:val="24"/>
+          <w:szCs w:val="24"/>
+          <w:lang w:val="en-US"/>
+        </w:rPr>
+        <w:t>:</w:t>
+      </w:r>
+    </w:p>
+    <w:p>
+      <w:pPr>
+        <w:spacing w:line="480" w:lineRule="auto"/>
+        <w:ind w:firstLine="420" w:firstLineChars="0"/>
+        <w:rPr>
+          <w:rFonts w:ascii="Times New Roman" w:hAnsi="Times New Roman" w:cs="Times New Roman"/>
+          <w:b/>
+          <w:bCs/>
+          <w:sz w:val="24"/>
+          <w:szCs w:val="24"/>
+          <w:lang w:val="en-US"/>
+        </w:rPr>
+      </w:pPr>
+      <w:r>
+        <w:rPr>
+          <w:rFonts w:ascii="Times New Roman" w:hAnsi="Times New Roman" w:cs="Times New Roman"/>
+          <w:b/>
+          <w:bCs/>
+          <w:sz w:val="24"/>
+          <w:szCs w:val="24"/>
+        </w:rPr>
+        <w:t>RAM</w:t>
+      </w:r>
+      <w:r>
+        <w:rPr>
+          <w:rFonts w:ascii="Times New Roman" w:hAnsi="Times New Roman" w:cs="Times New Roman"/>
+          <w:b/>
+          <w:bCs/>
+          <w:sz w:val="24"/>
+          <w:szCs w:val="24"/>
+          <w:lang w:val="en-US"/>
+        </w:rPr>
+        <w:t>:</w:t>
+      </w:r>
+    </w:p>
+    <w:p>
+      <w:pPr>
+        <w:spacing w:line="480" w:lineRule="auto"/>
+        <w:ind w:firstLine="420" w:firstLineChars="0"/>
+        <w:rPr>
+          <w:rFonts w:ascii="Times New Roman" w:hAnsi="Times New Roman" w:cs="Times New Roman"/>
+          <w:b/>
+          <w:bCs/>
+          <w:sz w:val="24"/>
+          <w:szCs w:val="24"/>
+          <w:lang w:val="en-US"/>
+        </w:rPr>
+      </w:pPr>
+      <w:r>
+        <w:rPr>
+          <w:rFonts w:ascii="Times New Roman" w:hAnsi="Times New Roman" w:cs="Times New Roman"/>
+          <w:b/>
+          <w:bCs/>
+          <w:sz w:val="24"/>
+          <w:szCs w:val="24"/>
+          <w:lang w:val="en-US"/>
+        </w:rPr>
+        <w:t>Browser</w:t>
+      </w:r>
+      <w:r>
+        <w:rPr>
+          <w:rFonts w:ascii="Times New Roman" w:hAnsi="Times New Roman" w:cs="Times New Roman"/>
+          <w:b w:val="0"/>
+          <w:bCs w:val="0"/>
+          <w:sz w:val="24"/>
+          <w:szCs w:val="24"/>
+          <w:lang w:val="en-US"/>
+        </w:rPr>
+        <w:t>:</w:t>
+      </w:r>
+    </w:p>
+    <w:p>
+      <w:pPr>
+        <w:spacing w:line="480" w:lineRule="auto"/>
         <w:jc w:val="both"/>
         <w:rPr>
           <w:rFonts w:hint="default" w:ascii="Times New Roman" w:hAnsi="Times New Roman" w:cs="Times New Roman"/>
@@ -627,6 +1487,100 @@
     </w:sectPr>
   </w:body>
 </w:document>
+</file>
+
+<file path=word/numbering.xml><?xml version="1.0" encoding="utf-8"?>
+<w:numbering xmlns:wpc="http://schemas.microsoft.com/office/word/2010/wordprocessingCanvas" xmlns:mc="http://schemas.openxmlformats.org/markup-compatibility/2006" xmlns:o="urn:schemas-microsoft-com:office:office" xmlns:r="http://schemas.openxmlformats.org/officeDocument/2006/relationships" xmlns:m="http://schemas.openxmlformats.org/officeDocument/2006/math" xmlns:v="urn:schemas-microsoft-com:vml" xmlns:wp14="http://schemas.microsoft.com/office/word/2010/wordprocessingDrawing" xmlns:wp="http://schemas.openxmlformats.org/drawingml/2006/wordprocessingDrawing" xmlns:w10="urn:schemas-microsoft-com:office:word" xmlns:w="http://schemas.openxmlformats.org/wordprocessingml/2006/main" xmlns:w14="http://schemas.microsoft.com/office/word/2010/wordml" xmlns:wpg="http://schemas.microsoft.com/office/word/2010/wordprocessingGroup" xmlns:wpi="http://schemas.microsoft.com/office/word/2010/wordprocessingInk" xmlns:wne="http://schemas.microsoft.com/office/word/2006/wordml" xmlns:wps="http://schemas.microsoft.com/office/word/2010/wordprocessingShape" mc:Ignorable="w14 wp14">
+  <w:abstractNum w:abstractNumId="0">
+    <w:nsid w:val="23A11DA5"/>
+    <w:multiLevelType w:val="multilevel"/>
+    <w:tmpl w:val="23A11DA5"/>
+    <w:lvl w:ilvl="0" w:tentative="0">
+      <w:start w:val="1"/>
+      <w:numFmt w:val="decimal"/>
+      <w:lvlText w:val="%1."/>
+      <w:lvlJc w:val="left"/>
+      <w:pPr>
+        <w:ind w:left="1446" w:hanging="360"/>
+      </w:pPr>
+    </w:lvl>
+    <w:lvl w:ilvl="1" w:tentative="0">
+      <w:start w:val="1"/>
+      <w:numFmt w:val="lowerLetter"/>
+      <w:lvlText w:val="%2."/>
+      <w:lvlJc w:val="left"/>
+      <w:pPr>
+        <w:ind w:left="2166" w:hanging="360"/>
+      </w:pPr>
+    </w:lvl>
+    <w:lvl w:ilvl="2" w:tentative="0">
+      <w:start w:val="1"/>
+      <w:numFmt w:val="lowerRoman"/>
+      <w:lvlText w:val="%3."/>
+      <w:lvlJc w:val="right"/>
+      <w:pPr>
+        <w:ind w:left="2886" w:hanging="180"/>
+      </w:pPr>
+    </w:lvl>
+    <w:lvl w:ilvl="3" w:tentative="0">
+      <w:start w:val="1"/>
+      <w:numFmt w:val="decimal"/>
+      <w:lvlText w:val="%4."/>
+      <w:lvlJc w:val="left"/>
+      <w:pPr>
+        <w:ind w:left="3606" w:hanging="360"/>
+      </w:pPr>
+    </w:lvl>
+    <w:lvl w:ilvl="4" w:tentative="0">
+      <w:start w:val="1"/>
+      <w:numFmt w:val="lowerLetter"/>
+      <w:lvlText w:val="%5."/>
+      <w:lvlJc w:val="left"/>
+      <w:pPr>
+        <w:ind w:left="4326" w:hanging="360"/>
+      </w:pPr>
+    </w:lvl>
+    <w:lvl w:ilvl="5" w:tentative="0">
+      <w:start w:val="1"/>
+      <w:numFmt w:val="lowerRoman"/>
+      <w:lvlText w:val="%6."/>
+      <w:lvlJc w:val="right"/>
+      <w:pPr>
+        <w:ind w:left="5046" w:hanging="180"/>
+      </w:pPr>
+    </w:lvl>
+    <w:lvl w:ilvl="6" w:tentative="0">
+      <w:start w:val="1"/>
+      <w:numFmt w:val="decimal"/>
+      <w:lvlText w:val="%7."/>
+      <w:lvlJc w:val="left"/>
+      <w:pPr>
+        <w:ind w:left="5766" w:hanging="360"/>
+      </w:pPr>
+    </w:lvl>
+    <w:lvl w:ilvl="7" w:tentative="0">
+      <w:start w:val="1"/>
+      <w:numFmt w:val="lowerLetter"/>
+      <w:lvlText w:val="%8."/>
+      <w:lvlJc w:val="left"/>
+      <w:pPr>
+        <w:ind w:left="6486" w:hanging="360"/>
+      </w:pPr>
+    </w:lvl>
+    <w:lvl w:ilvl="8" w:tentative="0">
+      <w:start w:val="1"/>
+      <w:numFmt w:val="lowerRoman"/>
+      <w:lvlText w:val="%9."/>
+      <w:lvlJc w:val="right"/>
+      <w:pPr>
+        <w:ind w:left="7206" w:hanging="180"/>
+      </w:pPr>
+    </w:lvl>
+  </w:abstractNum>
+  <w:num w:numId="1">
+    <w:abstractNumId w:val="0"/>
+  </w:num>
+</w:numbering>
 </file>
 
 <file path=word/styles.xml><?xml version="1.0" encoding="utf-8"?>
@@ -742,7 +1696,7 @@
     <w:lsdException w:unhideWhenUsed="0" w:uiPriority="0" w:semiHidden="0" w:name="HTML Sample"/>
     <w:lsdException w:unhideWhenUsed="0" w:uiPriority="0" w:semiHidden="0" w:name="HTML Typewriter"/>
     <w:lsdException w:unhideWhenUsed="0" w:uiPriority="0" w:semiHidden="0" w:name="HTML Variable"/>
-    <w:lsdException w:unhideWhenUsed="0" w:uiPriority="0" w:name="Normal Table"/>
+    <w:lsdException w:qFormat="1" w:unhideWhenUsed="0" w:uiPriority="0" w:name="Normal Table"/>
     <w:lsdException w:unhideWhenUsed="0" w:uiPriority="0" w:semiHidden="0" w:name="annotation subject"/>
     <w:lsdException w:unhideWhenUsed="0" w:uiPriority="0" w:semiHidden="0" w:name="Table Simple 1"/>
     <w:lsdException w:unhideWhenUsed="0" w:uiPriority="0" w:semiHidden="0" w:name="Table Simple 2"/>
@@ -906,6 +1860,7 @@
   <w:style w:type="table" w:default="1" w:styleId="3">
     <w:name w:val="Normal Table"/>
     <w:semiHidden/>
+    <w:qFormat/>
     <w:uiPriority w:val="0"/>
     <w:tblPr>
       <w:tblLayout w:type="fixed"/>
@@ -916,6 +1871,16 @@
         <w:right w:w="108" w:type="dxa"/>
       </w:tblCellMar>
     </w:tblPr>
+  </w:style>
+  <w:style w:type="paragraph" w:customStyle="1" w:styleId="4">
+    <w:name w:val="List Paragraph"/>
+    <w:basedOn w:val="1"/>
+    <w:qFormat/>
+    <w:uiPriority w:val="34"/>
+    <w:pPr>
+      <w:ind w:left="720"/>
+      <w:contextualSpacing/>
+    </w:pPr>
   </w:style>
 </w:styles>
 </file>

</xml_diff>

<commit_message>
Added Sequence and Activity Diagrams, System Functions on Chapter 5 doc itself
</commit_message>
<xml_diff>
--- a/Chapter 5.docx
+++ b/Chapter 5.docx
@@ -3144,7 +3144,7 @@
               <w:pStyle w:val="5"/>
               <w:numPr>
                 <w:ilvl w:val="0"/>
-                <w:numId w:val="3"/>
+                <w:numId w:val="0"/>
               </w:numPr>
               <w:spacing w:after="0" w:line="480" w:lineRule="auto"/>
               <w:rPr>
@@ -3161,25 +3161,7 @@
                 <w:szCs w:val="24"/>
                 <w:lang w:val="en-US"/>
               </w:rPr>
-              <w:t>The system will automatically save the game after the player choosing the character</w:t>
-            </w:r>
-            <w:r>
-              <w:rPr>
-                <w:rFonts w:hint="default" w:ascii="Times New Roman" w:hAnsi="Times New Roman" w:cs="Times New Roman"/>
-                <w:sz w:val="24"/>
-                <w:szCs w:val="24"/>
-                <w:lang w:val="en-US"/>
-              </w:rPr>
-              <w:t>’s gender and will be stored</w:t>
-            </w:r>
-            <w:r>
-              <w:rPr>
-                <w:rFonts w:ascii="Times New Roman" w:hAnsi="Times New Roman" w:cs="Times New Roman"/>
-                <w:sz w:val="24"/>
-                <w:szCs w:val="24"/>
-                <w:lang w:val="en-US"/>
-              </w:rPr>
-              <w:t xml:space="preserve">   </w:t>
+              <w:t xml:space="preserve"> </w:t>
             </w:r>
           </w:p>
           <w:p>
@@ -6479,6 +6461,1149 @@
     <w:p>
       <w:pPr>
         <w:spacing w:line="480" w:lineRule="auto"/>
+        <w:jc w:val="both"/>
+        <w:rPr>
+          <w:rFonts w:hint="default" w:ascii="Times New Roman" w:hAnsi="Times New Roman" w:cs="Times New Roman"/>
+          <w:b w:val="0"/>
+          <w:bCs w:val="0"/>
+          <w:sz w:val="24"/>
+          <w:szCs w:val="24"/>
+          <w:lang w:val="en-US"/>
+        </w:rPr>
+      </w:pPr>
+      <w:r>
+        <w:rPr>
+          <w:rFonts w:hint="default" w:ascii="Times New Roman" w:hAnsi="Times New Roman" w:cs="Times New Roman"/>
+          <w:b w:val="0"/>
+          <w:bCs w:val="0"/>
+          <w:sz w:val="24"/>
+          <w:szCs w:val="24"/>
+          <w:lang w:val="en-US"/>
+        </w:rPr>
+        <w:drawing>
+          <wp:inline distT="0" distB="0" distL="114300" distR="114300">
+            <wp:extent cx="5269865" cy="3565525"/>
+            <wp:effectExtent l="0" t="0" r="3175" b="635"/>
+            <wp:docPr id="7" name="Picture 7" descr="Play Game Sequence Diagram"/>
+            <wp:cNvGraphicFramePr>
+              <a:graphicFrameLocks xmlns:a="http://schemas.openxmlformats.org/drawingml/2006/main" noChangeAspect="1"/>
+            </wp:cNvGraphicFramePr>
+            <a:graphic xmlns:a="http://schemas.openxmlformats.org/drawingml/2006/main">
+              <a:graphicData uri="http://schemas.openxmlformats.org/drawingml/2006/picture">
+                <pic:pic xmlns:pic="http://schemas.openxmlformats.org/drawingml/2006/picture">
+                  <pic:nvPicPr>
+                    <pic:cNvPr id="7" name="Picture 7" descr="Play Game Sequence Diagram"/>
+                    <pic:cNvPicPr>
+                      <a:picLocks noChangeAspect="1"/>
+                    </pic:cNvPicPr>
+                  </pic:nvPicPr>
+                  <pic:blipFill>
+                    <a:blip r:embed="rId5"/>
+                    <a:stretch>
+                      <a:fillRect/>
+                    </a:stretch>
+                  </pic:blipFill>
+                  <pic:spPr>
+                    <a:xfrm>
+                      <a:off x="0" y="0"/>
+                      <a:ext cx="5269865" cy="3565525"/>
+                    </a:xfrm>
+                    <a:prstGeom prst="rect">
+                      <a:avLst/>
+                    </a:prstGeom>
+                  </pic:spPr>
+                </pic:pic>
+              </a:graphicData>
+            </a:graphic>
+          </wp:inline>
+        </w:drawing>
+      </w:r>
+    </w:p>
+    <w:p>
+      <w:pPr>
+        <w:spacing w:line="480" w:lineRule="auto"/>
+        <w:ind w:left="420" w:leftChars="0" w:firstLine="420" w:firstLineChars="0"/>
+        <w:jc w:val="center"/>
+        <w:rPr>
+          <w:rFonts w:hint="default" w:ascii="Times New Roman" w:hAnsi="Times New Roman" w:cs="Times New Roman"/>
+          <w:b/>
+          <w:bCs/>
+          <w:sz w:val="24"/>
+          <w:szCs w:val="24"/>
+          <w:lang w:val="en-US"/>
+        </w:rPr>
+      </w:pPr>
+      <w:r>
+        <w:rPr>
+          <w:rFonts w:hint="default" w:ascii="Times New Roman" w:hAnsi="Times New Roman" w:cs="Times New Roman"/>
+          <w:b/>
+          <w:bCs/>
+          <w:sz w:val="24"/>
+          <w:szCs w:val="24"/>
+          <w:lang w:val="en-US"/>
+        </w:rPr>
+        <w:t>Figure Play Game Sequence Diagram</w:t>
+      </w:r>
+    </w:p>
+    <w:p>
+      <w:pPr>
+        <w:spacing w:line="480" w:lineRule="auto"/>
+        <w:ind w:left="420" w:leftChars="0" w:firstLine="420" w:firstLineChars="0"/>
+        <w:jc w:val="center"/>
+        <w:rPr>
+          <w:rFonts w:hint="default" w:ascii="Times New Roman" w:hAnsi="Times New Roman" w:cs="Times New Roman"/>
+          <w:b/>
+          <w:bCs/>
+          <w:sz w:val="24"/>
+          <w:szCs w:val="24"/>
+          <w:lang w:val="en-US"/>
+        </w:rPr>
+      </w:pPr>
+    </w:p>
+    <w:p>
+      <w:pPr>
+        <w:spacing w:line="480" w:lineRule="auto"/>
+        <w:jc w:val="both"/>
+        <w:rPr>
+          <w:rFonts w:hint="default" w:ascii="Times New Roman" w:hAnsi="Times New Roman" w:cs="Times New Roman"/>
+          <w:b/>
+          <w:bCs/>
+          <w:sz w:val="24"/>
+          <w:szCs w:val="24"/>
+          <w:lang w:val="en-US"/>
+        </w:rPr>
+      </w:pPr>
+      <w:r>
+        <w:rPr>
+          <w:rFonts w:hint="default" w:ascii="Times New Roman" w:hAnsi="Times New Roman" w:cs="Times New Roman"/>
+          <w:b/>
+          <w:bCs/>
+          <w:sz w:val="24"/>
+          <w:szCs w:val="24"/>
+          <w:lang w:val="en-US"/>
+        </w:rPr>
+        <w:drawing>
+          <wp:inline distT="0" distB="0" distL="114300" distR="114300">
+            <wp:extent cx="5274310" cy="3778250"/>
+            <wp:effectExtent l="0" t="0" r="13970" b="1270"/>
+            <wp:docPr id="8" name="Picture 8" descr="Save Game Sequence Diagram"/>
+            <wp:cNvGraphicFramePr>
+              <a:graphicFrameLocks xmlns:a="http://schemas.openxmlformats.org/drawingml/2006/main" noChangeAspect="1"/>
+            </wp:cNvGraphicFramePr>
+            <a:graphic xmlns:a="http://schemas.openxmlformats.org/drawingml/2006/main">
+              <a:graphicData uri="http://schemas.openxmlformats.org/drawingml/2006/picture">
+                <pic:pic xmlns:pic="http://schemas.openxmlformats.org/drawingml/2006/picture">
+                  <pic:nvPicPr>
+                    <pic:cNvPr id="8" name="Picture 8" descr="Save Game Sequence Diagram"/>
+                    <pic:cNvPicPr>
+                      <a:picLocks noChangeAspect="1"/>
+                    </pic:cNvPicPr>
+                  </pic:nvPicPr>
+                  <pic:blipFill>
+                    <a:blip r:embed="rId6"/>
+                    <a:stretch>
+                      <a:fillRect/>
+                    </a:stretch>
+                  </pic:blipFill>
+                  <pic:spPr>
+                    <a:xfrm>
+                      <a:off x="0" y="0"/>
+                      <a:ext cx="5274310" cy="3778250"/>
+                    </a:xfrm>
+                    <a:prstGeom prst="rect">
+                      <a:avLst/>
+                    </a:prstGeom>
+                  </pic:spPr>
+                </pic:pic>
+              </a:graphicData>
+            </a:graphic>
+          </wp:inline>
+        </w:drawing>
+      </w:r>
+    </w:p>
+    <w:p>
+      <w:pPr>
+        <w:spacing w:line="480" w:lineRule="auto"/>
+        <w:ind w:left="420" w:leftChars="0" w:firstLine="420" w:firstLineChars="0"/>
+        <w:jc w:val="center"/>
+        <w:rPr>
+          <w:rFonts w:hint="default" w:ascii="Times New Roman" w:hAnsi="Times New Roman" w:cs="Times New Roman"/>
+          <w:b/>
+          <w:bCs/>
+          <w:sz w:val="24"/>
+          <w:szCs w:val="24"/>
+          <w:lang w:val="en-US"/>
+        </w:rPr>
+      </w:pPr>
+      <w:r>
+        <w:rPr>
+          <w:rFonts w:hint="default" w:ascii="Times New Roman" w:hAnsi="Times New Roman" w:cs="Times New Roman"/>
+          <w:b/>
+          <w:bCs/>
+          <w:sz w:val="24"/>
+          <w:szCs w:val="24"/>
+          <w:lang w:val="en-US"/>
+        </w:rPr>
+        <w:t>Figure Save Game Sequence Diagram</w:t>
+      </w:r>
+    </w:p>
+    <w:p>
+      <w:pPr>
+        <w:spacing w:line="480" w:lineRule="auto"/>
+        <w:jc w:val="both"/>
+        <w:rPr>
+          <w:rFonts w:hint="default" w:ascii="Times New Roman" w:hAnsi="Times New Roman" w:cs="Times New Roman"/>
+          <w:b/>
+          <w:bCs/>
+          <w:sz w:val="24"/>
+          <w:szCs w:val="24"/>
+          <w:lang w:val="en-US"/>
+        </w:rPr>
+      </w:pPr>
+    </w:p>
+    <w:p>
+      <w:pPr>
+        <w:spacing w:line="480" w:lineRule="auto"/>
+        <w:jc w:val="both"/>
+        <w:rPr>
+          <w:rFonts w:hint="default" w:ascii="Times New Roman" w:hAnsi="Times New Roman" w:cs="Times New Roman"/>
+          <w:b w:val="0"/>
+          <w:bCs w:val="0"/>
+          <w:sz w:val="24"/>
+          <w:szCs w:val="24"/>
+          <w:lang w:val="en-US"/>
+        </w:rPr>
+      </w:pPr>
+      <w:r>
+        <w:rPr>
+          <w:rFonts w:hint="default" w:ascii="Times New Roman" w:hAnsi="Times New Roman" w:cs="Times New Roman"/>
+          <w:b/>
+          <w:bCs/>
+          <w:sz w:val="24"/>
+          <w:szCs w:val="24"/>
+          <w:lang w:val="en-US"/>
+        </w:rPr>
+        <w:drawing>
+          <wp:inline distT="0" distB="0" distL="114300" distR="114300">
+            <wp:extent cx="5268595" cy="3117215"/>
+            <wp:effectExtent l="0" t="0" r="4445" b="6985"/>
+            <wp:docPr id="5" name="Picture 5" descr="Load Game Sequence Diagram"/>
+            <wp:cNvGraphicFramePr>
+              <a:graphicFrameLocks xmlns:a="http://schemas.openxmlformats.org/drawingml/2006/main" noChangeAspect="1"/>
+            </wp:cNvGraphicFramePr>
+            <a:graphic xmlns:a="http://schemas.openxmlformats.org/drawingml/2006/main">
+              <a:graphicData uri="http://schemas.openxmlformats.org/drawingml/2006/picture">
+                <pic:pic xmlns:pic="http://schemas.openxmlformats.org/drawingml/2006/picture">
+                  <pic:nvPicPr>
+                    <pic:cNvPr id="5" name="Picture 5" descr="Load Game Sequence Diagram"/>
+                    <pic:cNvPicPr>
+                      <a:picLocks noChangeAspect="1"/>
+                    </pic:cNvPicPr>
+                  </pic:nvPicPr>
+                  <pic:blipFill>
+                    <a:blip r:embed="rId7"/>
+                    <a:stretch>
+                      <a:fillRect/>
+                    </a:stretch>
+                  </pic:blipFill>
+                  <pic:spPr>
+                    <a:xfrm>
+                      <a:off x="0" y="0"/>
+                      <a:ext cx="5268595" cy="3117215"/>
+                    </a:xfrm>
+                    <a:prstGeom prst="rect">
+                      <a:avLst/>
+                    </a:prstGeom>
+                  </pic:spPr>
+                </pic:pic>
+              </a:graphicData>
+            </a:graphic>
+          </wp:inline>
+        </w:drawing>
+      </w:r>
+    </w:p>
+    <w:p>
+      <w:pPr>
+        <w:spacing w:line="480" w:lineRule="auto"/>
+        <w:ind w:left="420" w:leftChars="0" w:firstLine="420" w:firstLineChars="0"/>
+        <w:jc w:val="center"/>
+        <w:rPr>
+          <w:rFonts w:hint="default" w:ascii="Times New Roman" w:hAnsi="Times New Roman" w:cs="Times New Roman"/>
+          <w:b/>
+          <w:bCs/>
+          <w:sz w:val="24"/>
+          <w:szCs w:val="24"/>
+          <w:lang w:val="en-US"/>
+        </w:rPr>
+      </w:pPr>
+      <w:r>
+        <w:rPr>
+          <w:rFonts w:hint="default" w:ascii="Times New Roman" w:hAnsi="Times New Roman" w:cs="Times New Roman"/>
+          <w:b/>
+          <w:bCs/>
+          <w:sz w:val="24"/>
+          <w:szCs w:val="24"/>
+          <w:lang w:val="en-US"/>
+        </w:rPr>
+        <w:t>Figure Load Game Sequence Diagram</w:t>
+      </w:r>
+    </w:p>
+    <w:p>
+      <w:pPr>
+        <w:spacing w:line="480" w:lineRule="auto"/>
+        <w:ind w:left="420" w:leftChars="0" w:firstLine="420" w:firstLineChars="0"/>
+        <w:jc w:val="center"/>
+        <w:rPr>
+          <w:rFonts w:hint="default" w:ascii="Times New Roman" w:hAnsi="Times New Roman" w:cs="Times New Roman"/>
+          <w:b/>
+          <w:bCs/>
+          <w:sz w:val="24"/>
+          <w:szCs w:val="24"/>
+          <w:lang w:val="en-US"/>
+        </w:rPr>
+      </w:pPr>
+    </w:p>
+    <w:p>
+      <w:pPr>
+        <w:spacing w:line="480" w:lineRule="auto"/>
+        <w:ind w:left="420" w:leftChars="0" w:firstLine="420" w:firstLineChars="0"/>
+        <w:jc w:val="center"/>
+        <w:rPr>
+          <w:rFonts w:hint="default" w:ascii="Times New Roman" w:hAnsi="Times New Roman" w:cs="Times New Roman"/>
+          <w:b/>
+          <w:bCs/>
+          <w:sz w:val="24"/>
+          <w:szCs w:val="24"/>
+          <w:lang w:val="en-US"/>
+        </w:rPr>
+      </w:pPr>
+    </w:p>
+    <w:p>
+      <w:pPr>
+        <w:spacing w:line="480" w:lineRule="auto"/>
+        <w:jc w:val="both"/>
+        <w:rPr>
+          <w:rFonts w:hint="default" w:ascii="Times New Roman" w:hAnsi="Times New Roman" w:cs="Times New Roman"/>
+          <w:b w:val="0"/>
+          <w:bCs w:val="0"/>
+          <w:sz w:val="24"/>
+          <w:szCs w:val="24"/>
+          <w:lang w:val="en-US"/>
+        </w:rPr>
+      </w:pPr>
+      <w:r>
+        <w:rPr>
+          <w:rFonts w:hint="default" w:ascii="Times New Roman" w:hAnsi="Times New Roman" w:cs="Times New Roman"/>
+          <w:b w:val="0"/>
+          <w:bCs w:val="0"/>
+          <w:sz w:val="24"/>
+          <w:szCs w:val="24"/>
+          <w:lang w:val="en-US"/>
+        </w:rPr>
+        <w:drawing>
+          <wp:inline distT="0" distB="0" distL="114300" distR="114300">
+            <wp:extent cx="5268595" cy="2688590"/>
+            <wp:effectExtent l="0" t="0" r="4445" b="8890"/>
+            <wp:docPr id="3" name="Picture 3" descr="Login Sequence Diagram"/>
+            <wp:cNvGraphicFramePr>
+              <a:graphicFrameLocks xmlns:a="http://schemas.openxmlformats.org/drawingml/2006/main" noChangeAspect="1"/>
+            </wp:cNvGraphicFramePr>
+            <a:graphic xmlns:a="http://schemas.openxmlformats.org/drawingml/2006/main">
+              <a:graphicData uri="http://schemas.openxmlformats.org/drawingml/2006/picture">
+                <pic:pic xmlns:pic="http://schemas.openxmlformats.org/drawingml/2006/picture">
+                  <pic:nvPicPr>
+                    <pic:cNvPr id="3" name="Picture 3" descr="Login Sequence Diagram"/>
+                    <pic:cNvPicPr>
+                      <a:picLocks noChangeAspect="1"/>
+                    </pic:cNvPicPr>
+                  </pic:nvPicPr>
+                  <pic:blipFill>
+                    <a:blip r:embed="rId8"/>
+                    <a:stretch>
+                      <a:fillRect/>
+                    </a:stretch>
+                  </pic:blipFill>
+                  <pic:spPr>
+                    <a:xfrm>
+                      <a:off x="0" y="0"/>
+                      <a:ext cx="5268595" cy="2688590"/>
+                    </a:xfrm>
+                    <a:prstGeom prst="rect">
+                      <a:avLst/>
+                    </a:prstGeom>
+                  </pic:spPr>
+                </pic:pic>
+              </a:graphicData>
+            </a:graphic>
+          </wp:inline>
+        </w:drawing>
+      </w:r>
+    </w:p>
+    <w:p>
+      <w:pPr>
+        <w:spacing w:line="480" w:lineRule="auto"/>
+        <w:ind w:left="420" w:leftChars="0" w:firstLine="420" w:firstLineChars="0"/>
+        <w:jc w:val="center"/>
+        <w:rPr>
+          <w:rFonts w:hint="default" w:ascii="Times New Roman" w:hAnsi="Times New Roman" w:cs="Times New Roman"/>
+          <w:b/>
+          <w:bCs/>
+          <w:sz w:val="24"/>
+          <w:szCs w:val="24"/>
+          <w:lang w:val="en-US"/>
+        </w:rPr>
+      </w:pPr>
+      <w:r>
+        <w:rPr>
+          <w:rFonts w:hint="default" w:ascii="Times New Roman" w:hAnsi="Times New Roman" w:cs="Times New Roman"/>
+          <w:b/>
+          <w:bCs/>
+          <w:sz w:val="24"/>
+          <w:szCs w:val="24"/>
+          <w:lang w:val="en-US"/>
+        </w:rPr>
+        <w:t>Figure Login Sequence Diagram</w:t>
+      </w:r>
+    </w:p>
+    <w:p>
+      <w:pPr>
+        <w:spacing w:line="480" w:lineRule="auto"/>
+        <w:jc w:val="both"/>
+        <w:rPr>
+          <w:rFonts w:hint="default" w:ascii="Times New Roman" w:hAnsi="Times New Roman" w:cs="Times New Roman"/>
+          <w:b w:val="0"/>
+          <w:bCs w:val="0"/>
+          <w:sz w:val="24"/>
+          <w:szCs w:val="24"/>
+          <w:lang w:val="en-US"/>
+        </w:rPr>
+      </w:pPr>
+    </w:p>
+    <w:p>
+      <w:pPr>
+        <w:spacing w:line="480" w:lineRule="auto"/>
+        <w:jc w:val="both"/>
+        <w:rPr>
+          <w:rFonts w:hint="default" w:ascii="Times New Roman" w:hAnsi="Times New Roman" w:cs="Times New Roman"/>
+          <w:b w:val="0"/>
+          <w:bCs w:val="0"/>
+          <w:sz w:val="24"/>
+          <w:szCs w:val="24"/>
+          <w:lang w:val="en-US"/>
+        </w:rPr>
+      </w:pPr>
+      <w:r>
+        <w:rPr>
+          <w:rFonts w:hint="default" w:ascii="Times New Roman" w:hAnsi="Times New Roman" w:cs="Times New Roman"/>
+          <w:b w:val="0"/>
+          <w:bCs w:val="0"/>
+          <w:sz w:val="24"/>
+          <w:szCs w:val="24"/>
+          <w:lang w:val="en-US"/>
+        </w:rPr>
+        <w:drawing>
+          <wp:inline distT="0" distB="0" distL="114300" distR="114300">
+            <wp:extent cx="5268595" cy="2815590"/>
+            <wp:effectExtent l="0" t="0" r="4445" b="3810"/>
+            <wp:docPr id="2" name="Picture 2" descr="Register Sequence Diagram"/>
+            <wp:cNvGraphicFramePr>
+              <a:graphicFrameLocks xmlns:a="http://schemas.openxmlformats.org/drawingml/2006/main" noChangeAspect="1"/>
+            </wp:cNvGraphicFramePr>
+            <a:graphic xmlns:a="http://schemas.openxmlformats.org/drawingml/2006/main">
+              <a:graphicData uri="http://schemas.openxmlformats.org/drawingml/2006/picture">
+                <pic:pic xmlns:pic="http://schemas.openxmlformats.org/drawingml/2006/picture">
+                  <pic:nvPicPr>
+                    <pic:cNvPr id="2" name="Picture 2" descr="Register Sequence Diagram"/>
+                    <pic:cNvPicPr>
+                      <a:picLocks noChangeAspect="1"/>
+                    </pic:cNvPicPr>
+                  </pic:nvPicPr>
+                  <pic:blipFill>
+                    <a:blip r:embed="rId9"/>
+                    <a:stretch>
+                      <a:fillRect/>
+                    </a:stretch>
+                  </pic:blipFill>
+                  <pic:spPr>
+                    <a:xfrm>
+                      <a:off x="0" y="0"/>
+                      <a:ext cx="5268595" cy="2815590"/>
+                    </a:xfrm>
+                    <a:prstGeom prst="rect">
+                      <a:avLst/>
+                    </a:prstGeom>
+                  </pic:spPr>
+                </pic:pic>
+              </a:graphicData>
+            </a:graphic>
+          </wp:inline>
+        </w:drawing>
+      </w:r>
+    </w:p>
+    <w:p>
+      <w:pPr>
+        <w:spacing w:line="480" w:lineRule="auto"/>
+        <w:ind w:left="420" w:leftChars="0" w:firstLine="420" w:firstLineChars="0"/>
+        <w:jc w:val="center"/>
+        <w:rPr>
+          <w:rFonts w:hint="default" w:ascii="Times New Roman" w:hAnsi="Times New Roman" w:cs="Times New Roman"/>
+          <w:b/>
+          <w:bCs/>
+          <w:sz w:val="24"/>
+          <w:szCs w:val="24"/>
+          <w:lang w:val="en-US"/>
+        </w:rPr>
+      </w:pPr>
+      <w:r>
+        <w:rPr>
+          <w:rFonts w:hint="default" w:ascii="Times New Roman" w:hAnsi="Times New Roman" w:cs="Times New Roman"/>
+          <w:b/>
+          <w:bCs/>
+          <w:sz w:val="24"/>
+          <w:szCs w:val="24"/>
+          <w:lang w:val="en-US"/>
+        </w:rPr>
+        <w:t>Figure Register Sequence Diagram</w:t>
+      </w:r>
+    </w:p>
+    <w:p>
+      <w:pPr>
+        <w:spacing w:line="480" w:lineRule="auto"/>
+        <w:jc w:val="both"/>
+        <w:rPr>
+          <w:rFonts w:hint="default" w:ascii="Times New Roman" w:hAnsi="Times New Roman" w:cs="Times New Roman"/>
+          <w:b w:val="0"/>
+          <w:bCs w:val="0"/>
+          <w:sz w:val="24"/>
+          <w:szCs w:val="24"/>
+          <w:lang w:val="en-US"/>
+        </w:rPr>
+      </w:pPr>
+    </w:p>
+    <w:p>
+      <w:pPr>
+        <w:spacing w:line="480" w:lineRule="auto"/>
+        <w:ind w:firstLine="420" w:firstLineChars="0"/>
+        <w:jc w:val="both"/>
+        <w:rPr>
+          <w:rFonts w:hint="default" w:ascii="Times New Roman" w:hAnsi="Times New Roman" w:cs="Times New Roman"/>
+          <w:b/>
+          <w:bCs/>
+          <w:sz w:val="24"/>
+          <w:szCs w:val="24"/>
+          <w:lang w:val="en-US"/>
+        </w:rPr>
+      </w:pPr>
+    </w:p>
+    <w:p>
+      <w:pPr>
+        <w:spacing w:line="480" w:lineRule="auto"/>
+        <w:ind w:firstLine="420" w:firstLineChars="0"/>
+        <w:jc w:val="both"/>
+        <w:rPr>
+          <w:rFonts w:hint="default" w:ascii="Times New Roman" w:hAnsi="Times New Roman" w:cs="Times New Roman"/>
+          <w:b/>
+          <w:bCs/>
+          <w:sz w:val="24"/>
+          <w:szCs w:val="24"/>
+          <w:lang w:val="en-US"/>
+        </w:rPr>
+      </w:pPr>
+    </w:p>
+    <w:p>
+      <w:pPr>
+        <w:spacing w:line="480" w:lineRule="auto"/>
+        <w:ind w:firstLine="420" w:firstLineChars="0"/>
+        <w:jc w:val="both"/>
+        <w:rPr>
+          <w:rFonts w:hint="default" w:ascii="Times New Roman" w:hAnsi="Times New Roman" w:cs="Times New Roman"/>
+          <w:b/>
+          <w:bCs/>
+          <w:sz w:val="24"/>
+          <w:szCs w:val="24"/>
+          <w:lang w:val="en-US"/>
+        </w:rPr>
+      </w:pPr>
+    </w:p>
+    <w:p>
+      <w:pPr>
+        <w:spacing w:line="480" w:lineRule="auto"/>
+        <w:ind w:firstLine="420" w:firstLineChars="0"/>
+        <w:jc w:val="both"/>
+        <w:rPr>
+          <w:rFonts w:hint="default" w:ascii="Times New Roman" w:hAnsi="Times New Roman" w:cs="Times New Roman"/>
+          <w:b/>
+          <w:bCs/>
+          <w:sz w:val="24"/>
+          <w:szCs w:val="24"/>
+          <w:lang w:val="en-US"/>
+        </w:rPr>
+      </w:pPr>
+    </w:p>
+    <w:p>
+      <w:pPr>
+        <w:spacing w:line="480" w:lineRule="auto"/>
+        <w:ind w:firstLine="420" w:firstLineChars="0"/>
+        <w:jc w:val="both"/>
+        <w:rPr>
+          <w:rFonts w:hint="default" w:ascii="Times New Roman" w:hAnsi="Times New Roman" w:cs="Times New Roman"/>
+          <w:b/>
+          <w:bCs/>
+          <w:sz w:val="24"/>
+          <w:szCs w:val="24"/>
+          <w:lang w:val="en-US"/>
+        </w:rPr>
+      </w:pPr>
+    </w:p>
+    <w:p>
+      <w:pPr>
+        <w:spacing w:line="480" w:lineRule="auto"/>
+        <w:ind w:firstLine="420" w:firstLineChars="0"/>
+        <w:jc w:val="both"/>
+        <w:rPr>
+          <w:rFonts w:hint="default" w:ascii="Times New Roman" w:hAnsi="Times New Roman" w:cs="Times New Roman"/>
+          <w:b/>
+          <w:bCs/>
+          <w:sz w:val="24"/>
+          <w:szCs w:val="24"/>
+          <w:lang w:val="en-US"/>
+        </w:rPr>
+      </w:pPr>
+      <w:bookmarkStart w:id="0" w:name="_GoBack"/>
+      <w:bookmarkEnd w:id="0"/>
+      <w:r>
+        <w:rPr>
+          <w:rFonts w:hint="default" w:ascii="Times New Roman" w:hAnsi="Times New Roman" w:cs="Times New Roman"/>
+          <w:b/>
+          <w:bCs/>
+          <w:sz w:val="24"/>
+          <w:szCs w:val="24"/>
+          <w:lang w:val="en-US"/>
+        </w:rPr>
+        <w:t>Activity Diagrams</w:t>
+      </w:r>
+    </w:p>
+    <w:p>
+      <w:pPr>
+        <w:spacing w:line="480" w:lineRule="auto"/>
+        <w:ind w:firstLine="420" w:firstLineChars="0"/>
+        <w:jc w:val="center"/>
+        <w:rPr>
+          <w:rFonts w:hint="default" w:ascii="Times New Roman" w:hAnsi="Times New Roman" w:cs="Times New Roman"/>
+          <w:b/>
+          <w:bCs/>
+          <w:sz w:val="24"/>
+          <w:szCs w:val="24"/>
+          <w:lang w:val="en-US"/>
+        </w:rPr>
+      </w:pPr>
+      <w:r>
+        <w:rPr>
+          <w:rFonts w:hint="default" w:ascii="Times New Roman" w:hAnsi="Times New Roman" w:cs="Times New Roman"/>
+          <w:b/>
+          <w:bCs/>
+          <w:sz w:val="24"/>
+          <w:szCs w:val="24"/>
+          <w:lang w:val="en-US"/>
+        </w:rPr>
+        <w:drawing>
+          <wp:inline distT="0" distB="0" distL="114300" distR="114300">
+            <wp:extent cx="4641215" cy="7635875"/>
+            <wp:effectExtent l="0" t="0" r="6985" b="14605"/>
+            <wp:docPr id="18" name="Picture 18" descr="Load Game Activity Diagram"/>
+            <wp:cNvGraphicFramePr>
+              <a:graphicFrameLocks xmlns:a="http://schemas.openxmlformats.org/drawingml/2006/main" noChangeAspect="1"/>
+            </wp:cNvGraphicFramePr>
+            <a:graphic xmlns:a="http://schemas.openxmlformats.org/drawingml/2006/main">
+              <a:graphicData uri="http://schemas.openxmlformats.org/drawingml/2006/picture">
+                <pic:pic xmlns:pic="http://schemas.openxmlformats.org/drawingml/2006/picture">
+                  <pic:nvPicPr>
+                    <pic:cNvPr id="18" name="Picture 18" descr="Load Game Activity Diagram"/>
+                    <pic:cNvPicPr>
+                      <a:picLocks noChangeAspect="1"/>
+                    </pic:cNvPicPr>
+                  </pic:nvPicPr>
+                  <pic:blipFill>
+                    <a:blip r:embed="rId10"/>
+                    <a:stretch>
+                      <a:fillRect/>
+                    </a:stretch>
+                  </pic:blipFill>
+                  <pic:spPr>
+                    <a:xfrm>
+                      <a:off x="0" y="0"/>
+                      <a:ext cx="4641215" cy="7635875"/>
+                    </a:xfrm>
+                    <a:prstGeom prst="rect">
+                      <a:avLst/>
+                    </a:prstGeom>
+                  </pic:spPr>
+                </pic:pic>
+              </a:graphicData>
+            </a:graphic>
+          </wp:inline>
+        </w:drawing>
+      </w:r>
+    </w:p>
+    <w:p>
+      <w:pPr>
+        <w:spacing w:line="480" w:lineRule="auto"/>
+        <w:ind w:firstLine="420" w:firstLineChars="0"/>
+        <w:jc w:val="center"/>
+        <w:rPr>
+          <w:rFonts w:hint="default" w:ascii="Times New Roman" w:hAnsi="Times New Roman" w:cs="Times New Roman"/>
+          <w:b/>
+          <w:bCs/>
+          <w:sz w:val="24"/>
+          <w:szCs w:val="24"/>
+          <w:lang w:val="en-US"/>
+        </w:rPr>
+      </w:pPr>
+      <w:r>
+        <w:rPr>
+          <w:rFonts w:hint="default" w:ascii="Times New Roman" w:hAnsi="Times New Roman" w:cs="Times New Roman"/>
+          <w:b/>
+          <w:bCs/>
+          <w:sz w:val="24"/>
+          <w:szCs w:val="24"/>
+          <w:lang w:val="en-US"/>
+        </w:rPr>
+        <w:t>Figure Load Game Activity Diagram</w:t>
+      </w:r>
+    </w:p>
+    <w:p>
+      <w:pPr>
+        <w:spacing w:line="480" w:lineRule="auto"/>
+        <w:ind w:firstLine="420" w:firstLineChars="0"/>
+        <w:jc w:val="center"/>
+        <w:rPr>
+          <w:rFonts w:hint="default" w:ascii="Times New Roman" w:hAnsi="Times New Roman" w:cs="Times New Roman"/>
+          <w:b/>
+          <w:bCs/>
+          <w:sz w:val="24"/>
+          <w:szCs w:val="24"/>
+          <w:lang w:val="en-US"/>
+        </w:rPr>
+      </w:pPr>
+      <w:r>
+        <w:rPr>
+          <w:rFonts w:hint="default" w:ascii="Times New Roman" w:hAnsi="Times New Roman" w:cs="Times New Roman"/>
+          <w:b/>
+          <w:bCs/>
+          <w:sz w:val="24"/>
+          <w:szCs w:val="24"/>
+          <w:lang w:val="en-US"/>
+        </w:rPr>
+        <w:drawing>
+          <wp:inline distT="0" distB="0" distL="114300" distR="114300">
+            <wp:extent cx="4633595" cy="5814695"/>
+            <wp:effectExtent l="0" t="0" r="14605" b="6985"/>
+            <wp:docPr id="17" name="Picture 17" descr="Login Activity Diagram"/>
+            <wp:cNvGraphicFramePr>
+              <a:graphicFrameLocks xmlns:a="http://schemas.openxmlformats.org/drawingml/2006/main" noChangeAspect="1"/>
+            </wp:cNvGraphicFramePr>
+            <a:graphic xmlns:a="http://schemas.openxmlformats.org/drawingml/2006/main">
+              <a:graphicData uri="http://schemas.openxmlformats.org/drawingml/2006/picture">
+                <pic:pic xmlns:pic="http://schemas.openxmlformats.org/drawingml/2006/picture">
+                  <pic:nvPicPr>
+                    <pic:cNvPr id="17" name="Picture 17" descr="Login Activity Diagram"/>
+                    <pic:cNvPicPr>
+                      <a:picLocks noChangeAspect="1"/>
+                    </pic:cNvPicPr>
+                  </pic:nvPicPr>
+                  <pic:blipFill>
+                    <a:blip r:embed="rId11"/>
+                    <a:stretch>
+                      <a:fillRect/>
+                    </a:stretch>
+                  </pic:blipFill>
+                  <pic:spPr>
+                    <a:xfrm>
+                      <a:off x="0" y="0"/>
+                      <a:ext cx="4633595" cy="5814695"/>
+                    </a:xfrm>
+                    <a:prstGeom prst="rect">
+                      <a:avLst/>
+                    </a:prstGeom>
+                  </pic:spPr>
+                </pic:pic>
+              </a:graphicData>
+            </a:graphic>
+          </wp:inline>
+        </w:drawing>
+      </w:r>
+    </w:p>
+    <w:p>
+      <w:pPr>
+        <w:spacing w:line="480" w:lineRule="auto"/>
+        <w:ind w:firstLine="420" w:firstLineChars="0"/>
+        <w:jc w:val="center"/>
+        <w:rPr>
+          <w:rFonts w:hint="default" w:ascii="Times New Roman" w:hAnsi="Times New Roman" w:cs="Times New Roman"/>
+          <w:b/>
+          <w:bCs/>
+          <w:sz w:val="24"/>
+          <w:szCs w:val="24"/>
+          <w:lang w:val="en-US"/>
+        </w:rPr>
+      </w:pPr>
+      <w:r>
+        <w:rPr>
+          <w:rFonts w:hint="default" w:ascii="Times New Roman" w:hAnsi="Times New Roman" w:cs="Times New Roman"/>
+          <w:b/>
+          <w:bCs/>
+          <w:sz w:val="24"/>
+          <w:szCs w:val="24"/>
+          <w:lang w:val="en-US"/>
+        </w:rPr>
+        <w:t>Figure Login Activity Diagram</w:t>
+      </w:r>
+    </w:p>
+    <w:p>
+      <w:pPr>
+        <w:spacing w:line="480" w:lineRule="auto"/>
+        <w:ind w:firstLine="420" w:firstLineChars="0"/>
+        <w:jc w:val="center"/>
+        <w:rPr>
+          <w:rFonts w:hint="default" w:ascii="Times New Roman" w:hAnsi="Times New Roman" w:cs="Times New Roman"/>
+          <w:b/>
+          <w:bCs/>
+          <w:sz w:val="24"/>
+          <w:szCs w:val="24"/>
+          <w:lang w:val="en-US"/>
+        </w:rPr>
+      </w:pPr>
+    </w:p>
+    <w:p>
+      <w:pPr>
+        <w:spacing w:line="480" w:lineRule="auto"/>
+        <w:ind w:firstLine="420" w:firstLineChars="0"/>
+        <w:jc w:val="center"/>
+        <w:rPr>
+          <w:rFonts w:hint="default" w:ascii="Times New Roman" w:hAnsi="Times New Roman" w:cs="Times New Roman"/>
+          <w:b/>
+          <w:bCs/>
+          <w:sz w:val="24"/>
+          <w:szCs w:val="24"/>
+          <w:lang w:val="en-US"/>
+        </w:rPr>
+      </w:pPr>
+      <w:r>
+        <w:rPr>
+          <w:rFonts w:hint="default" w:ascii="Times New Roman" w:hAnsi="Times New Roman" w:cs="Times New Roman"/>
+          <w:b/>
+          <w:bCs/>
+          <w:sz w:val="24"/>
+          <w:szCs w:val="24"/>
+          <w:lang w:val="en-US"/>
+        </w:rPr>
+        <w:drawing>
+          <wp:inline distT="0" distB="0" distL="114300" distR="114300">
+            <wp:extent cx="4595495" cy="8390255"/>
+            <wp:effectExtent l="0" t="0" r="6985" b="6985"/>
+            <wp:docPr id="16" name="Picture 16" descr="New Game Activity Diagram"/>
+            <wp:cNvGraphicFramePr>
+              <a:graphicFrameLocks xmlns:a="http://schemas.openxmlformats.org/drawingml/2006/main" noChangeAspect="1"/>
+            </wp:cNvGraphicFramePr>
+            <a:graphic xmlns:a="http://schemas.openxmlformats.org/drawingml/2006/main">
+              <a:graphicData uri="http://schemas.openxmlformats.org/drawingml/2006/picture">
+                <pic:pic xmlns:pic="http://schemas.openxmlformats.org/drawingml/2006/picture">
+                  <pic:nvPicPr>
+                    <pic:cNvPr id="16" name="Picture 16" descr="New Game Activity Diagram"/>
+                    <pic:cNvPicPr>
+                      <a:picLocks noChangeAspect="1"/>
+                    </pic:cNvPicPr>
+                  </pic:nvPicPr>
+                  <pic:blipFill>
+                    <a:blip r:embed="rId12"/>
+                    <a:stretch>
+                      <a:fillRect/>
+                    </a:stretch>
+                  </pic:blipFill>
+                  <pic:spPr>
+                    <a:xfrm>
+                      <a:off x="0" y="0"/>
+                      <a:ext cx="4595495" cy="8390255"/>
+                    </a:xfrm>
+                    <a:prstGeom prst="rect">
+                      <a:avLst/>
+                    </a:prstGeom>
+                  </pic:spPr>
+                </pic:pic>
+              </a:graphicData>
+            </a:graphic>
+          </wp:inline>
+        </w:drawing>
+      </w:r>
+    </w:p>
+    <w:p>
+      <w:pPr>
+        <w:spacing w:line="480" w:lineRule="auto"/>
+        <w:ind w:firstLine="420" w:firstLineChars="0"/>
+        <w:jc w:val="center"/>
+        <w:rPr>
+          <w:rFonts w:hint="default" w:ascii="Times New Roman" w:hAnsi="Times New Roman" w:cs="Times New Roman"/>
+          <w:b/>
+          <w:bCs/>
+          <w:sz w:val="24"/>
+          <w:szCs w:val="24"/>
+          <w:lang w:val="en-US"/>
+        </w:rPr>
+      </w:pPr>
+      <w:r>
+        <w:rPr>
+          <w:rFonts w:hint="default" w:ascii="Times New Roman" w:hAnsi="Times New Roman" w:cs="Times New Roman"/>
+          <w:b/>
+          <w:bCs/>
+          <w:sz w:val="24"/>
+          <w:szCs w:val="24"/>
+          <w:lang w:val="en-US"/>
+        </w:rPr>
+        <w:t>Figure New Game Activity Diagram</w:t>
+      </w:r>
+    </w:p>
+    <w:p>
+      <w:pPr>
+        <w:spacing w:line="480" w:lineRule="auto"/>
+        <w:jc w:val="center"/>
+        <w:rPr>
+          <w:rFonts w:hint="default" w:ascii="Times New Roman" w:hAnsi="Times New Roman" w:cs="Times New Roman"/>
+          <w:b/>
+          <w:bCs/>
+          <w:sz w:val="24"/>
+          <w:szCs w:val="24"/>
+          <w:lang w:val="en-US"/>
+        </w:rPr>
+      </w:pPr>
+      <w:r>
+        <w:rPr>
+          <w:rFonts w:hint="default" w:ascii="Times New Roman" w:hAnsi="Times New Roman" w:cs="Times New Roman"/>
+          <w:b/>
+          <w:bCs/>
+          <w:sz w:val="24"/>
+          <w:szCs w:val="24"/>
+          <w:lang w:val="en-US"/>
+        </w:rPr>
+        <w:drawing>
+          <wp:inline distT="0" distB="0" distL="114300" distR="114300">
+            <wp:extent cx="4587875" cy="8268335"/>
+            <wp:effectExtent l="0" t="0" r="14605" b="6985"/>
+            <wp:docPr id="15" name="Picture 15" descr="Save Game Activity Diagram"/>
+            <wp:cNvGraphicFramePr>
+              <a:graphicFrameLocks xmlns:a="http://schemas.openxmlformats.org/drawingml/2006/main" noChangeAspect="1"/>
+            </wp:cNvGraphicFramePr>
+            <a:graphic xmlns:a="http://schemas.openxmlformats.org/drawingml/2006/main">
+              <a:graphicData uri="http://schemas.openxmlformats.org/drawingml/2006/picture">
+                <pic:pic xmlns:pic="http://schemas.openxmlformats.org/drawingml/2006/picture">
+                  <pic:nvPicPr>
+                    <pic:cNvPr id="15" name="Picture 15" descr="Save Game Activity Diagram"/>
+                    <pic:cNvPicPr>
+                      <a:picLocks noChangeAspect="1"/>
+                    </pic:cNvPicPr>
+                  </pic:nvPicPr>
+                  <pic:blipFill>
+                    <a:blip r:embed="rId13"/>
+                    <a:stretch>
+                      <a:fillRect/>
+                    </a:stretch>
+                  </pic:blipFill>
+                  <pic:spPr>
+                    <a:xfrm>
+                      <a:off x="0" y="0"/>
+                      <a:ext cx="4587875" cy="8268335"/>
+                    </a:xfrm>
+                    <a:prstGeom prst="rect">
+                      <a:avLst/>
+                    </a:prstGeom>
+                  </pic:spPr>
+                </pic:pic>
+              </a:graphicData>
+            </a:graphic>
+          </wp:inline>
+        </w:drawing>
+      </w:r>
+    </w:p>
+    <w:p>
+      <w:pPr>
+        <w:spacing w:line="480" w:lineRule="auto"/>
+        <w:ind w:firstLine="420" w:firstLineChars="0"/>
+        <w:jc w:val="center"/>
+        <w:rPr>
+          <w:rFonts w:hint="default" w:ascii="Times New Roman" w:hAnsi="Times New Roman" w:cs="Times New Roman"/>
+          <w:b/>
+          <w:bCs/>
+          <w:sz w:val="24"/>
+          <w:szCs w:val="24"/>
+          <w:lang w:val="en-US"/>
+        </w:rPr>
+      </w:pPr>
+      <w:r>
+        <w:rPr>
+          <w:rFonts w:hint="default" w:ascii="Times New Roman" w:hAnsi="Times New Roman" w:cs="Times New Roman"/>
+          <w:b/>
+          <w:bCs/>
+          <w:sz w:val="24"/>
+          <w:szCs w:val="24"/>
+          <w:lang w:val="en-US"/>
+        </w:rPr>
+        <w:t>Figure Save Game Activity Diagram</w:t>
+      </w:r>
+    </w:p>
+    <w:p>
+      <w:pPr>
+        <w:spacing w:line="480" w:lineRule="auto"/>
+        <w:jc w:val="center"/>
+        <w:rPr>
+          <w:rFonts w:hint="default" w:ascii="Times New Roman" w:hAnsi="Times New Roman" w:cs="Times New Roman"/>
+          <w:b/>
+          <w:bCs/>
+          <w:sz w:val="24"/>
+          <w:szCs w:val="24"/>
+          <w:lang w:val="en-US"/>
+        </w:rPr>
+      </w:pPr>
+      <w:r>
+        <w:rPr>
+          <w:rFonts w:hint="default" w:ascii="Times New Roman" w:hAnsi="Times New Roman" w:cs="Times New Roman"/>
+          <w:b/>
+          <w:bCs/>
+          <w:sz w:val="24"/>
+          <w:szCs w:val="24"/>
+          <w:lang w:val="en-US"/>
+        </w:rPr>
+        <w:drawing>
+          <wp:inline distT="0" distB="0" distL="114300" distR="114300">
+            <wp:extent cx="4595495" cy="5799455"/>
+            <wp:effectExtent l="0" t="0" r="6985" b="6985"/>
+            <wp:docPr id="14" name="Picture 14" descr="User Registration Activity Diagram"/>
+            <wp:cNvGraphicFramePr>
+              <a:graphicFrameLocks xmlns:a="http://schemas.openxmlformats.org/drawingml/2006/main" noChangeAspect="1"/>
+            </wp:cNvGraphicFramePr>
+            <a:graphic xmlns:a="http://schemas.openxmlformats.org/drawingml/2006/main">
+              <a:graphicData uri="http://schemas.openxmlformats.org/drawingml/2006/picture">
+                <pic:pic xmlns:pic="http://schemas.openxmlformats.org/drawingml/2006/picture">
+                  <pic:nvPicPr>
+                    <pic:cNvPr id="14" name="Picture 14" descr="User Registration Activity Diagram"/>
+                    <pic:cNvPicPr>
+                      <a:picLocks noChangeAspect="1"/>
+                    </pic:cNvPicPr>
+                  </pic:nvPicPr>
+                  <pic:blipFill>
+                    <a:blip r:embed="rId14"/>
+                    <a:stretch>
+                      <a:fillRect/>
+                    </a:stretch>
+                  </pic:blipFill>
+                  <pic:spPr>
+                    <a:xfrm>
+                      <a:off x="0" y="0"/>
+                      <a:ext cx="4595495" cy="5799455"/>
+                    </a:xfrm>
+                    <a:prstGeom prst="rect">
+                      <a:avLst/>
+                    </a:prstGeom>
+                  </pic:spPr>
+                </pic:pic>
+              </a:graphicData>
+            </a:graphic>
+          </wp:inline>
+        </w:drawing>
+      </w:r>
+    </w:p>
+    <w:p>
+      <w:pPr>
+        <w:spacing w:line="480" w:lineRule="auto"/>
+        <w:ind w:firstLine="420" w:firstLineChars="0"/>
+        <w:jc w:val="center"/>
+        <w:rPr>
+          <w:rFonts w:hint="default" w:ascii="Times New Roman" w:hAnsi="Times New Roman" w:cs="Times New Roman"/>
+          <w:b/>
+          <w:bCs/>
+          <w:sz w:val="24"/>
+          <w:szCs w:val="24"/>
+          <w:lang w:val="en-US"/>
+        </w:rPr>
+      </w:pPr>
+      <w:r>
+        <w:rPr>
+          <w:rFonts w:hint="default" w:ascii="Times New Roman" w:hAnsi="Times New Roman" w:cs="Times New Roman"/>
+          <w:b/>
+          <w:bCs/>
+          <w:sz w:val="24"/>
+          <w:szCs w:val="24"/>
+          <w:lang w:val="en-US"/>
+        </w:rPr>
+        <w:t>Figure User Registration Activity Diagram</w:t>
+      </w:r>
+    </w:p>
+    <w:p>
+      <w:pPr>
+        <w:spacing w:line="480" w:lineRule="auto"/>
+        <w:jc w:val="both"/>
+        <w:rPr>
+          <w:rFonts w:hint="default" w:ascii="Times New Roman" w:hAnsi="Times New Roman" w:cs="Times New Roman"/>
+          <w:b w:val="0"/>
+          <w:bCs w:val="0"/>
+          <w:sz w:val="24"/>
+          <w:szCs w:val="24"/>
+          <w:lang w:val="en-US"/>
+        </w:rPr>
+      </w:pPr>
+    </w:p>
+    <w:p>
+      <w:pPr>
+        <w:spacing w:line="480" w:lineRule="auto"/>
+        <w:jc w:val="both"/>
+        <w:rPr>
+          <w:rFonts w:hint="default" w:ascii="Times New Roman" w:hAnsi="Times New Roman" w:cs="Times New Roman"/>
+          <w:b/>
+          <w:bCs/>
+          <w:sz w:val="24"/>
+          <w:szCs w:val="24"/>
+          <w:lang w:val="en-US"/>
+        </w:rPr>
+      </w:pPr>
+      <w:r>
+        <w:rPr>
+          <w:rFonts w:hint="default" w:ascii="Times New Roman" w:hAnsi="Times New Roman" w:cs="Times New Roman"/>
+          <w:b/>
+          <w:bCs/>
+          <w:sz w:val="24"/>
+          <w:szCs w:val="24"/>
+          <w:lang w:val="en-US"/>
+        </w:rPr>
+        <w:t>System Function</w:t>
+      </w:r>
+    </w:p>
+    <w:p>
+      <w:pPr>
+        <w:spacing w:line="480" w:lineRule="auto"/>
+        <w:ind w:firstLine="420" w:firstLineChars="0"/>
+        <w:jc w:val="both"/>
+        <w:rPr>
+          <w:rFonts w:hint="default" w:ascii="Times New Roman" w:hAnsi="Times New Roman" w:cs="Times New Roman"/>
+          <w:b w:val="0"/>
+          <w:bCs w:val="0"/>
+          <w:sz w:val="24"/>
+          <w:szCs w:val="24"/>
+          <w:lang w:val="en-US"/>
+        </w:rPr>
+      </w:pPr>
+      <w:r>
+        <w:rPr>
+          <w:rFonts w:hint="default" w:ascii="Times New Roman" w:hAnsi="Times New Roman" w:cs="Times New Roman"/>
+          <w:b w:val="0"/>
+          <w:bCs w:val="0"/>
+          <w:sz w:val="24"/>
+          <w:szCs w:val="24"/>
+          <w:lang w:val="en-US"/>
+        </w:rPr>
+        <w:t>List of functions that must be performed by the system:</w:t>
+      </w:r>
+    </w:p>
+    <w:p>
+      <w:pPr>
+        <w:spacing w:line="480" w:lineRule="auto"/>
         <w:ind w:left="420" w:leftChars="0" w:firstLine="420" w:firstLineChars="0"/>
         <w:jc w:val="both"/>
         <w:rPr>
@@ -6493,13 +7618,50 @@
       <w:r>
         <w:rPr>
           <w:rFonts w:hint="default" w:ascii="Times New Roman" w:hAnsi="Times New Roman" w:cs="Times New Roman"/>
-          <w:b w:val="0"/>
-          <w:bCs w:val="0"/>
-          <w:sz w:val="24"/>
-          <w:szCs w:val="24"/>
-          <w:lang w:val="en-US"/>
-        </w:rPr>
-        <w:t>Done</w:t>
+          <w:b/>
+          <w:bCs/>
+          <w:sz w:val="24"/>
+          <w:szCs w:val="24"/>
+          <w:lang w:val="en-US"/>
+        </w:rPr>
+        <w:t>Login</w:t>
+      </w:r>
+      <w:r>
+        <w:rPr>
+          <w:rFonts w:hint="default" w:ascii="Times New Roman" w:hAnsi="Times New Roman" w:cs="Times New Roman"/>
+          <w:b w:val="0"/>
+          <w:bCs w:val="0"/>
+          <w:sz w:val="24"/>
+          <w:szCs w:val="24"/>
+          <w:lang w:val="en-US"/>
+        </w:rPr>
+        <w:t xml:space="preserve"> </w:t>
+      </w:r>
+    </w:p>
+    <w:p>
+      <w:pPr>
+        <w:spacing w:line="480" w:lineRule="auto"/>
+        <w:ind w:left="840" w:leftChars="0" w:firstLine="420" w:firstLineChars="0"/>
+        <w:jc w:val="both"/>
+        <w:rPr>
+          <w:rFonts w:hint="default" w:ascii="Times New Roman" w:hAnsi="Times New Roman" w:cs="Times New Roman"/>
+          <w:b w:val="0"/>
+          <w:bCs w:val="0"/>
+          <w:sz w:val="24"/>
+          <w:szCs w:val="24"/>
+          <w:lang w:val="en-US"/>
+        </w:rPr>
+      </w:pPr>
+      <w:r>
+        <w:rPr>
+          <w:rFonts w:hint="default" w:ascii="Times New Roman" w:hAnsi="Times New Roman" w:cs="Times New Roman"/>
+          <w:b w:val="0"/>
+          <w:bCs w:val="0"/>
+          <w:sz w:val="24"/>
+          <w:szCs w:val="24"/>
+          <w:lang w:val="en-US"/>
+        </w:rPr>
+        <w:t xml:space="preserve">This function is one of the prerequisite in order for the game to be played. A player must have an account. If ever the player does not have an account, there will be a button below the login fields. </w:t>
       </w:r>
     </w:p>
     <w:p>
@@ -6509,13 +7671,531 @@
         <w:jc w:val="both"/>
         <w:rPr>
           <w:rFonts w:hint="default" w:ascii="Times New Roman" w:hAnsi="Times New Roman" w:cs="Times New Roman"/>
-          <w:b w:val="0"/>
-          <w:bCs w:val="0"/>
-          <w:sz w:val="24"/>
-          <w:szCs w:val="24"/>
-          <w:lang w:val="en-US"/>
-        </w:rPr>
-      </w:pPr>
+          <w:b/>
+          <w:bCs/>
+          <w:sz w:val="24"/>
+          <w:szCs w:val="24"/>
+          <w:lang w:val="en-US"/>
+        </w:rPr>
+      </w:pPr>
+      <w:r>
+        <w:rPr>
+          <w:rFonts w:hint="default" w:ascii="Times New Roman" w:hAnsi="Times New Roman" w:cs="Times New Roman"/>
+          <w:b/>
+          <w:bCs/>
+          <w:sz w:val="24"/>
+          <w:szCs w:val="24"/>
+          <w:lang w:val="en-US"/>
+        </w:rPr>
+        <w:t xml:space="preserve">Sign Up </w:t>
+      </w:r>
+    </w:p>
+    <w:p>
+      <w:pPr>
+        <w:spacing w:line="480" w:lineRule="auto"/>
+        <w:ind w:left="840" w:leftChars="0" w:firstLine="420" w:firstLineChars="0"/>
+        <w:jc w:val="both"/>
+        <w:rPr>
+          <w:rFonts w:hint="default" w:ascii="Times New Roman" w:hAnsi="Times New Roman" w:cs="Times New Roman"/>
+          <w:b w:val="0"/>
+          <w:bCs w:val="0"/>
+          <w:sz w:val="24"/>
+          <w:szCs w:val="24"/>
+          <w:lang w:val="en-US"/>
+        </w:rPr>
+      </w:pPr>
+      <w:r>
+        <w:rPr>
+          <w:rFonts w:hint="default" w:ascii="Times New Roman" w:hAnsi="Times New Roman" w:cs="Times New Roman"/>
+          <w:b w:val="0"/>
+          <w:bCs w:val="0"/>
+          <w:sz w:val="24"/>
+          <w:szCs w:val="24"/>
+          <w:lang w:val="en-US"/>
+        </w:rPr>
+        <w:t xml:space="preserve">This function is also a prerequisite before playing the game, as such the player must log on in using their accounts first before creating a new game or loading their saved game. The field consists of basic information which are username and password. Email will not be included as such skills of ours are not that broad to implement a tighter security. Account managing like these one is also prone for attacks, rendering the system’s security useless.   </w:t>
+      </w:r>
+    </w:p>
+    <w:p>
+      <w:pPr>
+        <w:spacing w:line="480" w:lineRule="auto"/>
+        <w:ind w:left="420" w:leftChars="0" w:firstLine="420" w:firstLineChars="0"/>
+        <w:jc w:val="both"/>
+        <w:rPr>
+          <w:rFonts w:hint="default" w:ascii="Times New Roman" w:hAnsi="Times New Roman" w:cs="Times New Roman"/>
+          <w:b w:val="0"/>
+          <w:bCs w:val="0"/>
+          <w:sz w:val="24"/>
+          <w:szCs w:val="24"/>
+          <w:lang w:val="en-US"/>
+        </w:rPr>
+      </w:pPr>
+      <w:r>
+        <w:rPr>
+          <w:rFonts w:hint="default" w:ascii="Times New Roman" w:hAnsi="Times New Roman" w:cs="Times New Roman"/>
+          <w:b/>
+          <w:bCs/>
+          <w:sz w:val="24"/>
+          <w:szCs w:val="24"/>
+          <w:lang w:val="en-US"/>
+        </w:rPr>
+        <w:t>Logout</w:t>
+      </w:r>
+      <w:r>
+        <w:rPr>
+          <w:rFonts w:hint="default" w:ascii="Times New Roman" w:hAnsi="Times New Roman" w:cs="Times New Roman"/>
+          <w:b w:val="0"/>
+          <w:bCs w:val="0"/>
+          <w:sz w:val="24"/>
+          <w:szCs w:val="24"/>
+          <w:lang w:val="en-US"/>
+        </w:rPr>
+        <w:t xml:space="preserve"> </w:t>
+      </w:r>
+    </w:p>
+    <w:p>
+      <w:pPr>
+        <w:spacing w:line="480" w:lineRule="auto"/>
+        <w:ind w:left="840" w:leftChars="0" w:firstLine="420" w:firstLineChars="0"/>
+        <w:jc w:val="both"/>
+        <w:rPr>
+          <w:rFonts w:hint="default" w:ascii="Times New Roman" w:hAnsi="Times New Roman" w:cs="Times New Roman"/>
+          <w:b w:val="0"/>
+          <w:bCs w:val="0"/>
+          <w:sz w:val="24"/>
+          <w:szCs w:val="24"/>
+          <w:lang w:val="en-US"/>
+        </w:rPr>
+      </w:pPr>
+      <w:r>
+        <w:rPr>
+          <w:rFonts w:hint="default" w:ascii="Times New Roman" w:hAnsi="Times New Roman" w:cs="Times New Roman"/>
+          <w:b w:val="0"/>
+          <w:bCs w:val="0"/>
+          <w:sz w:val="24"/>
+          <w:szCs w:val="24"/>
+          <w:lang w:val="en-US"/>
+        </w:rPr>
+        <w:t xml:space="preserve">Logout is a basic function where the user logs out of their respective accounts. After logging out, they will be directed into the log in screen of the web-based game.   </w:t>
+      </w:r>
+    </w:p>
+    <w:p>
+      <w:pPr>
+        <w:spacing w:line="480" w:lineRule="auto"/>
+        <w:ind w:left="420" w:leftChars="0" w:firstLine="420" w:firstLineChars="0"/>
+        <w:jc w:val="both"/>
+        <w:rPr>
+          <w:rFonts w:hint="default" w:ascii="Times New Roman" w:hAnsi="Times New Roman" w:cs="Times New Roman"/>
+          <w:b w:val="0"/>
+          <w:bCs w:val="0"/>
+          <w:sz w:val="24"/>
+          <w:szCs w:val="24"/>
+          <w:lang w:val="en-US"/>
+        </w:rPr>
+      </w:pPr>
+      <w:r>
+        <w:rPr>
+          <w:rFonts w:hint="default" w:ascii="Times New Roman" w:hAnsi="Times New Roman" w:cs="Times New Roman"/>
+          <w:b/>
+          <w:bCs/>
+          <w:sz w:val="24"/>
+          <w:szCs w:val="24"/>
+          <w:lang w:val="en-US"/>
+        </w:rPr>
+        <w:t>New Game</w:t>
+      </w:r>
+      <w:r>
+        <w:rPr>
+          <w:rFonts w:hint="default" w:ascii="Times New Roman" w:hAnsi="Times New Roman" w:cs="Times New Roman"/>
+          <w:b w:val="0"/>
+          <w:bCs w:val="0"/>
+          <w:sz w:val="24"/>
+          <w:szCs w:val="24"/>
+          <w:lang w:val="en-US"/>
+        </w:rPr>
+        <w:t xml:space="preserve"> </w:t>
+      </w:r>
+    </w:p>
+    <w:p>
+      <w:pPr>
+        <w:spacing w:line="480" w:lineRule="auto"/>
+        <w:ind w:left="840" w:leftChars="0" w:firstLine="420" w:firstLineChars="0"/>
+        <w:jc w:val="both"/>
+        <w:rPr>
+          <w:rFonts w:hint="default" w:ascii="Times New Roman" w:hAnsi="Times New Roman" w:cs="Times New Roman"/>
+          <w:b w:val="0"/>
+          <w:bCs w:val="0"/>
+          <w:sz w:val="24"/>
+          <w:szCs w:val="24"/>
+          <w:lang w:val="en-US"/>
+        </w:rPr>
+      </w:pPr>
+      <w:r>
+        <w:rPr>
+          <w:rFonts w:hint="default" w:ascii="Times New Roman" w:hAnsi="Times New Roman" w:cs="Times New Roman"/>
+          <w:b w:val="0"/>
+          <w:bCs w:val="0"/>
+          <w:sz w:val="24"/>
+          <w:szCs w:val="24"/>
+          <w:lang w:val="en-US"/>
+        </w:rPr>
+        <w:t>The new game functions serves as more like of a “new life” or “rebirth” for the players. If the player has already a save game stored in the database, and wishes to create a new game, the old save game file will be replace with the new one as soon the player saves using the Save Game button.</w:t>
+      </w:r>
+    </w:p>
+    <w:p>
+      <w:pPr>
+        <w:spacing w:line="480" w:lineRule="auto"/>
+        <w:ind w:left="420" w:leftChars="0" w:firstLine="420" w:firstLineChars="0"/>
+        <w:jc w:val="both"/>
+        <w:rPr>
+          <w:rFonts w:hint="default" w:ascii="Times New Roman" w:hAnsi="Times New Roman" w:cs="Times New Roman"/>
+          <w:b w:val="0"/>
+          <w:bCs w:val="0"/>
+          <w:sz w:val="24"/>
+          <w:szCs w:val="24"/>
+          <w:lang w:val="en-US"/>
+        </w:rPr>
+      </w:pPr>
+      <w:r>
+        <w:rPr>
+          <w:rFonts w:hint="default" w:ascii="Times New Roman" w:hAnsi="Times New Roman" w:cs="Times New Roman"/>
+          <w:b/>
+          <w:bCs/>
+          <w:sz w:val="24"/>
+          <w:szCs w:val="24"/>
+          <w:lang w:val="en-US"/>
+        </w:rPr>
+        <w:t>Load Game</w:t>
+      </w:r>
+      <w:r>
+        <w:rPr>
+          <w:rFonts w:hint="default" w:ascii="Times New Roman" w:hAnsi="Times New Roman" w:cs="Times New Roman"/>
+          <w:b w:val="0"/>
+          <w:bCs w:val="0"/>
+          <w:sz w:val="24"/>
+          <w:szCs w:val="24"/>
+          <w:lang w:val="en-US"/>
+        </w:rPr>
+        <w:t xml:space="preserve"> </w:t>
+      </w:r>
+    </w:p>
+    <w:p>
+      <w:pPr>
+        <w:spacing w:line="480" w:lineRule="auto"/>
+        <w:ind w:left="840" w:leftChars="0" w:firstLine="420" w:firstLineChars="0"/>
+        <w:jc w:val="both"/>
+        <w:rPr>
+          <w:rFonts w:hint="default" w:ascii="Times New Roman" w:hAnsi="Times New Roman" w:cs="Times New Roman"/>
+          <w:b w:val="0"/>
+          <w:bCs w:val="0"/>
+          <w:sz w:val="24"/>
+          <w:szCs w:val="24"/>
+          <w:lang w:val="en-US"/>
+        </w:rPr>
+      </w:pPr>
+      <w:r>
+        <w:rPr>
+          <w:rFonts w:hint="default" w:ascii="Times New Roman" w:hAnsi="Times New Roman" w:cs="Times New Roman"/>
+          <w:b w:val="0"/>
+          <w:bCs w:val="0"/>
+          <w:sz w:val="24"/>
+          <w:szCs w:val="24"/>
+          <w:lang w:val="en-US"/>
+        </w:rPr>
+        <w:t xml:space="preserve">Load Game function basically continues the progress of the player if he/she has saved the game. If no save file is found, the Load Game will be unavailable in the menu screen, or simply the user cannot click on the Load Game button.    </w:t>
+      </w:r>
+    </w:p>
+    <w:p>
+      <w:pPr>
+        <w:spacing w:line="480" w:lineRule="auto"/>
+        <w:ind w:left="420" w:leftChars="0" w:firstLine="420" w:firstLineChars="0"/>
+        <w:jc w:val="both"/>
+        <w:rPr>
+          <w:rFonts w:hint="default" w:ascii="Times New Roman" w:hAnsi="Times New Roman" w:cs="Times New Roman"/>
+          <w:b w:val="0"/>
+          <w:bCs w:val="0"/>
+          <w:sz w:val="24"/>
+          <w:szCs w:val="24"/>
+          <w:lang w:val="en-US"/>
+        </w:rPr>
+      </w:pPr>
+      <w:r>
+        <w:rPr>
+          <w:rFonts w:hint="default" w:ascii="Times New Roman" w:hAnsi="Times New Roman" w:cs="Times New Roman"/>
+          <w:b/>
+          <w:bCs/>
+          <w:sz w:val="24"/>
+          <w:szCs w:val="24"/>
+          <w:lang w:val="en-US"/>
+        </w:rPr>
+        <w:t>Options</w:t>
+      </w:r>
+      <w:r>
+        <w:rPr>
+          <w:rFonts w:hint="default" w:ascii="Times New Roman" w:hAnsi="Times New Roman" w:cs="Times New Roman"/>
+          <w:b w:val="0"/>
+          <w:bCs w:val="0"/>
+          <w:sz w:val="24"/>
+          <w:szCs w:val="24"/>
+          <w:lang w:val="en-US"/>
+        </w:rPr>
+        <w:t xml:space="preserve"> </w:t>
+      </w:r>
+    </w:p>
+    <w:p>
+      <w:pPr>
+        <w:spacing w:line="480" w:lineRule="auto"/>
+        <w:ind w:left="840" w:leftChars="0" w:firstLine="420" w:firstLineChars="0"/>
+        <w:jc w:val="both"/>
+        <w:rPr>
+          <w:rFonts w:hint="default" w:ascii="Times New Roman" w:hAnsi="Times New Roman" w:cs="Times New Roman"/>
+          <w:b w:val="0"/>
+          <w:bCs w:val="0"/>
+          <w:sz w:val="24"/>
+          <w:szCs w:val="24"/>
+          <w:lang w:val="en-US"/>
+        </w:rPr>
+      </w:pPr>
+      <w:r>
+        <w:rPr>
+          <w:rFonts w:hint="default" w:ascii="Times New Roman" w:hAnsi="Times New Roman" w:cs="Times New Roman"/>
+          <w:b w:val="0"/>
+          <w:bCs w:val="0"/>
+          <w:sz w:val="24"/>
+          <w:szCs w:val="24"/>
+          <w:lang w:val="en-US"/>
+        </w:rPr>
+        <w:t>Options function simply tells the user that they can adjust the settings to their heart’s content or in what adjustments they are comfortable with, as such it wont affect the gameplay itself. Graphics, Audio and Game Resolution are the main options in which the users can adjust. There will be Low, Medium and High for Graphics, as they will experience lag if the game’s graphics is not adjusted for a low-end PC. As for the Sound, they can adjust the game’s volume if they are annoyed with the background music or they just don’t like it. Lastly, Game Resolution is consisted of an only option, which is Fullscreen but in a checkbox form. Fullscreen makes the browser not visible to the eyes, but instead focuses on the game.</w:t>
+      </w:r>
+    </w:p>
+    <w:p>
+      <w:pPr>
+        <w:spacing w:line="480" w:lineRule="auto"/>
+        <w:ind w:left="420" w:leftChars="0" w:firstLine="420" w:firstLineChars="0"/>
+        <w:jc w:val="both"/>
+        <w:rPr>
+          <w:rFonts w:hint="default" w:ascii="Times New Roman" w:hAnsi="Times New Roman" w:cs="Times New Roman"/>
+          <w:b w:val="0"/>
+          <w:bCs w:val="0"/>
+          <w:sz w:val="24"/>
+          <w:szCs w:val="24"/>
+          <w:lang w:val="en-US"/>
+        </w:rPr>
+      </w:pPr>
+      <w:r>
+        <w:rPr>
+          <w:rFonts w:hint="default" w:ascii="Times New Roman" w:hAnsi="Times New Roman" w:cs="Times New Roman"/>
+          <w:b/>
+          <w:bCs/>
+          <w:sz w:val="24"/>
+          <w:szCs w:val="24"/>
+          <w:lang w:val="en-US"/>
+        </w:rPr>
+        <w:t>Play Game</w:t>
+      </w:r>
+      <w:r>
+        <w:rPr>
+          <w:rFonts w:hint="default" w:ascii="Times New Roman" w:hAnsi="Times New Roman" w:cs="Times New Roman"/>
+          <w:b w:val="0"/>
+          <w:bCs w:val="0"/>
+          <w:sz w:val="24"/>
+          <w:szCs w:val="24"/>
+          <w:lang w:val="en-US"/>
+        </w:rPr>
+        <w:t xml:space="preserve"> </w:t>
+      </w:r>
+    </w:p>
+    <w:p>
+      <w:pPr>
+        <w:spacing w:line="480" w:lineRule="auto"/>
+        <w:ind w:left="840" w:leftChars="0" w:firstLine="420" w:firstLineChars="0"/>
+        <w:jc w:val="both"/>
+        <w:rPr>
+          <w:rFonts w:hint="default" w:ascii="Times New Roman" w:hAnsi="Times New Roman" w:cs="Times New Roman"/>
+          <w:b w:val="0"/>
+          <w:bCs w:val="0"/>
+          <w:sz w:val="24"/>
+          <w:szCs w:val="24"/>
+          <w:lang w:val="en-US"/>
+        </w:rPr>
+      </w:pPr>
+      <w:r>
+        <w:rPr>
+          <w:rFonts w:hint="default" w:ascii="Times New Roman" w:hAnsi="Times New Roman" w:cs="Times New Roman"/>
+          <w:b w:val="0"/>
+          <w:bCs w:val="0"/>
+          <w:sz w:val="24"/>
+          <w:szCs w:val="24"/>
+          <w:lang w:val="en-US"/>
+        </w:rPr>
+        <w:t>Playing the game, is the main purpose why the game exists. Players explores the region, going through each levels, battling NPC’s by making the fulfill their tasks. In order to get through the encountered, the player must code according to what the NPC wants. The player does not need to worry about debugging, as it will be included in the embedded compiler inside the game. They can check the code if it has bugs, before proceeding to run and match the code to the NPC’s task. If it is wrong, the player will have to do it again, same task but the total score is deducted if the second or third try is right. Buildings, puddles of water, rivers, landmarks will be in the game to avoid simplicity of the game, making the maps more appealing to the eyes of the players and playable.</w:t>
+      </w:r>
+    </w:p>
+    <w:p>
+      <w:pPr>
+        <w:spacing w:line="480" w:lineRule="auto"/>
+        <w:ind w:left="420" w:leftChars="0" w:firstLine="420" w:firstLineChars="0"/>
+        <w:jc w:val="both"/>
+        <w:rPr>
+          <w:rFonts w:hint="default" w:ascii="Times New Roman" w:hAnsi="Times New Roman" w:cs="Times New Roman"/>
+          <w:b w:val="0"/>
+          <w:bCs w:val="0"/>
+          <w:sz w:val="24"/>
+          <w:szCs w:val="24"/>
+          <w:lang w:val="en-US"/>
+        </w:rPr>
+      </w:pPr>
+      <w:r>
+        <w:rPr>
+          <w:rFonts w:hint="default" w:ascii="Times New Roman" w:hAnsi="Times New Roman" w:cs="Times New Roman"/>
+          <w:b/>
+          <w:bCs/>
+          <w:sz w:val="24"/>
+          <w:szCs w:val="24"/>
+          <w:lang w:val="en-US"/>
+        </w:rPr>
+        <w:t>Save Game</w:t>
+      </w:r>
+      <w:r>
+        <w:rPr>
+          <w:rFonts w:hint="default" w:ascii="Times New Roman" w:hAnsi="Times New Roman" w:cs="Times New Roman"/>
+          <w:b w:val="0"/>
+          <w:bCs w:val="0"/>
+          <w:sz w:val="24"/>
+          <w:szCs w:val="24"/>
+          <w:lang w:val="en-US"/>
+        </w:rPr>
+        <w:t xml:space="preserve"> </w:t>
+      </w:r>
+    </w:p>
+    <w:p>
+      <w:pPr>
+        <w:spacing w:line="480" w:lineRule="auto"/>
+        <w:ind w:left="840" w:leftChars="0" w:firstLine="420" w:firstLineChars="0"/>
+        <w:jc w:val="both"/>
+        <w:rPr>
+          <w:rFonts w:hint="default" w:ascii="Times New Roman" w:hAnsi="Times New Roman" w:cs="Times New Roman"/>
+          <w:b w:val="0"/>
+          <w:bCs w:val="0"/>
+          <w:sz w:val="24"/>
+          <w:szCs w:val="24"/>
+          <w:lang w:val="en-US"/>
+        </w:rPr>
+      </w:pPr>
+      <w:r>
+        <w:rPr>
+          <w:rFonts w:hint="default" w:ascii="Times New Roman" w:hAnsi="Times New Roman" w:cs="Times New Roman"/>
+          <w:b w:val="0"/>
+          <w:bCs w:val="0"/>
+          <w:sz w:val="24"/>
+          <w:szCs w:val="24"/>
+          <w:lang w:val="en-US"/>
+        </w:rPr>
+        <w:t xml:space="preserve">Save Game is one of the most important function on the game. It saves the game every time the player feels like they are making progress and want to continue the game later, by just clicking a button. There are instances the player forgets to save the game, even though they have progressed so much in the game, as it will be useless if they exited the game, coming back to play the game and finding out that the progress they worked so hard, doesn’t exist. </w:t>
+      </w:r>
+    </w:p>
+    <w:p>
+      <w:pPr>
+        <w:spacing w:line="480" w:lineRule="auto"/>
+        <w:ind w:left="420" w:leftChars="0" w:firstLine="420" w:firstLineChars="0"/>
+        <w:jc w:val="both"/>
+        <w:rPr>
+          <w:rFonts w:hint="default" w:ascii="Times New Roman" w:hAnsi="Times New Roman" w:cs="Times New Roman"/>
+          <w:b w:val="0"/>
+          <w:bCs w:val="0"/>
+          <w:sz w:val="24"/>
+          <w:szCs w:val="24"/>
+          <w:lang w:val="en-US"/>
+        </w:rPr>
+      </w:pPr>
+      <w:r>
+        <w:rPr>
+          <w:rFonts w:hint="default" w:ascii="Times New Roman" w:hAnsi="Times New Roman" w:cs="Times New Roman"/>
+          <w:b/>
+          <w:bCs/>
+          <w:sz w:val="24"/>
+          <w:szCs w:val="24"/>
+          <w:lang w:val="en-US"/>
+        </w:rPr>
+        <w:t>Exit Game</w:t>
+      </w:r>
+      <w:r>
+        <w:rPr>
+          <w:rFonts w:hint="default" w:ascii="Times New Roman" w:hAnsi="Times New Roman" w:cs="Times New Roman"/>
+          <w:b w:val="0"/>
+          <w:bCs w:val="0"/>
+          <w:sz w:val="24"/>
+          <w:szCs w:val="24"/>
+          <w:lang w:val="en-US"/>
+        </w:rPr>
+        <w:t xml:space="preserve"> </w:t>
+      </w:r>
+    </w:p>
+    <w:p>
+      <w:pPr>
+        <w:spacing w:line="480" w:lineRule="auto"/>
+        <w:ind w:left="840" w:leftChars="0" w:firstLine="420" w:firstLineChars="0"/>
+        <w:jc w:val="both"/>
+        <w:rPr>
+          <w:rFonts w:hint="default" w:ascii="Times New Roman" w:hAnsi="Times New Roman" w:cs="Times New Roman"/>
+          <w:b w:val="0"/>
+          <w:bCs w:val="0"/>
+          <w:sz w:val="24"/>
+          <w:szCs w:val="24"/>
+          <w:lang w:val="en-US"/>
+        </w:rPr>
+      </w:pPr>
+      <w:r>
+        <w:rPr>
+          <w:rFonts w:hint="default" w:ascii="Times New Roman" w:hAnsi="Times New Roman" w:cs="Times New Roman"/>
+          <w:b w:val="0"/>
+          <w:bCs w:val="0"/>
+          <w:sz w:val="24"/>
+          <w:szCs w:val="24"/>
+          <w:lang w:val="en-US"/>
+        </w:rPr>
+        <w:t xml:space="preserve">Exit Game is a function in which the player exits the game in which can be accessed through a gear icon. If the player does not have the feeling to play the game, maybe tired or simply boring for them, Exit Game button exists. But the players should save the game first before leaving the game, as such exiting the game wont automatically save the game like what other video games do. </w:t>
+      </w:r>
+    </w:p>
+    <w:p>
+      <w:pPr>
+        <w:spacing w:line="480" w:lineRule="auto"/>
+        <w:ind w:left="1260" w:leftChars="0" w:firstLine="420" w:firstLineChars="0"/>
+        <w:jc w:val="both"/>
+        <w:rPr>
+          <w:rFonts w:hint="default" w:ascii="Times New Roman" w:hAnsi="Times New Roman" w:cs="Times New Roman"/>
+          <w:b w:val="0"/>
+          <w:bCs w:val="0"/>
+          <w:sz w:val="24"/>
+          <w:szCs w:val="24"/>
+          <w:lang w:val="en-US"/>
+        </w:rPr>
+      </w:pPr>
+    </w:p>
+    <w:p>
+      <w:pPr>
+        <w:spacing w:line="480" w:lineRule="auto"/>
+        <w:jc w:val="both"/>
+        <w:rPr>
+          <w:rFonts w:hint="default" w:ascii="Times New Roman" w:hAnsi="Times New Roman" w:cs="Times New Roman"/>
+          <w:b/>
+          <w:bCs/>
+          <w:sz w:val="24"/>
+          <w:szCs w:val="24"/>
+          <w:lang w:val="en-US"/>
+        </w:rPr>
+      </w:pPr>
+      <w:r>
+        <w:rPr>
+          <w:rFonts w:hint="default" w:ascii="Times New Roman" w:hAnsi="Times New Roman" w:cs="Times New Roman"/>
+          <w:b/>
+          <w:bCs/>
+          <w:sz w:val="24"/>
+          <w:szCs w:val="24"/>
+          <w:lang w:val="en-US"/>
+        </w:rPr>
+        <w:t>Physical Environment and Resources</w:t>
+      </w:r>
     </w:p>
     <w:p>
       <w:pPr>
@@ -6524,180 +8204,140 @@
         <w:jc w:val="both"/>
         <w:rPr>
           <w:rFonts w:hint="default" w:ascii="Times New Roman" w:hAnsi="Times New Roman" w:cs="Times New Roman"/>
-          <w:b/>
-          <w:bCs/>
-          <w:sz w:val="24"/>
-          <w:szCs w:val="24"/>
-          <w:lang w:val="en-US"/>
-        </w:rPr>
-      </w:pPr>
-      <w:r>
-        <w:rPr>
-          <w:rFonts w:hint="default" w:ascii="Times New Roman" w:hAnsi="Times New Roman" w:cs="Times New Roman"/>
-          <w:b/>
-          <w:bCs/>
-          <w:sz w:val="24"/>
-          <w:szCs w:val="24"/>
-          <w:lang w:val="en-US"/>
-        </w:rPr>
-        <w:t>Activity Diagrams</w:t>
+          <w:b w:val="0"/>
+          <w:bCs w:val="0"/>
+          <w:sz w:val="24"/>
+          <w:szCs w:val="24"/>
+          <w:lang w:val="en-US"/>
+        </w:rPr>
+      </w:pPr>
+      <w:r>
+        <w:rPr>
+          <w:rFonts w:hint="default" w:ascii="Times New Roman" w:hAnsi="Times New Roman" w:cs="Times New Roman"/>
+          <w:b w:val="0"/>
+          <w:bCs w:val="0"/>
+          <w:sz w:val="24"/>
+          <w:szCs w:val="24"/>
+          <w:lang w:val="en-US"/>
+        </w:rPr>
+        <w:t>These are the system specifications used by the proponents in developing the research:</w:t>
+      </w:r>
+    </w:p>
+    <w:p>
+      <w:pPr>
+        <w:spacing w:line="480" w:lineRule="auto"/>
+        <w:rPr>
+          <w:rFonts w:ascii="Times New Roman" w:hAnsi="Times New Roman" w:cs="Times New Roman"/>
+          <w:b/>
+          <w:sz w:val="24"/>
+          <w:szCs w:val="24"/>
+        </w:rPr>
+      </w:pPr>
+      <w:r>
+        <w:rPr>
+          <w:rFonts w:ascii="Times New Roman" w:hAnsi="Times New Roman" w:cs="Times New Roman"/>
+          <w:b/>
+          <w:sz w:val="24"/>
+          <w:szCs w:val="24"/>
+        </w:rPr>
+        <w:t>Developer Side System/Application</w:t>
+      </w:r>
+    </w:p>
+    <w:p>
+      <w:pPr>
+        <w:spacing w:line="480" w:lineRule="auto"/>
+        <w:ind w:firstLine="420" w:firstLineChars="0"/>
+        <w:rPr>
+          <w:rFonts w:ascii="Times New Roman" w:hAnsi="Times New Roman" w:cs="Times New Roman"/>
+          <w:b/>
+          <w:sz w:val="24"/>
+          <w:szCs w:val="24"/>
+        </w:rPr>
+      </w:pPr>
+      <w:r>
+        <w:rPr>
+          <w:rFonts w:ascii="Times New Roman" w:hAnsi="Times New Roman" w:cs="Times New Roman"/>
+          <w:b/>
+          <w:sz w:val="24"/>
+          <w:szCs w:val="24"/>
+        </w:rPr>
+        <w:t>Hardware</w:t>
+      </w:r>
+    </w:p>
+    <w:p>
+      <w:pPr>
+        <w:spacing w:line="480" w:lineRule="auto"/>
+        <w:ind w:firstLine="420" w:firstLineChars="0"/>
+        <w:rPr>
+          <w:rFonts w:ascii="Times New Roman" w:hAnsi="Times New Roman" w:cs="Times New Roman"/>
+          <w:b/>
+          <w:sz w:val="24"/>
+          <w:szCs w:val="24"/>
+        </w:rPr>
+      </w:pPr>
+      <w:r>
+        <w:rPr>
+          <w:rFonts w:ascii="Times New Roman" w:hAnsi="Times New Roman" w:cs="Times New Roman"/>
+          <w:b/>
+          <w:sz w:val="24"/>
+          <w:szCs w:val="24"/>
+        </w:rPr>
+        <w:t>Platforms to be used:</w:t>
       </w:r>
     </w:p>
     <w:p>
       <w:pPr>
         <w:spacing w:line="480" w:lineRule="auto"/>
         <w:ind w:left="420" w:leftChars="0" w:firstLine="420" w:firstLineChars="0"/>
-        <w:jc w:val="both"/>
-        <w:rPr>
-          <w:rFonts w:hint="default" w:ascii="Times New Roman" w:hAnsi="Times New Roman" w:cs="Times New Roman"/>
-          <w:b w:val="0"/>
-          <w:bCs w:val="0"/>
-          <w:sz w:val="24"/>
-          <w:szCs w:val="24"/>
-          <w:lang w:val="en-US"/>
-        </w:rPr>
-      </w:pPr>
-      <w:r>
-        <w:rPr>
-          <w:rFonts w:hint="default" w:ascii="Times New Roman" w:hAnsi="Times New Roman" w:cs="Times New Roman"/>
-          <w:b w:val="0"/>
-          <w:bCs w:val="0"/>
-          <w:sz w:val="24"/>
-          <w:szCs w:val="24"/>
-          <w:lang w:val="en-US"/>
-        </w:rPr>
-        <w:t>Done</w:t>
+        <w:rPr>
+          <w:rFonts w:ascii="Times New Roman" w:hAnsi="Times New Roman" w:cs="Times New Roman"/>
+          <w:sz w:val="24"/>
+          <w:szCs w:val="24"/>
+        </w:rPr>
+      </w:pPr>
+      <w:r>
+        <w:rPr>
+          <w:rFonts w:ascii="Times New Roman" w:hAnsi="Times New Roman" w:cs="Times New Roman"/>
+          <w:b/>
+          <w:bCs/>
+          <w:sz w:val="24"/>
+          <w:szCs w:val="24"/>
+        </w:rPr>
+        <w:t>RAM</w:t>
+      </w:r>
+      <w:r>
+        <w:rPr>
+          <w:rFonts w:ascii="Times New Roman" w:hAnsi="Times New Roman" w:cs="Times New Roman"/>
+          <w:sz w:val="24"/>
+          <w:szCs w:val="24"/>
+          <w:lang w:val="en-US"/>
+        </w:rPr>
+        <w:t>:</w:t>
+      </w:r>
+      <w:r>
+        <w:rPr>
+          <w:rFonts w:ascii="Times New Roman" w:hAnsi="Times New Roman" w:cs="Times New Roman"/>
+          <w:sz w:val="24"/>
+          <w:szCs w:val="24"/>
+        </w:rPr>
+        <w:t xml:space="preserve"> 4.00 GB</w:t>
+      </w:r>
+      <w:r>
+        <w:rPr>
+          <w:rFonts w:ascii="Times New Roman" w:hAnsi="Times New Roman" w:cs="Times New Roman"/>
+          <w:sz w:val="24"/>
+          <w:szCs w:val="24"/>
+          <w:lang w:val="en-US"/>
+        </w:rPr>
+        <w:t xml:space="preserve"> up to 16 GB</w:t>
       </w:r>
     </w:p>
     <w:p>
       <w:pPr>
         <w:spacing w:line="480" w:lineRule="auto"/>
         <w:ind w:left="420" w:leftChars="0" w:firstLine="420" w:firstLineChars="0"/>
-        <w:jc w:val="both"/>
-        <w:rPr>
-          <w:rFonts w:hint="default" w:ascii="Times New Roman" w:hAnsi="Times New Roman" w:cs="Times New Roman"/>
-          <w:b w:val="0"/>
-          <w:bCs w:val="0"/>
-          <w:sz w:val="24"/>
-          <w:szCs w:val="24"/>
-          <w:lang w:val="en-US"/>
-        </w:rPr>
-      </w:pPr>
-    </w:p>
-    <w:p>
-      <w:pPr>
-        <w:spacing w:line="480" w:lineRule="auto"/>
-        <w:jc w:val="both"/>
-        <w:rPr>
-          <w:rFonts w:hint="default" w:ascii="Times New Roman" w:hAnsi="Times New Roman" w:cs="Times New Roman"/>
-          <w:b/>
-          <w:bCs/>
-          <w:sz w:val="24"/>
-          <w:szCs w:val="24"/>
-          <w:lang w:val="en-US"/>
-        </w:rPr>
-      </w:pPr>
-      <w:r>
-        <w:rPr>
-          <w:rFonts w:hint="default" w:ascii="Times New Roman" w:hAnsi="Times New Roman" w:cs="Times New Roman"/>
-          <w:b/>
-          <w:bCs/>
-          <w:sz w:val="24"/>
-          <w:szCs w:val="24"/>
-          <w:lang w:val="en-US"/>
-        </w:rPr>
-        <w:t>System Function</w:t>
-      </w:r>
-    </w:p>
-    <w:p>
-      <w:pPr>
-        <w:spacing w:line="480" w:lineRule="auto"/>
-        <w:ind w:firstLine="420" w:firstLineChars="0"/>
-        <w:jc w:val="both"/>
-        <w:rPr>
-          <w:rFonts w:hint="default" w:ascii="Times New Roman" w:hAnsi="Times New Roman" w:cs="Times New Roman"/>
-          <w:b w:val="0"/>
-          <w:bCs w:val="0"/>
-          <w:sz w:val="24"/>
-          <w:szCs w:val="24"/>
-          <w:lang w:val="en-US"/>
-        </w:rPr>
-      </w:pPr>
-      <w:bookmarkStart w:id="0" w:name="_GoBack"/>
-      <w:bookmarkEnd w:id="0"/>
-    </w:p>
-    <w:p>
-      <w:pPr>
-        <w:spacing w:line="480" w:lineRule="auto"/>
-        <w:ind w:firstLine="420" w:firstLineChars="0"/>
-        <w:jc w:val="both"/>
-        <w:rPr>
-          <w:rFonts w:hint="default" w:ascii="Times New Roman" w:hAnsi="Times New Roman" w:cs="Times New Roman"/>
-          <w:b w:val="0"/>
-          <w:bCs w:val="0"/>
-          <w:sz w:val="24"/>
-          <w:szCs w:val="24"/>
-          <w:lang w:val="en-US"/>
-        </w:rPr>
-      </w:pPr>
-    </w:p>
-    <w:p>
-      <w:pPr>
-        <w:spacing w:line="480" w:lineRule="auto"/>
-        <w:jc w:val="both"/>
-        <w:rPr>
-          <w:rFonts w:hint="default" w:ascii="Times New Roman" w:hAnsi="Times New Roman" w:cs="Times New Roman"/>
-          <w:b/>
-          <w:bCs/>
-          <w:sz w:val="24"/>
-          <w:szCs w:val="24"/>
-          <w:lang w:val="en-US"/>
-        </w:rPr>
-      </w:pPr>
-      <w:r>
-        <w:rPr>
-          <w:rFonts w:hint="default" w:ascii="Times New Roman" w:hAnsi="Times New Roman" w:cs="Times New Roman"/>
-          <w:b/>
-          <w:bCs/>
-          <w:sz w:val="24"/>
-          <w:szCs w:val="24"/>
-          <w:lang w:val="en-US"/>
-        </w:rPr>
-        <w:t>Physical Environment and Resources</w:t>
-      </w:r>
-    </w:p>
-    <w:p>
-      <w:pPr>
-        <w:spacing w:line="480" w:lineRule="auto"/>
-        <w:ind w:firstLine="420" w:firstLineChars="0"/>
-        <w:jc w:val="both"/>
-        <w:rPr>
-          <w:rFonts w:hint="default" w:ascii="Times New Roman" w:hAnsi="Times New Roman" w:cs="Times New Roman"/>
-          <w:b w:val="0"/>
-          <w:bCs w:val="0"/>
-          <w:sz w:val="24"/>
-          <w:szCs w:val="24"/>
-          <w:lang w:val="en-US"/>
-        </w:rPr>
-      </w:pPr>
-      <w:r>
-        <w:rPr>
-          <w:rFonts w:hint="default" w:ascii="Times New Roman" w:hAnsi="Times New Roman" w:cs="Times New Roman"/>
-          <w:b w:val="0"/>
-          <w:bCs w:val="0"/>
-          <w:sz w:val="24"/>
-          <w:szCs w:val="24"/>
-          <w:lang w:val="en-US"/>
-        </w:rPr>
-        <w:t>These are the system specifications used by the proponents in developing the research:</w:t>
-      </w:r>
-    </w:p>
-    <w:p>
-      <w:pPr>
-        <w:spacing w:line="480" w:lineRule="auto"/>
         <w:rPr>
           <w:rFonts w:ascii="Times New Roman" w:hAnsi="Times New Roman" w:cs="Times New Roman"/>
-          <w:b/>
           <w:sz w:val="24"/>
           <w:szCs w:val="24"/>
         </w:rPr>
@@ -6706,73 +8346,69 @@
         <w:rPr>
           <w:rFonts w:ascii="Times New Roman" w:hAnsi="Times New Roman" w:cs="Times New Roman"/>
           <w:b/>
-          <w:sz w:val="24"/>
-          <w:szCs w:val="24"/>
-        </w:rPr>
-        <w:t>Developer Side System/Application</w:t>
-      </w:r>
-    </w:p>
-    <w:p>
-      <w:pPr>
-        <w:spacing w:line="480" w:lineRule="auto"/>
-        <w:ind w:firstLine="420" w:firstLineChars="0"/>
+          <w:bCs/>
+          <w:sz w:val="24"/>
+          <w:szCs w:val="24"/>
+        </w:rPr>
+        <w:t>Hard Disk Drive</w:t>
+      </w:r>
+      <w:r>
         <w:rPr>
           <w:rFonts w:ascii="Times New Roman" w:hAnsi="Times New Roman" w:cs="Times New Roman"/>
-          <w:b/>
-          <w:sz w:val="24"/>
-          <w:szCs w:val="24"/>
-        </w:rPr>
-      </w:pPr>
+          <w:sz w:val="24"/>
+          <w:szCs w:val="24"/>
+          <w:lang w:val="en-US"/>
+        </w:rPr>
+        <w:t xml:space="preserve">: </w:t>
+      </w:r>
       <w:r>
         <w:rPr>
           <w:rFonts w:ascii="Times New Roman" w:hAnsi="Times New Roman" w:cs="Times New Roman"/>
-          <w:b/>
-          <w:sz w:val="24"/>
-          <w:szCs w:val="24"/>
-        </w:rPr>
-        <w:t>Hardware</w:t>
-      </w:r>
-    </w:p>
-    <w:p>
-      <w:pPr>
-        <w:spacing w:line="480" w:lineRule="auto"/>
-        <w:ind w:firstLine="420" w:firstLineChars="0"/>
+          <w:sz w:val="24"/>
+          <w:szCs w:val="24"/>
+        </w:rPr>
+        <w:t>1000 GB</w:t>
+      </w:r>
+    </w:p>
+    <w:p>
+      <w:pPr>
+        <w:spacing w:line="480" w:lineRule="auto"/>
+        <w:ind w:left="420" w:leftChars="0" w:firstLine="420" w:firstLineChars="0"/>
         <w:rPr>
           <w:rFonts w:ascii="Times New Roman" w:hAnsi="Times New Roman" w:cs="Times New Roman"/>
           <w:b/>
-          <w:sz w:val="24"/>
-          <w:szCs w:val="24"/>
+          <w:bCs/>
+          <w:sz w:val="24"/>
+          <w:szCs w:val="24"/>
+          <w:lang w:val="en-US"/>
         </w:rPr>
       </w:pPr>
       <w:r>
         <w:rPr>
           <w:rFonts w:ascii="Times New Roman" w:hAnsi="Times New Roman" w:cs="Times New Roman"/>
           <w:b/>
-          <w:sz w:val="24"/>
-          <w:szCs w:val="24"/>
-        </w:rPr>
-        <w:t>Platforms to be used:</w:t>
-      </w:r>
-    </w:p>
-    <w:p>
-      <w:pPr>
-        <w:spacing w:line="480" w:lineRule="auto"/>
-        <w:ind w:left="420" w:leftChars="0" w:firstLine="420" w:firstLineChars="0"/>
+          <w:bCs/>
+          <w:sz w:val="24"/>
+          <w:szCs w:val="24"/>
+        </w:rPr>
+        <w:t>Processor</w:t>
+      </w:r>
+      <w:r>
         <w:rPr>
           <w:rFonts w:ascii="Times New Roman" w:hAnsi="Times New Roman" w:cs="Times New Roman"/>
           <w:sz w:val="24"/>
           <w:szCs w:val="24"/>
-        </w:rPr>
-      </w:pPr>
+          <w:lang w:val="en-US"/>
+        </w:rPr>
+        <w:t xml:space="preserve">: </w:t>
+      </w:r>
       <w:r>
         <w:rPr>
           <w:rFonts w:ascii="Times New Roman" w:hAnsi="Times New Roman" w:cs="Times New Roman"/>
-          <w:b/>
-          <w:bCs/>
-          <w:sz w:val="24"/>
-          <w:szCs w:val="24"/>
-        </w:rPr>
-        <w:t>RAM</w:t>
+          <w:sz w:val="24"/>
+          <w:szCs w:val="24"/>
+        </w:rPr>
+        <w:t>Intel Core</w:t>
       </w:r>
       <w:r>
         <w:rPr>
@@ -6781,7 +8417,7 @@
           <w:szCs w:val="24"/>
           <w:lang w:val="en-US"/>
         </w:rPr>
-        <w:t>:</w:t>
+        <w:t xml:space="preserve"> i</w:t>
       </w:r>
       <w:r>
         <w:rPr>
@@ -6789,7 +8425,7 @@
           <w:sz w:val="24"/>
           <w:szCs w:val="24"/>
         </w:rPr>
-        <w:t xml:space="preserve"> 4.00 GB</w:t>
+        <w:t>5</w:t>
       </w:r>
       <w:r>
         <w:rPr>
@@ -6798,137 +8434,41 @@
           <w:szCs w:val="24"/>
           <w:lang w:val="en-US"/>
         </w:rPr>
-        <w:t xml:space="preserve"> up to 16 GB</w:t>
-      </w:r>
-    </w:p>
-    <w:p>
-      <w:pPr>
-        <w:spacing w:line="480" w:lineRule="auto"/>
-        <w:ind w:left="420" w:leftChars="0" w:firstLine="420" w:firstLineChars="0"/>
+        <w:t>-7200U</w:t>
+      </w:r>
+      <w:r>
         <w:rPr>
           <w:rFonts w:ascii="Times New Roman" w:hAnsi="Times New Roman" w:cs="Times New Roman"/>
           <w:sz w:val="24"/>
           <w:szCs w:val="24"/>
         </w:rPr>
-      </w:pPr>
+        <w:t xml:space="preserve"> </w:t>
+      </w:r>
       <w:r>
         <w:rPr>
           <w:rFonts w:ascii="Times New Roman" w:hAnsi="Times New Roman" w:cs="Times New Roman"/>
-          <w:b/>
-          <w:bCs/>
-          <w:sz w:val="24"/>
-          <w:szCs w:val="24"/>
-        </w:rPr>
-        <w:t>Hard Disk Drive</w:t>
+          <w:sz w:val="24"/>
+          <w:szCs w:val="24"/>
+          <w:lang w:val="en-US"/>
+        </w:rPr>
+        <w:t>2.5</w:t>
       </w:r>
       <w:r>
         <w:rPr>
           <w:rFonts w:ascii="Times New Roman" w:hAnsi="Times New Roman" w:cs="Times New Roman"/>
           <w:sz w:val="24"/>
           <w:szCs w:val="24"/>
-          <w:lang w:val="en-US"/>
-        </w:rPr>
-        <w:t xml:space="preserve">: </w:t>
+        </w:rPr>
+        <w:t xml:space="preserve"> GHz</w:t>
       </w:r>
       <w:r>
         <w:rPr>
           <w:rFonts w:ascii="Times New Roman" w:hAnsi="Times New Roman" w:cs="Times New Roman"/>
           <w:sz w:val="24"/>
           <w:szCs w:val="24"/>
-        </w:rPr>
-        <w:t>1000 GB</w:t>
-      </w:r>
-    </w:p>
-    <w:p>
-      <w:pPr>
-        <w:spacing w:line="480" w:lineRule="auto"/>
-        <w:ind w:left="420" w:leftChars="0" w:firstLine="420" w:firstLineChars="0"/>
-        <w:rPr>
-          <w:rFonts w:ascii="Times New Roman" w:hAnsi="Times New Roman" w:cs="Times New Roman"/>
-          <w:b/>
-          <w:bCs/>
-          <w:sz w:val="24"/>
-          <w:szCs w:val="24"/>
-          <w:lang w:val="en-US"/>
-        </w:rPr>
-      </w:pPr>
-      <w:r>
-        <w:rPr>
-          <w:rFonts w:ascii="Times New Roman" w:hAnsi="Times New Roman" w:cs="Times New Roman"/>
-          <w:b/>
-          <w:bCs/>
-          <w:sz w:val="24"/>
-          <w:szCs w:val="24"/>
-        </w:rPr>
-        <w:t>Processor</w:t>
-      </w:r>
-      <w:r>
-        <w:rPr>
-          <w:rFonts w:ascii="Times New Roman" w:hAnsi="Times New Roman" w:cs="Times New Roman"/>
-          <w:sz w:val="24"/>
-          <w:szCs w:val="24"/>
-          <w:lang w:val="en-US"/>
-        </w:rPr>
-        <w:t xml:space="preserve">: </w:t>
-      </w:r>
-      <w:r>
-        <w:rPr>
-          <w:rFonts w:ascii="Times New Roman" w:hAnsi="Times New Roman" w:cs="Times New Roman"/>
-          <w:sz w:val="24"/>
-          <w:szCs w:val="24"/>
-        </w:rPr>
-        <w:t>Intel Core</w:t>
-      </w:r>
-      <w:r>
-        <w:rPr>
-          <w:rFonts w:ascii="Times New Roman" w:hAnsi="Times New Roman" w:cs="Times New Roman"/>
-          <w:sz w:val="24"/>
-          <w:szCs w:val="24"/>
-          <w:lang w:val="en-US"/>
-        </w:rPr>
-        <w:t xml:space="preserve"> i</w:t>
-      </w:r>
-      <w:r>
-        <w:rPr>
-          <w:rFonts w:ascii="Times New Roman" w:hAnsi="Times New Roman" w:cs="Times New Roman"/>
-          <w:sz w:val="24"/>
-          <w:szCs w:val="24"/>
-        </w:rPr>
-        <w:t>5</w:t>
-      </w:r>
-      <w:r>
-        <w:rPr>
-          <w:rFonts w:ascii="Times New Roman" w:hAnsi="Times New Roman" w:cs="Times New Roman"/>
-          <w:sz w:val="24"/>
-          <w:szCs w:val="24"/>
-          <w:lang w:val="en-US"/>
-        </w:rPr>
-        <w:t>-7200U</w:t>
-      </w:r>
-      <w:r>
-        <w:rPr>
-          <w:rFonts w:ascii="Times New Roman" w:hAnsi="Times New Roman" w:cs="Times New Roman"/>
-          <w:sz w:val="24"/>
-          <w:szCs w:val="24"/>
-        </w:rPr>
-        <w:t xml:space="preserve"> </w:t>
-      </w:r>
-      <w:r>
-        <w:rPr>
-          <w:rFonts w:ascii="Times New Roman" w:hAnsi="Times New Roman" w:cs="Times New Roman"/>
-          <w:sz w:val="24"/>
-          <w:szCs w:val="24"/>
-          <w:lang w:val="en-US"/>
-        </w:rPr>
-        <w:t>2.5</w:t>
-      </w:r>
-      <w:r>
-        <w:rPr>
-          <w:rFonts w:ascii="Times New Roman" w:hAnsi="Times New Roman" w:cs="Times New Roman"/>
-          <w:sz w:val="24"/>
-          <w:szCs w:val="24"/>
-        </w:rPr>
-        <w:t xml:space="preserve"> GHz</w:t>
+          <w:lang w:val="en-US"/>
+        </w:rPr>
+        <w:t xml:space="preserve"> (Laptops)</w:t>
       </w:r>
     </w:p>
     <w:p>

</xml_diff>

<commit_message>
Added Activity and Sequence Diagrams to Chapter 5
</commit_message>
<xml_diff>
--- a/Chapter 5.docx
+++ b/Chapter 5.docx
@@ -507,7 +507,7 @@
     <w:p>
       <w:pPr>
         <w:spacing w:line="480" w:lineRule="auto"/>
-        <w:ind w:firstLine="420" w:firstLineChars="0"/>
+        <w:ind w:left="420" w:leftChars="0" w:firstLine="420" w:firstLineChars="0"/>
         <w:jc w:val="both"/>
         <w:rPr>
           <w:rFonts w:hint="default" w:ascii="Times New Roman" w:hAnsi="Times New Roman" w:cs="Times New Roman"/>
@@ -548,7 +548,7 @@
     <w:p>
       <w:pPr>
         <w:spacing w:line="480" w:lineRule="auto"/>
-        <w:ind w:firstLine="420" w:firstLineChars="0"/>
+        <w:ind w:left="420" w:leftChars="0" w:firstLine="420" w:firstLineChars="0"/>
         <w:jc w:val="both"/>
         <w:rPr>
           <w:rFonts w:hint="default" w:ascii="Times New Roman" w:hAnsi="Times New Roman" w:cs="Times New Roman"/>
@@ -3235,7 +3235,7 @@
                 <w:szCs w:val="24"/>
                 <w:lang w:val="en-US"/>
               </w:rPr>
-              <w:t xml:space="preserve"> None</w:t>
+              <w:t xml:space="preserve"> Character selection screen</w:t>
             </w:r>
           </w:p>
         </w:tc>
@@ -3836,7 +3836,16 @@
                 <w:szCs w:val="24"/>
                 <w:lang w:val="en-US"/>
               </w:rPr>
-              <w:t xml:space="preserve"> </w:t>
+              <w:t xml:space="preserve"> Saved game loads, displays the current coordinates of the player</w:t>
+            </w:r>
+            <w:r>
+              <w:rPr>
+                <w:rFonts w:hint="default" w:ascii="Times New Roman" w:hAnsi="Times New Roman" w:cs="Times New Roman"/>
+                <w:sz w:val="24"/>
+                <w:szCs w:val="24"/>
+                <w:lang w:val="en-US"/>
+              </w:rPr>
+              <w:t>’s character or simply where he/she last saved</w:t>
             </w:r>
           </w:p>
         </w:tc>
@@ -4476,7 +4485,7 @@
                 <w:szCs w:val="24"/>
                 <w:lang w:val="en-US"/>
               </w:rPr>
-              <w:t xml:space="preserve"> </w:t>
+              <w:t xml:space="preserve"> None</w:t>
             </w:r>
           </w:p>
         </w:tc>
@@ -6400,7 +6409,7 @@
           <w:szCs w:val="24"/>
           <w:lang w:val="en-US"/>
         </w:rPr>
-        <w:t>Class Diagrams</w:t>
+        <w:t>Class Diagram</w:t>
       </w:r>
     </w:p>
     <w:p>
@@ -6426,6 +6435,336 @@
           <w:rFonts w:hint="default" w:ascii="Times New Roman" w:hAnsi="Times New Roman" w:cs="Times New Roman"/>
           <w:b w:val="0"/>
           <w:bCs w:val="0"/>
+          <w:sz w:val="24"/>
+          <w:szCs w:val="24"/>
+          <w:lang w:val="en-US"/>
+        </w:rPr>
+      </w:pPr>
+    </w:p>
+    <w:p>
+      <w:pPr>
+        <w:spacing w:line="480" w:lineRule="auto"/>
+        <w:ind w:firstLine="420" w:firstLineChars="0"/>
+        <w:jc w:val="both"/>
+        <w:rPr>
+          <w:rFonts w:hint="default" w:ascii="Times New Roman" w:hAnsi="Times New Roman" w:cs="Times New Roman"/>
+          <w:b/>
+          <w:bCs/>
+          <w:sz w:val="24"/>
+          <w:szCs w:val="24"/>
+          <w:lang w:val="en-US"/>
+        </w:rPr>
+      </w:pPr>
+    </w:p>
+    <w:p>
+      <w:pPr>
+        <w:spacing w:line="480" w:lineRule="auto"/>
+        <w:ind w:firstLine="420" w:firstLineChars="0"/>
+        <w:jc w:val="both"/>
+        <w:rPr>
+          <w:rFonts w:hint="default" w:ascii="Times New Roman" w:hAnsi="Times New Roman" w:cs="Times New Roman"/>
+          <w:b/>
+          <w:bCs/>
+          <w:sz w:val="24"/>
+          <w:szCs w:val="24"/>
+          <w:lang w:val="en-US"/>
+        </w:rPr>
+      </w:pPr>
+    </w:p>
+    <w:p>
+      <w:pPr>
+        <w:spacing w:line="480" w:lineRule="auto"/>
+        <w:ind w:firstLine="420" w:firstLineChars="0"/>
+        <w:jc w:val="both"/>
+        <w:rPr>
+          <w:rFonts w:hint="default" w:ascii="Times New Roman" w:hAnsi="Times New Roman" w:cs="Times New Roman"/>
+          <w:b/>
+          <w:bCs/>
+          <w:sz w:val="24"/>
+          <w:szCs w:val="24"/>
+          <w:lang w:val="en-US"/>
+        </w:rPr>
+      </w:pPr>
+    </w:p>
+    <w:p>
+      <w:pPr>
+        <w:spacing w:line="480" w:lineRule="auto"/>
+        <w:ind w:firstLine="420" w:firstLineChars="0"/>
+        <w:jc w:val="both"/>
+        <w:rPr>
+          <w:rFonts w:hint="default" w:ascii="Times New Roman" w:hAnsi="Times New Roman" w:cs="Times New Roman"/>
+          <w:b/>
+          <w:bCs/>
+          <w:sz w:val="24"/>
+          <w:szCs w:val="24"/>
+          <w:lang w:val="en-US"/>
+        </w:rPr>
+      </w:pPr>
+    </w:p>
+    <w:p>
+      <w:pPr>
+        <w:spacing w:line="480" w:lineRule="auto"/>
+        <w:ind w:firstLine="420" w:firstLineChars="0"/>
+        <w:jc w:val="both"/>
+        <w:rPr>
+          <w:rFonts w:hint="default" w:ascii="Times New Roman" w:hAnsi="Times New Roman" w:cs="Times New Roman"/>
+          <w:b/>
+          <w:bCs/>
+          <w:sz w:val="24"/>
+          <w:szCs w:val="24"/>
+          <w:lang w:val="en-US"/>
+        </w:rPr>
+      </w:pPr>
+    </w:p>
+    <w:p>
+      <w:pPr>
+        <w:spacing w:line="480" w:lineRule="auto"/>
+        <w:ind w:firstLine="420" w:firstLineChars="0"/>
+        <w:jc w:val="both"/>
+        <w:rPr>
+          <w:rFonts w:hint="default" w:ascii="Times New Roman" w:hAnsi="Times New Roman" w:cs="Times New Roman"/>
+          <w:b/>
+          <w:bCs/>
+          <w:sz w:val="24"/>
+          <w:szCs w:val="24"/>
+          <w:lang w:val="en-US"/>
+        </w:rPr>
+      </w:pPr>
+    </w:p>
+    <w:p>
+      <w:pPr>
+        <w:spacing w:line="480" w:lineRule="auto"/>
+        <w:ind w:firstLine="420" w:firstLineChars="0"/>
+        <w:jc w:val="both"/>
+        <w:rPr>
+          <w:rFonts w:hint="default" w:ascii="Times New Roman" w:hAnsi="Times New Roman" w:cs="Times New Roman"/>
+          <w:b/>
+          <w:bCs/>
+          <w:sz w:val="24"/>
+          <w:szCs w:val="24"/>
+          <w:lang w:val="en-US"/>
+        </w:rPr>
+      </w:pPr>
+    </w:p>
+    <w:p>
+      <w:pPr>
+        <w:spacing w:line="480" w:lineRule="auto"/>
+        <w:ind w:firstLine="420" w:firstLineChars="0"/>
+        <w:jc w:val="both"/>
+        <w:rPr>
+          <w:rFonts w:hint="default" w:ascii="Times New Roman" w:hAnsi="Times New Roman" w:cs="Times New Roman"/>
+          <w:b/>
+          <w:bCs/>
+          <w:sz w:val="24"/>
+          <w:szCs w:val="24"/>
+          <w:lang w:val="en-US"/>
+        </w:rPr>
+      </w:pPr>
+    </w:p>
+    <w:p>
+      <w:pPr>
+        <w:spacing w:line="480" w:lineRule="auto"/>
+        <w:ind w:firstLine="420" w:firstLineChars="0"/>
+        <w:jc w:val="both"/>
+        <w:rPr>
+          <w:rFonts w:hint="default" w:ascii="Times New Roman" w:hAnsi="Times New Roman" w:cs="Times New Roman"/>
+          <w:b/>
+          <w:bCs/>
+          <w:sz w:val="24"/>
+          <w:szCs w:val="24"/>
+          <w:lang w:val="en-US"/>
+        </w:rPr>
+      </w:pPr>
+    </w:p>
+    <w:p>
+      <w:pPr>
+        <w:spacing w:line="480" w:lineRule="auto"/>
+        <w:ind w:firstLine="420" w:firstLineChars="0"/>
+        <w:jc w:val="both"/>
+        <w:rPr>
+          <w:rFonts w:hint="default" w:ascii="Times New Roman" w:hAnsi="Times New Roman" w:cs="Times New Roman"/>
+          <w:b/>
+          <w:bCs/>
+          <w:sz w:val="24"/>
+          <w:szCs w:val="24"/>
+          <w:lang w:val="en-US"/>
+        </w:rPr>
+      </w:pPr>
+    </w:p>
+    <w:p>
+      <w:pPr>
+        <w:spacing w:line="480" w:lineRule="auto"/>
+        <w:ind w:firstLine="420" w:firstLineChars="0"/>
+        <w:jc w:val="both"/>
+        <w:rPr>
+          <w:rFonts w:hint="default" w:ascii="Times New Roman" w:hAnsi="Times New Roman" w:cs="Times New Roman"/>
+          <w:b/>
+          <w:bCs/>
+          <w:sz w:val="24"/>
+          <w:szCs w:val="24"/>
+          <w:lang w:val="en-US"/>
+        </w:rPr>
+      </w:pPr>
+    </w:p>
+    <w:p>
+      <w:pPr>
+        <w:spacing w:line="480" w:lineRule="auto"/>
+        <w:ind w:firstLine="420" w:firstLineChars="0"/>
+        <w:jc w:val="both"/>
+        <w:rPr>
+          <w:rFonts w:hint="default" w:ascii="Times New Roman" w:hAnsi="Times New Roman" w:cs="Times New Roman"/>
+          <w:b/>
+          <w:bCs/>
+          <w:sz w:val="24"/>
+          <w:szCs w:val="24"/>
+          <w:lang w:val="en-US"/>
+        </w:rPr>
+      </w:pPr>
+    </w:p>
+    <w:p>
+      <w:pPr>
+        <w:spacing w:line="480" w:lineRule="auto"/>
+        <w:ind w:firstLine="420" w:firstLineChars="0"/>
+        <w:jc w:val="both"/>
+        <w:rPr>
+          <w:rFonts w:hint="default" w:ascii="Times New Roman" w:hAnsi="Times New Roman" w:cs="Times New Roman"/>
+          <w:b/>
+          <w:bCs/>
+          <w:sz w:val="24"/>
+          <w:szCs w:val="24"/>
+          <w:lang w:val="en-US"/>
+        </w:rPr>
+      </w:pPr>
+    </w:p>
+    <w:p>
+      <w:pPr>
+        <w:spacing w:line="480" w:lineRule="auto"/>
+        <w:ind w:firstLine="420" w:firstLineChars="0"/>
+        <w:jc w:val="both"/>
+        <w:rPr>
+          <w:rFonts w:hint="default" w:ascii="Times New Roman" w:hAnsi="Times New Roman" w:cs="Times New Roman"/>
+          <w:b/>
+          <w:bCs/>
+          <w:sz w:val="24"/>
+          <w:szCs w:val="24"/>
+          <w:lang w:val="en-US"/>
+        </w:rPr>
+      </w:pPr>
+    </w:p>
+    <w:p>
+      <w:pPr>
+        <w:spacing w:line="480" w:lineRule="auto"/>
+        <w:ind w:firstLine="420" w:firstLineChars="0"/>
+        <w:jc w:val="both"/>
+        <w:rPr>
+          <w:rFonts w:hint="default" w:ascii="Times New Roman" w:hAnsi="Times New Roman" w:cs="Times New Roman"/>
+          <w:b/>
+          <w:bCs/>
+          <w:sz w:val="24"/>
+          <w:szCs w:val="24"/>
+          <w:lang w:val="en-US"/>
+        </w:rPr>
+      </w:pPr>
+    </w:p>
+    <w:p>
+      <w:pPr>
+        <w:spacing w:line="480" w:lineRule="auto"/>
+        <w:ind w:firstLine="420" w:firstLineChars="0"/>
+        <w:jc w:val="both"/>
+        <w:rPr>
+          <w:rFonts w:hint="default" w:ascii="Times New Roman" w:hAnsi="Times New Roman" w:cs="Times New Roman"/>
+          <w:b/>
+          <w:bCs/>
+          <w:sz w:val="24"/>
+          <w:szCs w:val="24"/>
+          <w:lang w:val="en-US"/>
+        </w:rPr>
+      </w:pPr>
+    </w:p>
+    <w:p>
+      <w:pPr>
+        <w:spacing w:line="480" w:lineRule="auto"/>
+        <w:ind w:firstLine="420" w:firstLineChars="0"/>
+        <w:jc w:val="both"/>
+        <w:rPr>
+          <w:rFonts w:hint="default" w:ascii="Times New Roman" w:hAnsi="Times New Roman" w:cs="Times New Roman"/>
+          <w:b/>
+          <w:bCs/>
+          <w:sz w:val="24"/>
+          <w:szCs w:val="24"/>
+          <w:lang w:val="en-US"/>
+        </w:rPr>
+      </w:pPr>
+    </w:p>
+    <w:p>
+      <w:pPr>
+        <w:spacing w:line="480" w:lineRule="auto"/>
+        <w:ind w:firstLine="420" w:firstLineChars="0"/>
+        <w:jc w:val="both"/>
+        <w:rPr>
+          <w:rFonts w:hint="default" w:ascii="Times New Roman" w:hAnsi="Times New Roman" w:cs="Times New Roman"/>
+          <w:b/>
+          <w:bCs/>
+          <w:sz w:val="24"/>
+          <w:szCs w:val="24"/>
+          <w:lang w:val="en-US"/>
+        </w:rPr>
+      </w:pPr>
+    </w:p>
+    <w:p>
+      <w:pPr>
+        <w:spacing w:line="480" w:lineRule="auto"/>
+        <w:ind w:firstLine="420" w:firstLineChars="0"/>
+        <w:jc w:val="both"/>
+        <w:rPr>
+          <w:rFonts w:hint="default" w:ascii="Times New Roman" w:hAnsi="Times New Roman" w:cs="Times New Roman"/>
+          <w:b/>
+          <w:bCs/>
+          <w:sz w:val="24"/>
+          <w:szCs w:val="24"/>
+          <w:lang w:val="en-US"/>
+        </w:rPr>
+      </w:pPr>
+    </w:p>
+    <w:p>
+      <w:pPr>
+        <w:spacing w:line="480" w:lineRule="auto"/>
+        <w:ind w:firstLine="420" w:firstLineChars="0"/>
+        <w:jc w:val="both"/>
+        <w:rPr>
+          <w:rFonts w:hint="default" w:ascii="Times New Roman" w:hAnsi="Times New Roman" w:cs="Times New Roman"/>
+          <w:b/>
+          <w:bCs/>
+          <w:sz w:val="24"/>
+          <w:szCs w:val="24"/>
+          <w:lang w:val="en-US"/>
+        </w:rPr>
+      </w:pPr>
+    </w:p>
+    <w:p>
+      <w:pPr>
+        <w:spacing w:line="480" w:lineRule="auto"/>
+        <w:ind w:firstLine="420" w:firstLineChars="0"/>
+        <w:jc w:val="both"/>
+        <w:rPr>
+          <w:rFonts w:hint="default" w:ascii="Times New Roman" w:hAnsi="Times New Roman" w:cs="Times New Roman"/>
+          <w:b/>
+          <w:bCs/>
+          <w:sz w:val="24"/>
+          <w:szCs w:val="24"/>
+          <w:lang w:val="en-US"/>
+        </w:rPr>
+      </w:pPr>
+    </w:p>
+    <w:p>
+      <w:pPr>
+        <w:spacing w:line="480" w:lineRule="auto"/>
+        <w:ind w:firstLine="420" w:firstLineChars="0"/>
+        <w:jc w:val="both"/>
+        <w:rPr>
+          <w:rFonts w:hint="default" w:ascii="Times New Roman" w:hAnsi="Times New Roman" w:cs="Times New Roman"/>
+          <w:b/>
+          <w:bCs/>
           <w:sz w:val="24"/>
           <w:szCs w:val="24"/>
           <w:lang w:val="en-US"/>
@@ -6542,7 +6881,7 @@
           <w:szCs w:val="24"/>
           <w:lang w:val="en-US"/>
         </w:rPr>
-        <w:t>Figure Play Game Sequence Diagram</w:t>
+        <w:t>Figure 1: Play Game Sequence Diagram</w:t>
       </w:r>
     </w:p>
     <w:p>
@@ -6563,7 +6902,8 @@
     <w:p>
       <w:pPr>
         <w:spacing w:line="480" w:lineRule="auto"/>
-        <w:jc w:val="both"/>
+        <w:ind w:firstLine="420" w:firstLineChars="0"/>
+        <w:jc w:val="center"/>
         <w:rPr>
           <w:rFonts w:hint="default" w:ascii="Times New Roman" w:hAnsi="Times New Roman" w:cs="Times New Roman"/>
           <w:b/>
@@ -6644,27 +6984,28 @@
           <w:szCs w:val="24"/>
           <w:lang w:val="en-US"/>
         </w:rPr>
-        <w:t>Figure Save Game Sequence Diagram</w:t>
-      </w:r>
-    </w:p>
-    <w:p>
-      <w:pPr>
-        <w:spacing w:line="480" w:lineRule="auto"/>
-        <w:jc w:val="both"/>
-        <w:rPr>
-          <w:rFonts w:hint="default" w:ascii="Times New Roman" w:hAnsi="Times New Roman" w:cs="Times New Roman"/>
-          <w:b/>
-          <w:bCs/>
-          <w:sz w:val="24"/>
-          <w:szCs w:val="24"/>
-          <w:lang w:val="en-US"/>
-        </w:rPr>
-      </w:pPr>
-    </w:p>
-    <w:p>
-      <w:pPr>
-        <w:spacing w:line="480" w:lineRule="auto"/>
-        <w:jc w:val="both"/>
+        <w:t>Figure 2: Save Game Sequence Diagram</w:t>
+      </w:r>
+    </w:p>
+    <w:p>
+      <w:pPr>
+        <w:spacing w:line="480" w:lineRule="auto"/>
+        <w:jc w:val="both"/>
+        <w:rPr>
+          <w:rFonts w:hint="default" w:ascii="Times New Roman" w:hAnsi="Times New Roman" w:cs="Times New Roman"/>
+          <w:b/>
+          <w:bCs/>
+          <w:sz w:val="24"/>
+          <w:szCs w:val="24"/>
+          <w:lang w:val="en-US"/>
+        </w:rPr>
+      </w:pPr>
+    </w:p>
+    <w:p>
+      <w:pPr>
+        <w:spacing w:line="480" w:lineRule="auto"/>
+        <w:ind w:firstLine="420" w:firstLineChars="0"/>
+        <w:jc w:val="center"/>
         <w:rPr>
           <w:rFonts w:hint="default" w:ascii="Times New Roman" w:hAnsi="Times New Roman" w:cs="Times New Roman"/>
           <w:b w:val="0"/>
@@ -6745,7 +7086,7 @@
           <w:szCs w:val="24"/>
           <w:lang w:val="en-US"/>
         </w:rPr>
-        <w:t>Figure Load Game Sequence Diagram</w:t>
+        <w:t>Figure 3: Load Game Sequence Diagram</w:t>
       </w:r>
     </w:p>
     <w:p>
@@ -6781,6 +7122,7 @@
     <w:p>
       <w:pPr>
         <w:spacing w:line="480" w:lineRule="auto"/>
+        <w:ind w:firstLine="420" w:firstLineChars="0"/>
         <w:jc w:val="both"/>
         <w:rPr>
           <w:rFonts w:hint="default" w:ascii="Times New Roman" w:hAnsi="Times New Roman" w:cs="Times New Roman"/>
@@ -6862,7 +7204,7 @@
           <w:szCs w:val="24"/>
           <w:lang w:val="en-US"/>
         </w:rPr>
-        <w:t>Figure Login Sequence Diagram</w:t>
+        <w:t>Figure 4: Login Sequence Diagram</w:t>
       </w:r>
     </w:p>
     <w:p>
@@ -6882,6 +7224,7 @@
     <w:p>
       <w:pPr>
         <w:spacing w:line="480" w:lineRule="auto"/>
+        <w:ind w:firstLine="420" w:firstLineChars="0"/>
         <w:jc w:val="both"/>
         <w:rPr>
           <w:rFonts w:hint="default" w:ascii="Times New Roman" w:hAnsi="Times New Roman" w:cs="Times New Roman"/>
@@ -6963,124 +7306,83 @@
           <w:szCs w:val="24"/>
           <w:lang w:val="en-US"/>
         </w:rPr>
-        <w:t>Figure Register Sequence Diagram</w:t>
-      </w:r>
-    </w:p>
-    <w:p>
-      <w:pPr>
-        <w:spacing w:line="480" w:lineRule="auto"/>
-        <w:jc w:val="both"/>
-        <w:rPr>
-          <w:rFonts w:hint="default" w:ascii="Times New Roman" w:hAnsi="Times New Roman" w:cs="Times New Roman"/>
-          <w:b w:val="0"/>
-          <w:bCs w:val="0"/>
-          <w:sz w:val="24"/>
-          <w:szCs w:val="24"/>
-          <w:lang w:val="en-US"/>
-        </w:rPr>
-      </w:pPr>
-    </w:p>
-    <w:p>
-      <w:pPr>
-        <w:spacing w:line="480" w:lineRule="auto"/>
-        <w:ind w:firstLine="420" w:firstLineChars="0"/>
-        <w:jc w:val="both"/>
-        <w:rPr>
-          <w:rFonts w:hint="default" w:ascii="Times New Roman" w:hAnsi="Times New Roman" w:cs="Times New Roman"/>
-          <w:b/>
-          <w:bCs/>
-          <w:sz w:val="24"/>
-          <w:szCs w:val="24"/>
-          <w:lang w:val="en-US"/>
-        </w:rPr>
-      </w:pPr>
-    </w:p>
-    <w:p>
-      <w:pPr>
-        <w:spacing w:line="480" w:lineRule="auto"/>
-        <w:ind w:firstLine="420" w:firstLineChars="0"/>
-        <w:jc w:val="both"/>
-        <w:rPr>
-          <w:rFonts w:hint="default" w:ascii="Times New Roman" w:hAnsi="Times New Roman" w:cs="Times New Roman"/>
-          <w:b/>
-          <w:bCs/>
-          <w:sz w:val="24"/>
-          <w:szCs w:val="24"/>
-          <w:lang w:val="en-US"/>
-        </w:rPr>
-      </w:pPr>
-    </w:p>
-    <w:p>
-      <w:pPr>
-        <w:spacing w:line="480" w:lineRule="auto"/>
-        <w:ind w:firstLine="420" w:firstLineChars="0"/>
-        <w:jc w:val="both"/>
-        <w:rPr>
-          <w:rFonts w:hint="default" w:ascii="Times New Roman" w:hAnsi="Times New Roman" w:cs="Times New Roman"/>
-          <w:b/>
-          <w:bCs/>
-          <w:sz w:val="24"/>
-          <w:szCs w:val="24"/>
-          <w:lang w:val="en-US"/>
-        </w:rPr>
-      </w:pPr>
-    </w:p>
-    <w:p>
-      <w:pPr>
-        <w:spacing w:line="480" w:lineRule="auto"/>
-        <w:ind w:firstLine="420" w:firstLineChars="0"/>
-        <w:jc w:val="both"/>
-        <w:rPr>
-          <w:rFonts w:hint="default" w:ascii="Times New Roman" w:hAnsi="Times New Roman" w:cs="Times New Roman"/>
-          <w:b/>
-          <w:bCs/>
-          <w:sz w:val="24"/>
-          <w:szCs w:val="24"/>
-          <w:lang w:val="en-US"/>
-        </w:rPr>
-      </w:pPr>
-    </w:p>
-    <w:p>
-      <w:pPr>
-        <w:spacing w:line="480" w:lineRule="auto"/>
-        <w:ind w:firstLine="420" w:firstLineChars="0"/>
-        <w:jc w:val="both"/>
-        <w:rPr>
-          <w:rFonts w:hint="default" w:ascii="Times New Roman" w:hAnsi="Times New Roman" w:cs="Times New Roman"/>
-          <w:b/>
-          <w:bCs/>
-          <w:sz w:val="24"/>
-          <w:szCs w:val="24"/>
-          <w:lang w:val="en-US"/>
-        </w:rPr>
-      </w:pPr>
-    </w:p>
-    <w:p>
-      <w:pPr>
-        <w:spacing w:line="480" w:lineRule="auto"/>
-        <w:ind w:firstLine="420" w:firstLineChars="0"/>
-        <w:jc w:val="both"/>
-        <w:rPr>
-          <w:rFonts w:hint="default" w:ascii="Times New Roman" w:hAnsi="Times New Roman" w:cs="Times New Roman"/>
-          <w:b/>
-          <w:bCs/>
-          <w:sz w:val="24"/>
-          <w:szCs w:val="24"/>
-          <w:lang w:val="en-US"/>
-        </w:rPr>
-      </w:pPr>
-      <w:bookmarkStart w:id="0" w:name="_GoBack"/>
-      <w:bookmarkEnd w:id="0"/>
-      <w:r>
-        <w:rPr>
-          <w:rFonts w:hint="default" w:ascii="Times New Roman" w:hAnsi="Times New Roman" w:cs="Times New Roman"/>
-          <w:b/>
-          <w:bCs/>
-          <w:sz w:val="24"/>
-          <w:szCs w:val="24"/>
-          <w:lang w:val="en-US"/>
-        </w:rPr>
-        <w:t>Activity Diagrams</w:t>
+        <w:t>Figure 5: Register Sequence Diagram</w:t>
+      </w:r>
+    </w:p>
+    <w:p>
+      <w:pPr>
+        <w:spacing w:line="480" w:lineRule="auto"/>
+        <w:jc w:val="both"/>
+        <w:rPr>
+          <w:rFonts w:hint="default" w:ascii="Times New Roman" w:hAnsi="Times New Roman" w:cs="Times New Roman"/>
+          <w:b/>
+          <w:bCs/>
+          <w:sz w:val="24"/>
+          <w:szCs w:val="24"/>
+          <w:lang w:val="en-US"/>
+        </w:rPr>
+      </w:pPr>
+    </w:p>
+    <w:p>
+      <w:pPr>
+        <w:spacing w:line="480" w:lineRule="auto"/>
+        <w:ind w:left="420" w:leftChars="0" w:firstLine="420" w:firstLineChars="0"/>
+        <w:jc w:val="center"/>
+        <w:rPr>
+          <w:rFonts w:hint="default" w:ascii="Times New Roman" w:hAnsi="Times New Roman" w:cs="Times New Roman"/>
+          <w:b/>
+          <w:bCs/>
+          <w:sz w:val="24"/>
+          <w:szCs w:val="24"/>
+          <w:lang w:val="en-US"/>
+        </w:rPr>
+      </w:pPr>
+      <w:r>
+        <w:rPr>
+          <w:rFonts w:hint="default" w:ascii="Times New Roman" w:hAnsi="Times New Roman" w:cs="Times New Roman"/>
+          <w:b/>
+          <w:bCs/>
+          <w:sz w:val="24"/>
+          <w:szCs w:val="24"/>
+          <w:lang w:val="en-US"/>
+        </w:rPr>
+        <w:drawing>
+          <wp:inline distT="0" distB="0" distL="114300" distR="114300">
+            <wp:extent cx="4504690" cy="3603625"/>
+            <wp:effectExtent l="0" t="0" r="6350" b="8255"/>
+            <wp:docPr id="4" name="Picture 4" descr="Options Sequence Diagram"/>
+            <wp:cNvGraphicFramePr>
+              <a:graphicFrameLocks xmlns:a="http://schemas.openxmlformats.org/drawingml/2006/main" noChangeAspect="1"/>
+            </wp:cNvGraphicFramePr>
+            <a:graphic xmlns:a="http://schemas.openxmlformats.org/drawingml/2006/main">
+              <a:graphicData uri="http://schemas.openxmlformats.org/drawingml/2006/picture">
+                <pic:pic xmlns:pic="http://schemas.openxmlformats.org/drawingml/2006/picture">
+                  <pic:nvPicPr>
+                    <pic:cNvPr id="4" name="Picture 4" descr="Options Sequence Diagram"/>
+                    <pic:cNvPicPr>
+                      <a:picLocks noChangeAspect="1"/>
+                    </pic:cNvPicPr>
+                  </pic:nvPicPr>
+                  <pic:blipFill>
+                    <a:blip r:embed="rId10"/>
+                    <a:stretch>
+                      <a:fillRect/>
+                    </a:stretch>
+                  </pic:blipFill>
+                  <pic:spPr>
+                    <a:xfrm>
+                      <a:off x="0" y="0"/>
+                      <a:ext cx="4504690" cy="3603625"/>
+                    </a:xfrm>
+                    <a:prstGeom prst="rect">
+                      <a:avLst/>
+                    </a:prstGeom>
+                  </pic:spPr>
+                </pic:pic>
+              </a:graphicData>
+            </a:graphic>
+          </wp:inline>
+        </w:drawing>
       </w:r>
     </w:p>
     <w:p>
@@ -7088,6 +7390,322 @@
         <w:spacing w:line="480" w:lineRule="auto"/>
         <w:ind w:firstLine="420" w:firstLineChars="0"/>
         <w:jc w:val="center"/>
+        <w:rPr>
+          <w:rFonts w:hint="default" w:ascii="Times New Roman" w:hAnsi="Times New Roman" w:cs="Times New Roman"/>
+          <w:b/>
+          <w:bCs/>
+          <w:sz w:val="24"/>
+          <w:szCs w:val="24"/>
+          <w:lang w:val="en-US"/>
+        </w:rPr>
+      </w:pPr>
+      <w:r>
+        <w:rPr>
+          <w:rFonts w:hint="default" w:ascii="Times New Roman" w:hAnsi="Times New Roman" w:cs="Times New Roman"/>
+          <w:b/>
+          <w:bCs/>
+          <w:sz w:val="24"/>
+          <w:szCs w:val="24"/>
+          <w:lang w:val="en-US"/>
+        </w:rPr>
+        <w:t>Figure 6: Options Sequence Diagram</w:t>
+      </w:r>
+    </w:p>
+    <w:p>
+      <w:pPr>
+        <w:spacing w:line="480" w:lineRule="auto"/>
+        <w:jc w:val="both"/>
+        <w:rPr>
+          <w:rFonts w:hint="default" w:ascii="Times New Roman" w:hAnsi="Times New Roman" w:cs="Times New Roman"/>
+          <w:b/>
+          <w:bCs/>
+          <w:sz w:val="24"/>
+          <w:szCs w:val="24"/>
+          <w:lang w:val="en-US"/>
+        </w:rPr>
+      </w:pPr>
+    </w:p>
+    <w:p>
+      <w:pPr>
+        <w:spacing w:line="480" w:lineRule="auto"/>
+        <w:ind w:firstLine="420" w:firstLineChars="0"/>
+        <w:jc w:val="both"/>
+        <w:rPr>
+          <w:rFonts w:hint="default" w:ascii="Times New Roman" w:hAnsi="Times New Roman" w:cs="Times New Roman"/>
+          <w:b/>
+          <w:bCs/>
+          <w:sz w:val="24"/>
+          <w:szCs w:val="24"/>
+          <w:lang w:val="en-US"/>
+        </w:rPr>
+      </w:pPr>
+      <w:r>
+        <w:rPr>
+          <w:rFonts w:hint="default" w:ascii="Times New Roman" w:hAnsi="Times New Roman" w:cs="Times New Roman"/>
+          <w:b/>
+          <w:bCs/>
+          <w:sz w:val="24"/>
+          <w:szCs w:val="24"/>
+          <w:lang w:val="en-US"/>
+        </w:rPr>
+        <w:drawing>
+          <wp:inline distT="0" distB="0" distL="114300" distR="114300">
+            <wp:extent cx="5268595" cy="3131185"/>
+            <wp:effectExtent l="0" t="0" r="4445" b="8255"/>
+            <wp:docPr id="20" name="Picture 20" descr="Logout Sequence Diagram"/>
+            <wp:cNvGraphicFramePr>
+              <a:graphicFrameLocks xmlns:a="http://schemas.openxmlformats.org/drawingml/2006/main" noChangeAspect="1"/>
+            </wp:cNvGraphicFramePr>
+            <a:graphic xmlns:a="http://schemas.openxmlformats.org/drawingml/2006/main">
+              <a:graphicData uri="http://schemas.openxmlformats.org/drawingml/2006/picture">
+                <pic:pic xmlns:pic="http://schemas.openxmlformats.org/drawingml/2006/picture">
+                  <pic:nvPicPr>
+                    <pic:cNvPr id="20" name="Picture 20" descr="Logout Sequence Diagram"/>
+                    <pic:cNvPicPr>
+                      <a:picLocks noChangeAspect="1"/>
+                    </pic:cNvPicPr>
+                  </pic:nvPicPr>
+                  <pic:blipFill>
+                    <a:blip r:embed="rId11"/>
+                    <a:stretch>
+                      <a:fillRect/>
+                    </a:stretch>
+                  </pic:blipFill>
+                  <pic:spPr>
+                    <a:xfrm>
+                      <a:off x="0" y="0"/>
+                      <a:ext cx="5268595" cy="3131185"/>
+                    </a:xfrm>
+                    <a:prstGeom prst="rect">
+                      <a:avLst/>
+                    </a:prstGeom>
+                  </pic:spPr>
+                </pic:pic>
+              </a:graphicData>
+            </a:graphic>
+          </wp:inline>
+        </w:drawing>
+      </w:r>
+    </w:p>
+    <w:p>
+      <w:pPr>
+        <w:spacing w:line="480" w:lineRule="auto"/>
+        <w:ind w:firstLine="420" w:firstLineChars="0"/>
+        <w:jc w:val="center"/>
+        <w:rPr>
+          <w:rFonts w:hint="default" w:ascii="Times New Roman" w:hAnsi="Times New Roman" w:cs="Times New Roman"/>
+          <w:b/>
+          <w:bCs/>
+          <w:sz w:val="24"/>
+          <w:szCs w:val="24"/>
+          <w:lang w:val="en-US"/>
+        </w:rPr>
+      </w:pPr>
+      <w:r>
+        <w:rPr>
+          <w:rFonts w:hint="default" w:ascii="Times New Roman" w:hAnsi="Times New Roman" w:cs="Times New Roman"/>
+          <w:b/>
+          <w:bCs/>
+          <w:sz w:val="24"/>
+          <w:szCs w:val="24"/>
+          <w:lang w:val="en-US"/>
+        </w:rPr>
+        <w:t>Figure 7: Logout Sequence Diagram</w:t>
+      </w:r>
+    </w:p>
+    <w:p>
+      <w:pPr>
+        <w:spacing w:line="480" w:lineRule="auto"/>
+        <w:ind w:firstLine="420" w:firstLineChars="0"/>
+        <w:jc w:val="center"/>
+        <w:rPr>
+          <w:rFonts w:hint="default" w:ascii="Times New Roman" w:hAnsi="Times New Roman" w:cs="Times New Roman"/>
+          <w:b/>
+          <w:bCs/>
+          <w:sz w:val="24"/>
+          <w:szCs w:val="24"/>
+          <w:lang w:val="en-US"/>
+        </w:rPr>
+      </w:pPr>
+    </w:p>
+    <w:p>
+      <w:pPr>
+        <w:spacing w:line="480" w:lineRule="auto"/>
+        <w:ind w:firstLine="420" w:firstLineChars="0"/>
+        <w:jc w:val="center"/>
+        <w:rPr>
+          <w:rFonts w:hint="default" w:ascii="Times New Roman" w:hAnsi="Times New Roman" w:cs="Times New Roman"/>
+          <w:b/>
+          <w:bCs/>
+          <w:sz w:val="24"/>
+          <w:szCs w:val="24"/>
+          <w:lang w:val="en-US"/>
+        </w:rPr>
+      </w:pPr>
+    </w:p>
+    <w:p>
+      <w:pPr>
+        <w:spacing w:line="480" w:lineRule="auto"/>
+        <w:ind w:firstLine="420" w:firstLineChars="0"/>
+        <w:jc w:val="both"/>
+        <w:rPr>
+          <w:rFonts w:hint="default" w:ascii="Times New Roman" w:hAnsi="Times New Roman" w:cs="Times New Roman"/>
+          <w:b/>
+          <w:bCs/>
+          <w:sz w:val="24"/>
+          <w:szCs w:val="24"/>
+          <w:lang w:val="en-US"/>
+        </w:rPr>
+      </w:pPr>
+    </w:p>
+    <w:p>
+      <w:pPr>
+        <w:spacing w:line="480" w:lineRule="auto"/>
+        <w:ind w:firstLine="420" w:firstLineChars="0"/>
+        <w:jc w:val="center"/>
+        <w:rPr>
+          <w:rFonts w:hint="default" w:ascii="Times New Roman" w:hAnsi="Times New Roman" w:cs="Times New Roman"/>
+          <w:b/>
+          <w:bCs/>
+          <w:sz w:val="24"/>
+          <w:szCs w:val="24"/>
+          <w:lang w:val="en-US"/>
+        </w:rPr>
+      </w:pPr>
+      <w:r>
+        <w:rPr>
+          <w:rFonts w:hint="default" w:ascii="Times New Roman" w:hAnsi="Times New Roman" w:cs="Times New Roman"/>
+          <w:b/>
+          <w:bCs/>
+          <w:sz w:val="24"/>
+          <w:szCs w:val="24"/>
+          <w:lang w:val="en-US"/>
+        </w:rPr>
+        <w:drawing>
+          <wp:inline distT="0" distB="0" distL="114300" distR="114300">
+            <wp:extent cx="3734435" cy="2834640"/>
+            <wp:effectExtent l="0" t="0" r="14605" b="0"/>
+            <wp:docPr id="21" name="Picture 21" descr="Exit Game Sequence Diagram"/>
+            <wp:cNvGraphicFramePr>
+              <a:graphicFrameLocks xmlns:a="http://schemas.openxmlformats.org/drawingml/2006/main" noChangeAspect="1"/>
+            </wp:cNvGraphicFramePr>
+            <a:graphic xmlns:a="http://schemas.openxmlformats.org/drawingml/2006/main">
+              <a:graphicData uri="http://schemas.openxmlformats.org/drawingml/2006/picture">
+                <pic:pic xmlns:pic="http://schemas.openxmlformats.org/drawingml/2006/picture">
+                  <pic:nvPicPr>
+                    <pic:cNvPr id="21" name="Picture 21" descr="Exit Game Sequence Diagram"/>
+                    <pic:cNvPicPr>
+                      <a:picLocks noChangeAspect="1"/>
+                    </pic:cNvPicPr>
+                  </pic:nvPicPr>
+                  <pic:blipFill>
+                    <a:blip r:embed="rId12"/>
+                    <a:stretch>
+                      <a:fillRect/>
+                    </a:stretch>
+                  </pic:blipFill>
+                  <pic:spPr>
+                    <a:xfrm>
+                      <a:off x="0" y="0"/>
+                      <a:ext cx="3734435" cy="2834640"/>
+                    </a:xfrm>
+                    <a:prstGeom prst="rect">
+                      <a:avLst/>
+                    </a:prstGeom>
+                  </pic:spPr>
+                </pic:pic>
+              </a:graphicData>
+            </a:graphic>
+          </wp:inline>
+        </w:drawing>
+      </w:r>
+    </w:p>
+    <w:p>
+      <w:pPr>
+        <w:spacing w:line="480" w:lineRule="auto"/>
+        <w:ind w:firstLine="420" w:firstLineChars="0"/>
+        <w:jc w:val="center"/>
+        <w:rPr>
+          <w:rFonts w:hint="default" w:ascii="Times New Roman" w:hAnsi="Times New Roman" w:cs="Times New Roman"/>
+          <w:b/>
+          <w:bCs/>
+          <w:sz w:val="24"/>
+          <w:szCs w:val="24"/>
+          <w:lang w:val="en-US"/>
+        </w:rPr>
+      </w:pPr>
+      <w:r>
+        <w:rPr>
+          <w:rFonts w:hint="default" w:ascii="Times New Roman" w:hAnsi="Times New Roman" w:cs="Times New Roman"/>
+          <w:b/>
+          <w:bCs/>
+          <w:sz w:val="24"/>
+          <w:szCs w:val="24"/>
+          <w:lang w:val="en-US"/>
+        </w:rPr>
+        <w:t>Figure 8: Exit Game Sequence Diagram</w:t>
+      </w:r>
+    </w:p>
+    <w:p>
+      <w:pPr>
+        <w:spacing w:line="480" w:lineRule="auto"/>
+        <w:ind w:firstLine="420" w:firstLineChars="0"/>
+        <w:jc w:val="both"/>
+        <w:rPr>
+          <w:rFonts w:hint="default" w:ascii="Times New Roman" w:hAnsi="Times New Roman" w:cs="Times New Roman"/>
+          <w:b/>
+          <w:bCs/>
+          <w:sz w:val="24"/>
+          <w:szCs w:val="24"/>
+          <w:lang w:val="en-US"/>
+        </w:rPr>
+      </w:pPr>
+    </w:p>
+    <w:p>
+      <w:pPr>
+        <w:spacing w:line="480" w:lineRule="auto"/>
+        <w:jc w:val="both"/>
+        <w:rPr>
+          <w:rFonts w:hint="default" w:ascii="Times New Roman" w:hAnsi="Times New Roman" w:cs="Times New Roman"/>
+          <w:b/>
+          <w:bCs/>
+          <w:sz w:val="24"/>
+          <w:szCs w:val="24"/>
+          <w:lang w:val="en-US"/>
+        </w:rPr>
+      </w:pPr>
+    </w:p>
+    <w:p>
+      <w:pPr>
+        <w:spacing w:line="480" w:lineRule="auto"/>
+        <w:ind w:firstLine="420" w:firstLineChars="0"/>
+        <w:jc w:val="both"/>
+        <w:rPr>
+          <w:rFonts w:hint="default" w:ascii="Times New Roman" w:hAnsi="Times New Roman" w:cs="Times New Roman"/>
+          <w:b/>
+          <w:bCs/>
+          <w:sz w:val="24"/>
+          <w:szCs w:val="24"/>
+          <w:lang w:val="en-US"/>
+        </w:rPr>
+      </w:pPr>
+      <w:r>
+        <w:rPr>
+          <w:rFonts w:hint="default" w:ascii="Times New Roman" w:hAnsi="Times New Roman" w:cs="Times New Roman"/>
+          <w:b/>
+          <w:bCs/>
+          <w:sz w:val="24"/>
+          <w:szCs w:val="24"/>
+          <w:lang w:val="en-US"/>
+        </w:rPr>
+        <w:t>Activity Diagrams</w:t>
+      </w:r>
+    </w:p>
+    <w:p>
+      <w:pPr>
+        <w:spacing w:line="480" w:lineRule="auto"/>
+        <w:ind w:left="420" w:leftChars="0" w:firstLine="420" w:firstLineChars="0"/>
+        <w:jc w:val="both"/>
         <w:rPr>
           <w:rFonts w:hint="default" w:ascii="Times New Roman" w:hAnsi="Times New Roman" w:cs="Times New Roman"/>
           <w:b/>
@@ -7124,7 +7742,7 @@
                     </pic:cNvPicPr>
                   </pic:nvPicPr>
                   <pic:blipFill>
-                    <a:blip r:embed="rId10"/>
+                    <a:blip r:embed="rId13"/>
                     <a:stretch>
                       <a:fillRect/>
                     </a:stretch>
@@ -7168,14 +7786,14 @@
           <w:szCs w:val="24"/>
           <w:lang w:val="en-US"/>
         </w:rPr>
-        <w:t>Figure Load Game Activity Diagram</w:t>
-      </w:r>
-    </w:p>
-    <w:p>
-      <w:pPr>
-        <w:spacing w:line="480" w:lineRule="auto"/>
-        <w:ind w:firstLine="420" w:firstLineChars="0"/>
-        <w:jc w:val="center"/>
+        <w:t>Figure 1: Load Game Activity Diagram</w:t>
+      </w:r>
+    </w:p>
+    <w:p>
+      <w:pPr>
+        <w:spacing w:line="480" w:lineRule="auto"/>
+        <w:ind w:left="420" w:leftChars="0" w:firstLine="420" w:firstLineChars="0"/>
+        <w:jc w:val="both"/>
         <w:rPr>
           <w:rFonts w:hint="default" w:ascii="Times New Roman" w:hAnsi="Times New Roman" w:cs="Times New Roman"/>
           <w:b/>
@@ -7212,7 +7830,7 @@
                     </pic:cNvPicPr>
                   </pic:nvPicPr>
                   <pic:blipFill>
-                    <a:blip r:embed="rId11"/>
+                    <a:blip r:embed="rId14"/>
                     <a:stretch>
                       <a:fillRect/>
                     </a:stretch>
@@ -7256,7 +7874,7 @@
           <w:szCs w:val="24"/>
           <w:lang w:val="en-US"/>
         </w:rPr>
-        <w:t>Figure Login Activity Diagram</w:t>
+        <w:t>Figure 2: Login Activity Diagram</w:t>
       </w:r>
     </w:p>
     <w:p>
@@ -7277,8 +7895,8 @@
     <w:p>
       <w:pPr>
         <w:spacing w:line="480" w:lineRule="auto"/>
-        <w:ind w:firstLine="420" w:firstLineChars="0"/>
-        <w:jc w:val="center"/>
+        <w:ind w:left="840" w:leftChars="0" w:firstLine="420" w:firstLineChars="0"/>
+        <w:jc w:val="both"/>
         <w:rPr>
           <w:rFonts w:hint="default" w:ascii="Times New Roman" w:hAnsi="Times New Roman" w:cs="Times New Roman"/>
           <w:b/>
@@ -7315,7 +7933,7 @@
                     </pic:cNvPicPr>
                   </pic:nvPicPr>
                   <pic:blipFill>
-                    <a:blip r:embed="rId12"/>
+                    <a:blip r:embed="rId15"/>
                     <a:stretch>
                       <a:fillRect/>
                     </a:stretch>
@@ -7359,12 +7977,13 @@
           <w:szCs w:val="24"/>
           <w:lang w:val="en-US"/>
         </w:rPr>
-        <w:t>Figure New Game Activity Diagram</w:t>
-      </w:r>
-    </w:p>
-    <w:p>
-      <w:pPr>
-        <w:spacing w:line="480" w:lineRule="auto"/>
+        <w:t>Figure 3: New Game Activity Diagram</w:t>
+      </w:r>
+    </w:p>
+    <w:p>
+      <w:pPr>
+        <w:spacing w:line="480" w:lineRule="auto"/>
+        <w:ind w:left="420" w:leftChars="0" w:firstLine="420" w:firstLineChars="0"/>
         <w:jc w:val="center"/>
         <w:rPr>
           <w:rFonts w:hint="default" w:ascii="Times New Roman" w:hAnsi="Times New Roman" w:cs="Times New Roman"/>
@@ -7402,7 +8021,7 @@
                     </pic:cNvPicPr>
                   </pic:nvPicPr>
                   <pic:blipFill>
-                    <a:blip r:embed="rId13"/>
+                    <a:blip r:embed="rId16"/>
                     <a:stretch>
                       <a:fillRect/>
                     </a:stretch>
@@ -7446,12 +8065,13 @@
           <w:szCs w:val="24"/>
           <w:lang w:val="en-US"/>
         </w:rPr>
-        <w:t>Figure Save Game Activity Diagram</w:t>
-      </w:r>
-    </w:p>
-    <w:p>
-      <w:pPr>
-        <w:spacing w:line="480" w:lineRule="auto"/>
+        <w:t>Figure 4: Save Game Activity Diagram</w:t>
+      </w:r>
+    </w:p>
+    <w:p>
+      <w:pPr>
+        <w:spacing w:line="480" w:lineRule="auto"/>
+        <w:ind w:left="420" w:leftChars="0" w:firstLine="420" w:firstLineChars="0"/>
         <w:jc w:val="center"/>
         <w:rPr>
           <w:rFonts w:hint="default" w:ascii="Times New Roman" w:hAnsi="Times New Roman" w:cs="Times New Roman"/>
@@ -7489,7 +8109,7 @@
                     </pic:cNvPicPr>
                   </pic:nvPicPr>
                   <pic:blipFill>
-                    <a:blip r:embed="rId14"/>
+                    <a:blip r:embed="rId17"/>
                     <a:stretch>
                       <a:fillRect/>
                     </a:stretch>
@@ -7533,13 +8153,117 @@
           <w:szCs w:val="24"/>
           <w:lang w:val="en-US"/>
         </w:rPr>
-        <w:t>Figure User Registration Activity Diagram</w:t>
-      </w:r>
-    </w:p>
-    <w:p>
-      <w:pPr>
-        <w:spacing w:line="480" w:lineRule="auto"/>
-        <w:jc w:val="both"/>
+        <w:t>Figure 5: User Registration Activity Diagram</w:t>
+      </w:r>
+    </w:p>
+    <w:p>
+      <w:pPr>
+        <w:spacing w:line="480" w:lineRule="auto"/>
+        <w:ind w:firstLine="420" w:firstLineChars="0"/>
+        <w:jc w:val="center"/>
+        <w:rPr>
+          <w:rFonts w:hint="default" w:ascii="Times New Roman" w:hAnsi="Times New Roman" w:cs="Times New Roman"/>
+          <w:b/>
+          <w:bCs/>
+          <w:sz w:val="24"/>
+          <w:szCs w:val="24"/>
+          <w:lang w:val="en-US"/>
+        </w:rPr>
+      </w:pPr>
+    </w:p>
+    <w:p>
+      <w:pPr>
+        <w:spacing w:line="480" w:lineRule="auto"/>
+        <w:ind w:left="840" w:leftChars="0" w:firstLine="420" w:firstLineChars="0"/>
+        <w:jc w:val="both"/>
+        <w:rPr>
+          <w:rFonts w:hint="default" w:ascii="Times New Roman" w:hAnsi="Times New Roman" w:cs="Times New Roman"/>
+          <w:b/>
+          <w:bCs/>
+          <w:sz w:val="24"/>
+          <w:szCs w:val="24"/>
+          <w:lang w:val="en-US"/>
+        </w:rPr>
+      </w:pPr>
+      <w:r>
+        <w:rPr>
+          <w:rFonts w:hint="default" w:ascii="Times New Roman" w:hAnsi="Times New Roman" w:cs="Times New Roman"/>
+          <w:b/>
+          <w:bCs/>
+          <w:sz w:val="24"/>
+          <w:szCs w:val="24"/>
+          <w:lang w:val="en-US"/>
+        </w:rPr>
+        <w:drawing>
+          <wp:inline distT="0" distB="0" distL="114300" distR="114300">
+            <wp:extent cx="4206240" cy="8352155"/>
+            <wp:effectExtent l="0" t="0" r="0" b="14605"/>
+            <wp:docPr id="9" name="Picture 9" descr="Options Activity Diagram"/>
+            <wp:cNvGraphicFramePr>
+              <a:graphicFrameLocks xmlns:a="http://schemas.openxmlformats.org/drawingml/2006/main" noChangeAspect="1"/>
+            </wp:cNvGraphicFramePr>
+            <a:graphic xmlns:a="http://schemas.openxmlformats.org/drawingml/2006/main">
+              <a:graphicData uri="http://schemas.openxmlformats.org/drawingml/2006/picture">
+                <pic:pic xmlns:pic="http://schemas.openxmlformats.org/drawingml/2006/picture">
+                  <pic:nvPicPr>
+                    <pic:cNvPr id="9" name="Picture 9" descr="Options Activity Diagram"/>
+                    <pic:cNvPicPr>
+                      <a:picLocks noChangeAspect="1"/>
+                    </pic:cNvPicPr>
+                  </pic:nvPicPr>
+                  <pic:blipFill>
+                    <a:blip r:embed="rId18"/>
+                    <a:stretch>
+                      <a:fillRect/>
+                    </a:stretch>
+                  </pic:blipFill>
+                  <pic:spPr>
+                    <a:xfrm>
+                      <a:off x="0" y="0"/>
+                      <a:ext cx="4206240" cy="8352155"/>
+                    </a:xfrm>
+                    <a:prstGeom prst="rect">
+                      <a:avLst/>
+                    </a:prstGeom>
+                  </pic:spPr>
+                </pic:pic>
+              </a:graphicData>
+            </a:graphic>
+          </wp:inline>
+        </w:drawing>
+      </w:r>
+    </w:p>
+    <w:p>
+      <w:pPr>
+        <w:spacing w:line="480" w:lineRule="auto"/>
+        <w:ind w:firstLine="420" w:firstLineChars="0"/>
+        <w:jc w:val="center"/>
+        <w:rPr>
+          <w:rFonts w:hint="default" w:ascii="Times New Roman" w:hAnsi="Times New Roman" w:cs="Times New Roman"/>
+          <w:b/>
+          <w:bCs/>
+          <w:sz w:val="24"/>
+          <w:szCs w:val="24"/>
+          <w:lang w:val="en-US"/>
+        </w:rPr>
+      </w:pPr>
+      <w:r>
+        <w:rPr>
+          <w:rFonts w:hint="default" w:ascii="Times New Roman" w:hAnsi="Times New Roman" w:cs="Times New Roman"/>
+          <w:b/>
+          <w:bCs/>
+          <w:sz w:val="24"/>
+          <w:szCs w:val="24"/>
+          <w:lang w:val="en-US"/>
+        </w:rPr>
+        <w:t>Figure 6: Options Activity Diagram</w:t>
+      </w:r>
+    </w:p>
+    <w:p>
+      <w:pPr>
+        <w:spacing w:line="480" w:lineRule="auto"/>
+        <w:ind w:left="420" w:leftChars="0" w:firstLine="420" w:firstLineChars="0"/>
+        <w:jc w:val="center"/>
         <w:rPr>
           <w:rFonts w:hint="default" w:ascii="Times New Roman" w:hAnsi="Times New Roman" w:cs="Times New Roman"/>
           <w:b w:val="0"/>
@@ -7549,37 +8273,7 @@
           <w:lang w:val="en-US"/>
         </w:rPr>
       </w:pPr>
-    </w:p>
-    <w:p>
-      <w:pPr>
-        <w:spacing w:line="480" w:lineRule="auto"/>
-        <w:jc w:val="both"/>
-        <w:rPr>
-          <w:rFonts w:hint="default" w:ascii="Times New Roman" w:hAnsi="Times New Roman" w:cs="Times New Roman"/>
-          <w:b/>
-          <w:bCs/>
-          <w:sz w:val="24"/>
-          <w:szCs w:val="24"/>
-          <w:lang w:val="en-US"/>
-        </w:rPr>
-      </w:pPr>
-      <w:r>
-        <w:rPr>
-          <w:rFonts w:hint="default" w:ascii="Times New Roman" w:hAnsi="Times New Roman" w:cs="Times New Roman"/>
-          <w:b/>
-          <w:bCs/>
-          <w:sz w:val="24"/>
-          <w:szCs w:val="24"/>
-          <w:lang w:val="en-US"/>
-        </w:rPr>
-        <w:t>System Function</w:t>
-      </w:r>
-    </w:p>
-    <w:p>
-      <w:pPr>
-        <w:spacing w:line="480" w:lineRule="auto"/>
-        <w:ind w:firstLine="420" w:firstLineChars="0"/>
-        <w:jc w:val="both"/>
+      <w:r>
         <w:rPr>
           <w:rFonts w:hint="default" w:ascii="Times New Roman" w:hAnsi="Times New Roman" w:cs="Times New Roman"/>
           <w:b w:val="0"/>
@@ -7588,8 +8282,103 @@
           <w:szCs w:val="24"/>
           <w:lang w:val="en-US"/>
         </w:rPr>
-      </w:pPr>
-      <w:r>
+        <w:drawing>
+          <wp:inline distT="0" distB="0" distL="114300" distR="114300">
+            <wp:extent cx="4580255" cy="5730875"/>
+            <wp:effectExtent l="0" t="0" r="6985" b="14605"/>
+            <wp:docPr id="19" name="Picture 19" descr="Logout Activity Diagram"/>
+            <wp:cNvGraphicFramePr>
+              <a:graphicFrameLocks xmlns:a="http://schemas.openxmlformats.org/drawingml/2006/main" noChangeAspect="1"/>
+            </wp:cNvGraphicFramePr>
+            <a:graphic xmlns:a="http://schemas.openxmlformats.org/drawingml/2006/main">
+              <a:graphicData uri="http://schemas.openxmlformats.org/drawingml/2006/picture">
+                <pic:pic xmlns:pic="http://schemas.openxmlformats.org/drawingml/2006/picture">
+                  <pic:nvPicPr>
+                    <pic:cNvPr id="19" name="Picture 19" descr="Logout Activity Diagram"/>
+                    <pic:cNvPicPr>
+                      <a:picLocks noChangeAspect="1"/>
+                    </pic:cNvPicPr>
+                  </pic:nvPicPr>
+                  <pic:blipFill>
+                    <a:blip r:embed="rId19"/>
+                    <a:stretch>
+                      <a:fillRect/>
+                    </a:stretch>
+                  </pic:blipFill>
+                  <pic:spPr>
+                    <a:xfrm>
+                      <a:off x="0" y="0"/>
+                      <a:ext cx="4580255" cy="5730875"/>
+                    </a:xfrm>
+                    <a:prstGeom prst="rect">
+                      <a:avLst/>
+                    </a:prstGeom>
+                  </pic:spPr>
+                </pic:pic>
+              </a:graphicData>
+            </a:graphic>
+          </wp:inline>
+        </w:drawing>
+      </w:r>
+    </w:p>
+    <w:p>
+      <w:pPr>
+        <w:spacing w:line="480" w:lineRule="auto"/>
+        <w:jc w:val="center"/>
+        <w:rPr>
+          <w:rFonts w:hint="default" w:ascii="Times New Roman" w:hAnsi="Times New Roman" w:cs="Times New Roman"/>
+          <w:b/>
+          <w:bCs/>
+          <w:sz w:val="24"/>
+          <w:szCs w:val="24"/>
+          <w:lang w:val="en-US"/>
+        </w:rPr>
+      </w:pPr>
+      <w:r>
+        <w:rPr>
+          <w:rFonts w:hint="default" w:ascii="Times New Roman" w:hAnsi="Times New Roman" w:cs="Times New Roman"/>
+          <w:b/>
+          <w:bCs/>
+          <w:sz w:val="24"/>
+          <w:szCs w:val="24"/>
+          <w:lang w:val="en-US"/>
+        </w:rPr>
+        <w:t>Figure 7: Logout Activity Diagram</w:t>
+      </w:r>
+    </w:p>
+    <w:p>
+      <w:pPr>
+        <w:spacing w:line="480" w:lineRule="auto"/>
+        <w:jc w:val="center"/>
+        <w:rPr>
+          <w:rFonts w:hint="default" w:ascii="Times New Roman" w:hAnsi="Times New Roman" w:cs="Times New Roman"/>
+          <w:b/>
+          <w:bCs/>
+          <w:sz w:val="24"/>
+          <w:szCs w:val="24"/>
+          <w:lang w:val="en-US"/>
+        </w:rPr>
+      </w:pPr>
+    </w:p>
+    <w:p>
+      <w:pPr>
+        <w:spacing w:line="480" w:lineRule="auto"/>
+        <w:jc w:val="center"/>
+        <w:rPr>
+          <w:rFonts w:hint="default" w:ascii="Times New Roman" w:hAnsi="Times New Roman" w:cs="Times New Roman"/>
+          <w:b/>
+          <w:bCs/>
+          <w:sz w:val="24"/>
+          <w:szCs w:val="24"/>
+          <w:lang w:val="en-US"/>
+        </w:rPr>
+      </w:pPr>
+    </w:p>
+    <w:p>
+      <w:pPr>
+        <w:spacing w:line="480" w:lineRule="auto"/>
+        <w:ind w:firstLine="420" w:firstLineChars="0"/>
+        <w:jc w:val="center"/>
         <w:rPr>
           <w:rFonts w:hint="default" w:ascii="Times New Roman" w:hAnsi="Times New Roman" w:cs="Times New Roman"/>
           <w:b w:val="0"/>
@@ -7598,14 +8387,8 @@
           <w:szCs w:val="24"/>
           <w:lang w:val="en-US"/>
         </w:rPr>
-        <w:t>List of functions that must be performed by the system:</w:t>
-      </w:r>
-    </w:p>
-    <w:p>
-      <w:pPr>
-        <w:spacing w:line="480" w:lineRule="auto"/>
-        <w:ind w:left="420" w:leftChars="0" w:firstLine="420" w:firstLineChars="0"/>
-        <w:jc w:val="both"/>
+      </w:pPr>
+      <w:r>
         <w:rPr>
           <w:rFonts w:hint="default" w:ascii="Times New Roman" w:hAnsi="Times New Roman" w:cs="Times New Roman"/>
           <w:b w:val="0"/>
@@ -7614,19 +8397,100 @@
           <w:szCs w:val="24"/>
           <w:lang w:val="en-US"/>
         </w:rPr>
-      </w:pPr>
-      <w:r>
-        <w:rPr>
-          <w:rFonts w:hint="default" w:ascii="Times New Roman" w:hAnsi="Times New Roman" w:cs="Times New Roman"/>
-          <w:b/>
-          <w:bCs/>
-          <w:sz w:val="24"/>
-          <w:szCs w:val="24"/>
-          <w:lang w:val="en-US"/>
-        </w:rPr>
-        <w:t>Login</w:t>
-      </w:r>
-      <w:r>
+        <w:drawing>
+          <wp:inline distT="0" distB="0" distL="114300" distR="114300">
+            <wp:extent cx="4565015" cy="8496935"/>
+            <wp:effectExtent l="0" t="0" r="6985" b="6985"/>
+            <wp:docPr id="12" name="Picture 12" descr="Exit Game Activity Diagram"/>
+            <wp:cNvGraphicFramePr>
+              <a:graphicFrameLocks xmlns:a="http://schemas.openxmlformats.org/drawingml/2006/main" noChangeAspect="1"/>
+            </wp:cNvGraphicFramePr>
+            <a:graphic xmlns:a="http://schemas.openxmlformats.org/drawingml/2006/main">
+              <a:graphicData uri="http://schemas.openxmlformats.org/drawingml/2006/picture">
+                <pic:pic xmlns:pic="http://schemas.openxmlformats.org/drawingml/2006/picture">
+                  <pic:nvPicPr>
+                    <pic:cNvPr id="12" name="Picture 12" descr="Exit Game Activity Diagram"/>
+                    <pic:cNvPicPr>
+                      <a:picLocks noChangeAspect="1"/>
+                    </pic:cNvPicPr>
+                  </pic:nvPicPr>
+                  <pic:blipFill>
+                    <a:blip r:embed="rId20"/>
+                    <a:stretch>
+                      <a:fillRect/>
+                    </a:stretch>
+                  </pic:blipFill>
+                  <pic:spPr>
+                    <a:xfrm>
+                      <a:off x="0" y="0"/>
+                      <a:ext cx="4565015" cy="8496935"/>
+                    </a:xfrm>
+                    <a:prstGeom prst="rect">
+                      <a:avLst/>
+                    </a:prstGeom>
+                  </pic:spPr>
+                </pic:pic>
+              </a:graphicData>
+            </a:graphic>
+          </wp:inline>
+        </w:drawing>
+      </w:r>
+    </w:p>
+    <w:p>
+      <w:pPr>
+        <w:spacing w:line="480" w:lineRule="auto"/>
+        <w:jc w:val="center"/>
+        <w:rPr>
+          <w:rFonts w:hint="default" w:ascii="Times New Roman" w:hAnsi="Times New Roman" w:cs="Times New Roman"/>
+          <w:b/>
+          <w:bCs/>
+          <w:sz w:val="24"/>
+          <w:szCs w:val="24"/>
+          <w:lang w:val="en-US"/>
+        </w:rPr>
+      </w:pPr>
+      <w:r>
+        <w:rPr>
+          <w:rFonts w:hint="default" w:ascii="Times New Roman" w:hAnsi="Times New Roman" w:cs="Times New Roman"/>
+          <w:b/>
+          <w:bCs/>
+          <w:sz w:val="24"/>
+          <w:szCs w:val="24"/>
+          <w:lang w:val="en-US"/>
+        </w:rPr>
+        <w:t>Figure 8: Exit Game Activity Diagram</w:t>
+      </w:r>
+    </w:p>
+    <w:p>
+      <w:pPr>
+        <w:spacing w:line="480" w:lineRule="auto"/>
+        <w:jc w:val="both"/>
+        <w:rPr>
+          <w:rFonts w:hint="default" w:ascii="Times New Roman" w:hAnsi="Times New Roman" w:cs="Times New Roman"/>
+          <w:b/>
+          <w:bCs/>
+          <w:sz w:val="24"/>
+          <w:szCs w:val="24"/>
+          <w:lang w:val="en-US"/>
+        </w:rPr>
+      </w:pPr>
+      <w:r>
+        <w:rPr>
+          <w:rFonts w:hint="default" w:ascii="Times New Roman" w:hAnsi="Times New Roman" w:cs="Times New Roman"/>
+          <w:b/>
+          <w:bCs/>
+          <w:sz w:val="24"/>
+          <w:szCs w:val="24"/>
+          <w:lang w:val="en-US"/>
+        </w:rPr>
+        <w:t>System Function</w:t>
+      </w:r>
+    </w:p>
+    <w:p>
+      <w:pPr>
+        <w:spacing w:line="480" w:lineRule="auto"/>
+        <w:ind w:firstLine="420" w:firstLineChars="0"/>
+        <w:jc w:val="both"/>
         <w:rPr>
           <w:rFonts w:hint="default" w:ascii="Times New Roman" w:hAnsi="Times New Roman" w:cs="Times New Roman"/>
           <w:b w:val="0"/>
@@ -7635,14 +8499,8 @@
           <w:szCs w:val="24"/>
           <w:lang w:val="en-US"/>
         </w:rPr>
-        <w:t xml:space="preserve"> </w:t>
-      </w:r>
-    </w:p>
-    <w:p>
-      <w:pPr>
-        <w:spacing w:line="480" w:lineRule="auto"/>
-        <w:ind w:left="840" w:leftChars="0" w:firstLine="420" w:firstLineChars="0"/>
-        <w:jc w:val="both"/>
+      </w:pPr>
+      <w:r>
         <w:rPr>
           <w:rFonts w:hint="default" w:ascii="Times New Roman" w:hAnsi="Times New Roman" w:cs="Times New Roman"/>
           <w:b w:val="0"/>
@@ -7651,8 +8509,14 @@
           <w:szCs w:val="24"/>
           <w:lang w:val="en-US"/>
         </w:rPr>
-      </w:pPr>
-      <w:r>
+        <w:t>List of functions that must be performed by the system:</w:t>
+      </w:r>
+    </w:p>
+    <w:p>
+      <w:pPr>
+        <w:spacing w:line="480" w:lineRule="auto"/>
+        <w:ind w:left="420" w:leftChars="0" w:firstLine="420" w:firstLineChars="0"/>
+        <w:jc w:val="both"/>
         <w:rPr>
           <w:rFonts w:hint="default" w:ascii="Times New Roman" w:hAnsi="Times New Roman" w:cs="Times New Roman"/>
           <w:b w:val="0"/>
@@ -7661,40 +8525,19 @@
           <w:szCs w:val="24"/>
           <w:lang w:val="en-US"/>
         </w:rPr>
-        <w:t xml:space="preserve">This function is one of the prerequisite in order for the game to be played. A player must have an account. If ever the player does not have an account, there will be a button below the login fields. </w:t>
-      </w:r>
-    </w:p>
-    <w:p>
-      <w:pPr>
-        <w:spacing w:line="480" w:lineRule="auto"/>
-        <w:ind w:left="420" w:leftChars="0" w:firstLine="420" w:firstLineChars="0"/>
-        <w:jc w:val="both"/>
-        <w:rPr>
-          <w:rFonts w:hint="default" w:ascii="Times New Roman" w:hAnsi="Times New Roman" w:cs="Times New Roman"/>
-          <w:b/>
-          <w:bCs/>
-          <w:sz w:val="24"/>
-          <w:szCs w:val="24"/>
-          <w:lang w:val="en-US"/>
-        </w:rPr>
-      </w:pPr>
-      <w:r>
-        <w:rPr>
-          <w:rFonts w:hint="default" w:ascii="Times New Roman" w:hAnsi="Times New Roman" w:cs="Times New Roman"/>
-          <w:b/>
-          <w:bCs/>
-          <w:sz w:val="24"/>
-          <w:szCs w:val="24"/>
-          <w:lang w:val="en-US"/>
-        </w:rPr>
-        <w:t xml:space="preserve">Sign Up </w:t>
-      </w:r>
-    </w:p>
-    <w:p>
-      <w:pPr>
-        <w:spacing w:line="480" w:lineRule="auto"/>
-        <w:ind w:left="840" w:leftChars="0" w:firstLine="420" w:firstLineChars="0"/>
-        <w:jc w:val="both"/>
+      </w:pPr>
+      <w:r>
+        <w:rPr>
+          <w:rFonts w:hint="default" w:ascii="Times New Roman" w:hAnsi="Times New Roman" w:cs="Times New Roman"/>
+          <w:b/>
+          <w:bCs/>
+          <w:sz w:val="24"/>
+          <w:szCs w:val="24"/>
+          <w:lang w:val="en-US"/>
+        </w:rPr>
+        <w:t>Login</w:t>
+      </w:r>
+      <w:r>
         <w:rPr>
           <w:rFonts w:hint="default" w:ascii="Times New Roman" w:hAnsi="Times New Roman" w:cs="Times New Roman"/>
           <w:b w:val="0"/>
@@ -7703,8 +8546,14 @@
           <w:szCs w:val="24"/>
           <w:lang w:val="en-US"/>
         </w:rPr>
-      </w:pPr>
-      <w:r>
+        <w:t xml:space="preserve"> </w:t>
+      </w:r>
+    </w:p>
+    <w:p>
+      <w:pPr>
+        <w:spacing w:line="480" w:lineRule="auto"/>
+        <w:ind w:left="840" w:leftChars="0" w:firstLine="420" w:firstLineChars="0"/>
+        <w:jc w:val="both"/>
         <w:rPr>
           <w:rFonts w:hint="default" w:ascii="Times New Roman" w:hAnsi="Times New Roman" w:cs="Times New Roman"/>
           <w:b w:val="0"/>
@@ -7713,14 +8562,8 @@
           <w:szCs w:val="24"/>
           <w:lang w:val="en-US"/>
         </w:rPr>
-        <w:t xml:space="preserve">This function is also a prerequisite before playing the game, as such the player must log on in using their accounts first before creating a new game or loading their saved game. The field consists of basic information which are username and password. Email will not be included as such skills of ours are not that broad to implement a tighter security. Account managing like these one is also prone for attacks, rendering the system’s security useless.   </w:t>
-      </w:r>
-    </w:p>
-    <w:p>
-      <w:pPr>
-        <w:spacing w:line="480" w:lineRule="auto"/>
-        <w:ind w:left="420" w:leftChars="0" w:firstLine="420" w:firstLineChars="0"/>
-        <w:jc w:val="both"/>
+      </w:pPr>
+      <w:r>
         <w:rPr>
           <w:rFonts w:hint="default" w:ascii="Times New Roman" w:hAnsi="Times New Roman" w:cs="Times New Roman"/>
           <w:b w:val="0"/>
@@ -7729,19 +8572,40 @@
           <w:szCs w:val="24"/>
           <w:lang w:val="en-US"/>
         </w:rPr>
-      </w:pPr>
-      <w:r>
-        <w:rPr>
-          <w:rFonts w:hint="default" w:ascii="Times New Roman" w:hAnsi="Times New Roman" w:cs="Times New Roman"/>
-          <w:b/>
-          <w:bCs/>
-          <w:sz w:val="24"/>
-          <w:szCs w:val="24"/>
-          <w:lang w:val="en-US"/>
-        </w:rPr>
-        <w:t>Logout</w:t>
-      </w:r>
-      <w:r>
+        <w:t xml:space="preserve">This function is one of the prerequisite in order for the game to be played. A player must have an account. If ever the player does not have an account, there will be a button below the login fields. </w:t>
+      </w:r>
+    </w:p>
+    <w:p>
+      <w:pPr>
+        <w:spacing w:line="480" w:lineRule="auto"/>
+        <w:ind w:left="420" w:leftChars="0" w:firstLine="420" w:firstLineChars="0"/>
+        <w:jc w:val="both"/>
+        <w:rPr>
+          <w:rFonts w:hint="default" w:ascii="Times New Roman" w:hAnsi="Times New Roman" w:cs="Times New Roman"/>
+          <w:b/>
+          <w:bCs/>
+          <w:sz w:val="24"/>
+          <w:szCs w:val="24"/>
+          <w:lang w:val="en-US"/>
+        </w:rPr>
+      </w:pPr>
+      <w:r>
+        <w:rPr>
+          <w:rFonts w:hint="default" w:ascii="Times New Roman" w:hAnsi="Times New Roman" w:cs="Times New Roman"/>
+          <w:b/>
+          <w:bCs/>
+          <w:sz w:val="24"/>
+          <w:szCs w:val="24"/>
+          <w:lang w:val="en-US"/>
+        </w:rPr>
+        <w:t xml:space="preserve">Sign Up </w:t>
+      </w:r>
+    </w:p>
+    <w:p>
+      <w:pPr>
+        <w:spacing w:line="480" w:lineRule="auto"/>
+        <w:ind w:left="840" w:leftChars="0" w:firstLine="420" w:firstLineChars="0"/>
+        <w:jc w:val="both"/>
         <w:rPr>
           <w:rFonts w:hint="default" w:ascii="Times New Roman" w:hAnsi="Times New Roman" w:cs="Times New Roman"/>
           <w:b w:val="0"/>
@@ -7750,14 +8614,8 @@
           <w:szCs w:val="24"/>
           <w:lang w:val="en-US"/>
         </w:rPr>
-        <w:t xml:space="preserve"> </w:t>
-      </w:r>
-    </w:p>
-    <w:p>
-      <w:pPr>
-        <w:spacing w:line="480" w:lineRule="auto"/>
-        <w:ind w:left="840" w:leftChars="0" w:firstLine="420" w:firstLineChars="0"/>
-        <w:jc w:val="both"/>
+      </w:pPr>
+      <w:r>
         <w:rPr>
           <w:rFonts w:hint="default" w:ascii="Times New Roman" w:hAnsi="Times New Roman" w:cs="Times New Roman"/>
           <w:b w:val="0"/>
@@ -7766,8 +8624,14 @@
           <w:szCs w:val="24"/>
           <w:lang w:val="en-US"/>
         </w:rPr>
-      </w:pPr>
-      <w:r>
+        <w:t xml:space="preserve">This function is also a prerequisite before playing the game, as such the player must log on in using their accounts first before creating a new game or loading their saved game. The field consists of basic information which are username and password. Email will not be included as such skills of ours are not that broad to implement a tighter security. Account managing like these one is also prone for attacks, rendering the system’s security useless.   </w:t>
+      </w:r>
+    </w:p>
+    <w:p>
+      <w:pPr>
+        <w:spacing w:line="480" w:lineRule="auto"/>
+        <w:ind w:left="420" w:leftChars="0" w:firstLine="420" w:firstLineChars="0"/>
+        <w:jc w:val="both"/>
         <w:rPr>
           <w:rFonts w:hint="default" w:ascii="Times New Roman" w:hAnsi="Times New Roman" w:cs="Times New Roman"/>
           <w:b w:val="0"/>
@@ -7776,14 +8640,19 @@
           <w:szCs w:val="24"/>
           <w:lang w:val="en-US"/>
         </w:rPr>
-        <w:t xml:space="preserve">Logout is a basic function where the user logs out of their respective accounts. After logging out, they will be directed into the log in screen of the web-based game.   </w:t>
-      </w:r>
-    </w:p>
-    <w:p>
-      <w:pPr>
-        <w:spacing w:line="480" w:lineRule="auto"/>
-        <w:ind w:left="420" w:leftChars="0" w:firstLine="420" w:firstLineChars="0"/>
-        <w:jc w:val="both"/>
+      </w:pPr>
+      <w:r>
+        <w:rPr>
+          <w:rFonts w:hint="default" w:ascii="Times New Roman" w:hAnsi="Times New Roman" w:cs="Times New Roman"/>
+          <w:b/>
+          <w:bCs/>
+          <w:sz w:val="24"/>
+          <w:szCs w:val="24"/>
+          <w:lang w:val="en-US"/>
+        </w:rPr>
+        <w:t>Logout</w:t>
+      </w:r>
+      <w:r>
         <w:rPr>
           <w:rFonts w:hint="default" w:ascii="Times New Roman" w:hAnsi="Times New Roman" w:cs="Times New Roman"/>
           <w:b w:val="0"/>
@@ -7792,19 +8661,14 @@
           <w:szCs w:val="24"/>
           <w:lang w:val="en-US"/>
         </w:rPr>
-      </w:pPr>
-      <w:r>
-        <w:rPr>
-          <w:rFonts w:hint="default" w:ascii="Times New Roman" w:hAnsi="Times New Roman" w:cs="Times New Roman"/>
-          <w:b/>
-          <w:bCs/>
-          <w:sz w:val="24"/>
-          <w:szCs w:val="24"/>
-          <w:lang w:val="en-US"/>
-        </w:rPr>
-        <w:t>New Game</w:t>
-      </w:r>
-      <w:r>
+        <w:t xml:space="preserve"> </w:t>
+      </w:r>
+    </w:p>
+    <w:p>
+      <w:pPr>
+        <w:spacing w:line="480" w:lineRule="auto"/>
+        <w:ind w:left="840" w:leftChars="0" w:firstLine="420" w:firstLineChars="0"/>
+        <w:jc w:val="both"/>
         <w:rPr>
           <w:rFonts w:hint="default" w:ascii="Times New Roman" w:hAnsi="Times New Roman" w:cs="Times New Roman"/>
           <w:b w:val="0"/>
@@ -7813,14 +8677,8 @@
           <w:szCs w:val="24"/>
           <w:lang w:val="en-US"/>
         </w:rPr>
-        <w:t xml:space="preserve"> </w:t>
-      </w:r>
-    </w:p>
-    <w:p>
-      <w:pPr>
-        <w:spacing w:line="480" w:lineRule="auto"/>
-        <w:ind w:left="840" w:leftChars="0" w:firstLine="420" w:firstLineChars="0"/>
-        <w:jc w:val="both"/>
+      </w:pPr>
+      <w:r>
         <w:rPr>
           <w:rFonts w:hint="default" w:ascii="Times New Roman" w:hAnsi="Times New Roman" w:cs="Times New Roman"/>
           <w:b w:val="0"/>
@@ -7829,8 +8687,14 @@
           <w:szCs w:val="24"/>
           <w:lang w:val="en-US"/>
         </w:rPr>
-      </w:pPr>
-      <w:r>
+        <w:t xml:space="preserve">Logout is a basic function where the user logs out of their respective accounts. After logging out, they will be directed into the log in screen of the web-based game.   </w:t>
+      </w:r>
+    </w:p>
+    <w:p>
+      <w:pPr>
+        <w:spacing w:line="480" w:lineRule="auto"/>
+        <w:ind w:left="420" w:leftChars="0" w:firstLine="420" w:firstLineChars="0"/>
+        <w:jc w:val="both"/>
         <w:rPr>
           <w:rFonts w:hint="default" w:ascii="Times New Roman" w:hAnsi="Times New Roman" w:cs="Times New Roman"/>
           <w:b w:val="0"/>
@@ -7839,14 +8703,19 @@
           <w:szCs w:val="24"/>
           <w:lang w:val="en-US"/>
         </w:rPr>
-        <w:t>The new game functions serves as more like of a “new life” or “rebirth” for the players. If the player has already a save game stored in the database, and wishes to create a new game, the old save game file will be replace with the new one as soon the player saves using the Save Game button.</w:t>
-      </w:r>
-    </w:p>
-    <w:p>
-      <w:pPr>
-        <w:spacing w:line="480" w:lineRule="auto"/>
-        <w:ind w:left="420" w:leftChars="0" w:firstLine="420" w:firstLineChars="0"/>
-        <w:jc w:val="both"/>
+      </w:pPr>
+      <w:r>
+        <w:rPr>
+          <w:rFonts w:hint="default" w:ascii="Times New Roman" w:hAnsi="Times New Roman" w:cs="Times New Roman"/>
+          <w:b/>
+          <w:bCs/>
+          <w:sz w:val="24"/>
+          <w:szCs w:val="24"/>
+          <w:lang w:val="en-US"/>
+        </w:rPr>
+        <w:t>New Game</w:t>
+      </w:r>
+      <w:r>
         <w:rPr>
           <w:rFonts w:hint="default" w:ascii="Times New Roman" w:hAnsi="Times New Roman" w:cs="Times New Roman"/>
           <w:b w:val="0"/>
@@ -7855,19 +8724,14 @@
           <w:szCs w:val="24"/>
           <w:lang w:val="en-US"/>
         </w:rPr>
-      </w:pPr>
-      <w:r>
-        <w:rPr>
-          <w:rFonts w:hint="default" w:ascii="Times New Roman" w:hAnsi="Times New Roman" w:cs="Times New Roman"/>
-          <w:b/>
-          <w:bCs/>
-          <w:sz w:val="24"/>
-          <w:szCs w:val="24"/>
-          <w:lang w:val="en-US"/>
-        </w:rPr>
-        <w:t>Load Game</w:t>
-      </w:r>
-      <w:r>
+        <w:t xml:space="preserve"> </w:t>
+      </w:r>
+    </w:p>
+    <w:p>
+      <w:pPr>
+        <w:spacing w:line="480" w:lineRule="auto"/>
+        <w:ind w:left="840" w:leftChars="0" w:firstLine="420" w:firstLineChars="0"/>
+        <w:jc w:val="both"/>
         <w:rPr>
           <w:rFonts w:hint="default" w:ascii="Times New Roman" w:hAnsi="Times New Roman" w:cs="Times New Roman"/>
           <w:b w:val="0"/>
@@ -7876,14 +8740,8 @@
           <w:szCs w:val="24"/>
           <w:lang w:val="en-US"/>
         </w:rPr>
-        <w:t xml:space="preserve"> </w:t>
-      </w:r>
-    </w:p>
-    <w:p>
-      <w:pPr>
-        <w:spacing w:line="480" w:lineRule="auto"/>
-        <w:ind w:left="840" w:leftChars="0" w:firstLine="420" w:firstLineChars="0"/>
-        <w:jc w:val="both"/>
+      </w:pPr>
+      <w:r>
         <w:rPr>
           <w:rFonts w:hint="default" w:ascii="Times New Roman" w:hAnsi="Times New Roman" w:cs="Times New Roman"/>
           <w:b w:val="0"/>
@@ -7892,8 +8750,14 @@
           <w:szCs w:val="24"/>
           <w:lang w:val="en-US"/>
         </w:rPr>
-      </w:pPr>
-      <w:r>
+        <w:t>The new game functions serves as more like of a “new life” or “rebirth” for the players. If the player has already a save game stored in the database, and wishes to create a new game, the old save game file will be replace with the new one as soon the player saves using the Save Game button.</w:t>
+      </w:r>
+    </w:p>
+    <w:p>
+      <w:pPr>
+        <w:spacing w:line="480" w:lineRule="auto"/>
+        <w:ind w:left="420" w:leftChars="0" w:firstLine="420" w:firstLineChars="0"/>
+        <w:jc w:val="both"/>
         <w:rPr>
           <w:rFonts w:hint="default" w:ascii="Times New Roman" w:hAnsi="Times New Roman" w:cs="Times New Roman"/>
           <w:b w:val="0"/>
@@ -7902,14 +8766,19 @@
           <w:szCs w:val="24"/>
           <w:lang w:val="en-US"/>
         </w:rPr>
-        <w:t xml:space="preserve">Load Game function basically continues the progress of the player if he/she has saved the game. If no save file is found, the Load Game will be unavailable in the menu screen, or simply the user cannot click on the Load Game button.    </w:t>
-      </w:r>
-    </w:p>
-    <w:p>
-      <w:pPr>
-        <w:spacing w:line="480" w:lineRule="auto"/>
-        <w:ind w:left="420" w:leftChars="0" w:firstLine="420" w:firstLineChars="0"/>
-        <w:jc w:val="both"/>
+      </w:pPr>
+      <w:r>
+        <w:rPr>
+          <w:rFonts w:hint="default" w:ascii="Times New Roman" w:hAnsi="Times New Roman" w:cs="Times New Roman"/>
+          <w:b/>
+          <w:bCs/>
+          <w:sz w:val="24"/>
+          <w:szCs w:val="24"/>
+          <w:lang w:val="en-US"/>
+        </w:rPr>
+        <w:t>Load Game</w:t>
+      </w:r>
+      <w:r>
         <w:rPr>
           <w:rFonts w:hint="default" w:ascii="Times New Roman" w:hAnsi="Times New Roman" w:cs="Times New Roman"/>
           <w:b w:val="0"/>
@@ -7918,19 +8787,14 @@
           <w:szCs w:val="24"/>
           <w:lang w:val="en-US"/>
         </w:rPr>
-      </w:pPr>
-      <w:r>
-        <w:rPr>
-          <w:rFonts w:hint="default" w:ascii="Times New Roman" w:hAnsi="Times New Roman" w:cs="Times New Roman"/>
-          <w:b/>
-          <w:bCs/>
-          <w:sz w:val="24"/>
-          <w:szCs w:val="24"/>
-          <w:lang w:val="en-US"/>
-        </w:rPr>
-        <w:t>Options</w:t>
-      </w:r>
-      <w:r>
+        <w:t xml:space="preserve"> </w:t>
+      </w:r>
+    </w:p>
+    <w:p>
+      <w:pPr>
+        <w:spacing w:line="480" w:lineRule="auto"/>
+        <w:ind w:left="840" w:leftChars="0" w:firstLine="420" w:firstLineChars="0"/>
+        <w:jc w:val="both"/>
         <w:rPr>
           <w:rFonts w:hint="default" w:ascii="Times New Roman" w:hAnsi="Times New Roman" w:cs="Times New Roman"/>
           <w:b w:val="0"/>
@@ -7939,14 +8803,8 @@
           <w:szCs w:val="24"/>
           <w:lang w:val="en-US"/>
         </w:rPr>
-        <w:t xml:space="preserve"> </w:t>
-      </w:r>
-    </w:p>
-    <w:p>
-      <w:pPr>
-        <w:spacing w:line="480" w:lineRule="auto"/>
-        <w:ind w:left="840" w:leftChars="0" w:firstLine="420" w:firstLineChars="0"/>
-        <w:jc w:val="both"/>
+      </w:pPr>
+      <w:r>
         <w:rPr>
           <w:rFonts w:hint="default" w:ascii="Times New Roman" w:hAnsi="Times New Roman" w:cs="Times New Roman"/>
           <w:b w:val="0"/>
@@ -7955,8 +8813,14 @@
           <w:szCs w:val="24"/>
           <w:lang w:val="en-US"/>
         </w:rPr>
-      </w:pPr>
-      <w:r>
+        <w:t xml:space="preserve">Load Game function basically continues the progress of the player if he/she has saved the game. If no save file is found, the Load Game will be unavailable in the menu screen, or simply the user cannot click on the Load Game button.    </w:t>
+      </w:r>
+    </w:p>
+    <w:p>
+      <w:pPr>
+        <w:spacing w:line="480" w:lineRule="auto"/>
+        <w:ind w:left="420" w:leftChars="0" w:firstLine="420" w:firstLineChars="0"/>
+        <w:jc w:val="both"/>
         <w:rPr>
           <w:rFonts w:hint="default" w:ascii="Times New Roman" w:hAnsi="Times New Roman" w:cs="Times New Roman"/>
           <w:b w:val="0"/>
@@ -7965,14 +8829,19 @@
           <w:szCs w:val="24"/>
           <w:lang w:val="en-US"/>
         </w:rPr>
-        <w:t>Options function simply tells the user that they can adjust the settings to their heart’s content or in what adjustments they are comfortable with, as such it wont affect the gameplay itself. Graphics, Audio and Game Resolution are the main options in which the users can adjust. There will be Low, Medium and High for Graphics, as they will experience lag if the game’s graphics is not adjusted for a low-end PC. As for the Sound, they can adjust the game’s volume if they are annoyed with the background music or they just don’t like it. Lastly, Game Resolution is consisted of an only option, which is Fullscreen but in a checkbox form. Fullscreen makes the browser not visible to the eyes, but instead focuses on the game.</w:t>
-      </w:r>
-    </w:p>
-    <w:p>
-      <w:pPr>
-        <w:spacing w:line="480" w:lineRule="auto"/>
-        <w:ind w:left="420" w:leftChars="0" w:firstLine="420" w:firstLineChars="0"/>
-        <w:jc w:val="both"/>
+      </w:pPr>
+      <w:r>
+        <w:rPr>
+          <w:rFonts w:hint="default" w:ascii="Times New Roman" w:hAnsi="Times New Roman" w:cs="Times New Roman"/>
+          <w:b/>
+          <w:bCs/>
+          <w:sz w:val="24"/>
+          <w:szCs w:val="24"/>
+          <w:lang w:val="en-US"/>
+        </w:rPr>
+        <w:t>Options</w:t>
+      </w:r>
+      <w:r>
         <w:rPr>
           <w:rFonts w:hint="default" w:ascii="Times New Roman" w:hAnsi="Times New Roman" w:cs="Times New Roman"/>
           <w:b w:val="0"/>
@@ -7981,19 +8850,14 @@
           <w:szCs w:val="24"/>
           <w:lang w:val="en-US"/>
         </w:rPr>
-      </w:pPr>
-      <w:r>
-        <w:rPr>
-          <w:rFonts w:hint="default" w:ascii="Times New Roman" w:hAnsi="Times New Roman" w:cs="Times New Roman"/>
-          <w:b/>
-          <w:bCs/>
-          <w:sz w:val="24"/>
-          <w:szCs w:val="24"/>
-          <w:lang w:val="en-US"/>
-        </w:rPr>
-        <w:t>Play Game</w:t>
-      </w:r>
-      <w:r>
+        <w:t xml:space="preserve"> </w:t>
+      </w:r>
+    </w:p>
+    <w:p>
+      <w:pPr>
+        <w:spacing w:line="480" w:lineRule="auto"/>
+        <w:ind w:left="840" w:leftChars="0" w:firstLine="420" w:firstLineChars="0"/>
+        <w:jc w:val="both"/>
         <w:rPr>
           <w:rFonts w:hint="default" w:ascii="Times New Roman" w:hAnsi="Times New Roman" w:cs="Times New Roman"/>
           <w:b w:val="0"/>
@@ -8002,14 +8866,8 @@
           <w:szCs w:val="24"/>
           <w:lang w:val="en-US"/>
         </w:rPr>
-        <w:t xml:space="preserve"> </w:t>
-      </w:r>
-    </w:p>
-    <w:p>
-      <w:pPr>
-        <w:spacing w:line="480" w:lineRule="auto"/>
-        <w:ind w:left="840" w:leftChars="0" w:firstLine="420" w:firstLineChars="0"/>
-        <w:jc w:val="both"/>
+      </w:pPr>
+      <w:r>
         <w:rPr>
           <w:rFonts w:hint="default" w:ascii="Times New Roman" w:hAnsi="Times New Roman" w:cs="Times New Roman"/>
           <w:b w:val="0"/>
@@ -8018,8 +8876,14 @@
           <w:szCs w:val="24"/>
           <w:lang w:val="en-US"/>
         </w:rPr>
-      </w:pPr>
-      <w:r>
+        <w:t>Options function simply tells the user that they can adjust the settings to their heart’s content or in what adjustments they are comfortable with, as such it wont affect the gameplay itself. Graphics, Audio and Game Resolution are the main options in which the users can adjust. There will be Low, Medium and High for Graphics, as they will experience lag if the game’s graphics is not adjusted for a low-end PC. As for the Sound, they can adjust the game’s volume if they are annoyed with the background music or they just don’t like it. Lastly, Game Resolution is consisted of an only option, which is Fullscreen but in a checkbox form. Fullscreen makes the browser not visible to the eyes, but instead focuses on the game.</w:t>
+      </w:r>
+    </w:p>
+    <w:p>
+      <w:pPr>
+        <w:spacing w:line="480" w:lineRule="auto"/>
+        <w:ind w:left="420" w:leftChars="0" w:firstLine="420" w:firstLineChars="0"/>
+        <w:jc w:val="both"/>
         <w:rPr>
           <w:rFonts w:hint="default" w:ascii="Times New Roman" w:hAnsi="Times New Roman" w:cs="Times New Roman"/>
           <w:b w:val="0"/>
@@ -8028,14 +8892,19 @@
           <w:szCs w:val="24"/>
           <w:lang w:val="en-US"/>
         </w:rPr>
-        <w:t>Playing the game, is the main purpose why the game exists. Players explores the region, going through each levels, battling NPC’s by making the fulfill their tasks. In order to get through the encountered, the player must code according to what the NPC wants. The player does not need to worry about debugging, as it will be included in the embedded compiler inside the game. They can check the code if it has bugs, before proceeding to run and match the code to the NPC’s task. If it is wrong, the player will have to do it again, same task but the total score is deducted if the second or third try is right. Buildings, puddles of water, rivers, landmarks will be in the game to avoid simplicity of the game, making the maps more appealing to the eyes of the players and playable.</w:t>
-      </w:r>
-    </w:p>
-    <w:p>
-      <w:pPr>
-        <w:spacing w:line="480" w:lineRule="auto"/>
-        <w:ind w:left="420" w:leftChars="0" w:firstLine="420" w:firstLineChars="0"/>
-        <w:jc w:val="both"/>
+      </w:pPr>
+      <w:r>
+        <w:rPr>
+          <w:rFonts w:hint="default" w:ascii="Times New Roman" w:hAnsi="Times New Roman" w:cs="Times New Roman"/>
+          <w:b/>
+          <w:bCs/>
+          <w:sz w:val="24"/>
+          <w:szCs w:val="24"/>
+          <w:lang w:val="en-US"/>
+        </w:rPr>
+        <w:t>Play Game</w:t>
+      </w:r>
+      <w:r>
         <w:rPr>
           <w:rFonts w:hint="default" w:ascii="Times New Roman" w:hAnsi="Times New Roman" w:cs="Times New Roman"/>
           <w:b w:val="0"/>
@@ -8044,19 +8913,14 @@
           <w:szCs w:val="24"/>
           <w:lang w:val="en-US"/>
         </w:rPr>
-      </w:pPr>
-      <w:r>
-        <w:rPr>
-          <w:rFonts w:hint="default" w:ascii="Times New Roman" w:hAnsi="Times New Roman" w:cs="Times New Roman"/>
-          <w:b/>
-          <w:bCs/>
-          <w:sz w:val="24"/>
-          <w:szCs w:val="24"/>
-          <w:lang w:val="en-US"/>
-        </w:rPr>
-        <w:t>Save Game</w:t>
-      </w:r>
-      <w:r>
+        <w:t xml:space="preserve"> </w:t>
+      </w:r>
+    </w:p>
+    <w:p>
+      <w:pPr>
+        <w:spacing w:line="480" w:lineRule="auto"/>
+        <w:ind w:left="840" w:leftChars="0" w:firstLine="420" w:firstLineChars="0"/>
+        <w:jc w:val="both"/>
         <w:rPr>
           <w:rFonts w:hint="default" w:ascii="Times New Roman" w:hAnsi="Times New Roman" w:cs="Times New Roman"/>
           <w:b w:val="0"/>
@@ -8065,14 +8929,8 @@
           <w:szCs w:val="24"/>
           <w:lang w:val="en-US"/>
         </w:rPr>
-        <w:t xml:space="preserve"> </w:t>
-      </w:r>
-    </w:p>
-    <w:p>
-      <w:pPr>
-        <w:spacing w:line="480" w:lineRule="auto"/>
-        <w:ind w:left="840" w:leftChars="0" w:firstLine="420" w:firstLineChars="0"/>
-        <w:jc w:val="both"/>
+      </w:pPr>
+      <w:r>
         <w:rPr>
           <w:rFonts w:hint="default" w:ascii="Times New Roman" w:hAnsi="Times New Roman" w:cs="Times New Roman"/>
           <w:b w:val="0"/>
@@ -8081,8 +8939,14 @@
           <w:szCs w:val="24"/>
           <w:lang w:val="en-US"/>
         </w:rPr>
-      </w:pPr>
-      <w:r>
+        <w:t>Playing the game, is the main purpose why the game exists. Players explores the region, going through each levels, battling NPC’s by making the fulfill their tasks. In order to get through the encountered, the player must code according to what the NPC wants. The player does not need to worry about debugging, as it will be included in the embedded compiler inside the game. They can check the code if it has bugs, before proceeding to run and match the code to the NPC’s task. If it is wrong, the player will have to do it again, same task but the total score is deducted if the second or third try is right. Buildings, puddles of water, rivers, landmarks will be in the game to avoid simplicity of the game, making the maps more appealing to the eyes of the players and playable.</w:t>
+      </w:r>
+    </w:p>
+    <w:p>
+      <w:pPr>
+        <w:spacing w:line="480" w:lineRule="auto"/>
+        <w:ind w:left="420" w:leftChars="0" w:firstLine="420" w:firstLineChars="0"/>
+        <w:jc w:val="both"/>
         <w:rPr>
           <w:rFonts w:hint="default" w:ascii="Times New Roman" w:hAnsi="Times New Roman" w:cs="Times New Roman"/>
           <w:b w:val="0"/>
@@ -8091,14 +8955,19 @@
           <w:szCs w:val="24"/>
           <w:lang w:val="en-US"/>
         </w:rPr>
-        <w:t xml:space="preserve">Save Game is one of the most important function on the game. It saves the game every time the player feels like they are making progress and want to continue the game later, by just clicking a button. There are instances the player forgets to save the game, even though they have progressed so much in the game, as it will be useless if they exited the game, coming back to play the game and finding out that the progress they worked so hard, doesn’t exist. </w:t>
-      </w:r>
-    </w:p>
-    <w:p>
-      <w:pPr>
-        <w:spacing w:line="480" w:lineRule="auto"/>
-        <w:ind w:left="420" w:leftChars="0" w:firstLine="420" w:firstLineChars="0"/>
-        <w:jc w:val="both"/>
+      </w:pPr>
+      <w:r>
+        <w:rPr>
+          <w:rFonts w:hint="default" w:ascii="Times New Roman" w:hAnsi="Times New Roman" w:cs="Times New Roman"/>
+          <w:b/>
+          <w:bCs/>
+          <w:sz w:val="24"/>
+          <w:szCs w:val="24"/>
+          <w:lang w:val="en-US"/>
+        </w:rPr>
+        <w:t>Save Game</w:t>
+      </w:r>
+      <w:r>
         <w:rPr>
           <w:rFonts w:hint="default" w:ascii="Times New Roman" w:hAnsi="Times New Roman" w:cs="Times New Roman"/>
           <w:b w:val="0"/>
@@ -8107,19 +8976,14 @@
           <w:szCs w:val="24"/>
           <w:lang w:val="en-US"/>
         </w:rPr>
-      </w:pPr>
-      <w:r>
-        <w:rPr>
-          <w:rFonts w:hint="default" w:ascii="Times New Roman" w:hAnsi="Times New Roman" w:cs="Times New Roman"/>
-          <w:b/>
-          <w:bCs/>
-          <w:sz w:val="24"/>
-          <w:szCs w:val="24"/>
-          <w:lang w:val="en-US"/>
-        </w:rPr>
-        <w:t>Exit Game</w:t>
-      </w:r>
-      <w:r>
+        <w:t xml:space="preserve"> </w:t>
+      </w:r>
+    </w:p>
+    <w:p>
+      <w:pPr>
+        <w:spacing w:line="480" w:lineRule="auto"/>
+        <w:ind w:left="840" w:leftChars="0" w:firstLine="420" w:firstLineChars="0"/>
+        <w:jc w:val="both"/>
         <w:rPr>
           <w:rFonts w:hint="default" w:ascii="Times New Roman" w:hAnsi="Times New Roman" w:cs="Times New Roman"/>
           <w:b w:val="0"/>
@@ -8128,14 +8992,8 @@
           <w:szCs w:val="24"/>
           <w:lang w:val="en-US"/>
         </w:rPr>
-        <w:t xml:space="preserve"> </w:t>
-      </w:r>
-    </w:p>
-    <w:p>
-      <w:pPr>
-        <w:spacing w:line="480" w:lineRule="auto"/>
-        <w:ind w:left="840" w:leftChars="0" w:firstLine="420" w:firstLineChars="0"/>
-        <w:jc w:val="both"/>
+      </w:pPr>
+      <w:r>
         <w:rPr>
           <w:rFonts w:hint="default" w:ascii="Times New Roman" w:hAnsi="Times New Roman" w:cs="Times New Roman"/>
           <w:b w:val="0"/>
@@ -8144,8 +9002,14 @@
           <w:szCs w:val="24"/>
           <w:lang w:val="en-US"/>
         </w:rPr>
-      </w:pPr>
-      <w:r>
+        <w:t xml:space="preserve">Save Game is one of the most important function on the game. It saves the game every time the player feels like they are making progress and want to continue the game later, by just clicking a button. There are instances the player forgets to save the game, even though they have progressed so much in the game, as it will be useless if they exited the game, coming back to play the game and finding out that the progress they worked so hard, doesn’t exist. </w:t>
+      </w:r>
+    </w:p>
+    <w:p>
+      <w:pPr>
+        <w:spacing w:line="480" w:lineRule="auto"/>
+        <w:ind w:left="420" w:leftChars="0" w:firstLine="420" w:firstLineChars="0"/>
+        <w:jc w:val="both"/>
         <w:rPr>
           <w:rFonts w:hint="default" w:ascii="Times New Roman" w:hAnsi="Times New Roman" w:cs="Times New Roman"/>
           <w:b w:val="0"/>
@@ -8154,14 +9018,19 @@
           <w:szCs w:val="24"/>
           <w:lang w:val="en-US"/>
         </w:rPr>
-        <w:t xml:space="preserve">Exit Game is a function in which the player exits the game in which can be accessed through a gear icon. If the player does not have the feeling to play the game, maybe tired or simply boring for them, Exit Game button exists. But the players should save the game first before leaving the game, as such exiting the game wont automatically save the game like what other video games do. </w:t>
-      </w:r>
-    </w:p>
-    <w:p>
-      <w:pPr>
-        <w:spacing w:line="480" w:lineRule="auto"/>
-        <w:ind w:left="1260" w:leftChars="0" w:firstLine="420" w:firstLineChars="0"/>
-        <w:jc w:val="both"/>
+      </w:pPr>
+      <w:r>
+        <w:rPr>
+          <w:rFonts w:hint="default" w:ascii="Times New Roman" w:hAnsi="Times New Roman" w:cs="Times New Roman"/>
+          <w:b/>
+          <w:bCs/>
+          <w:sz w:val="24"/>
+          <w:szCs w:val="24"/>
+          <w:lang w:val="en-US"/>
+        </w:rPr>
+        <w:t>Exit Game</w:t>
+      </w:r>
+      <w:r>
         <w:rPr>
           <w:rFonts w:hint="default" w:ascii="Times New Roman" w:hAnsi="Times New Roman" w:cs="Times New Roman"/>
           <w:b w:val="0"/>
@@ -8170,37 +9039,13 @@
           <w:szCs w:val="24"/>
           <w:lang w:val="en-US"/>
         </w:rPr>
-      </w:pPr>
-    </w:p>
-    <w:p>
-      <w:pPr>
-        <w:spacing w:line="480" w:lineRule="auto"/>
-        <w:jc w:val="both"/>
-        <w:rPr>
-          <w:rFonts w:hint="default" w:ascii="Times New Roman" w:hAnsi="Times New Roman" w:cs="Times New Roman"/>
-          <w:b/>
-          <w:bCs/>
-          <w:sz w:val="24"/>
-          <w:szCs w:val="24"/>
-          <w:lang w:val="en-US"/>
-        </w:rPr>
-      </w:pPr>
-      <w:r>
-        <w:rPr>
-          <w:rFonts w:hint="default" w:ascii="Times New Roman" w:hAnsi="Times New Roman" w:cs="Times New Roman"/>
-          <w:b/>
-          <w:bCs/>
-          <w:sz w:val="24"/>
-          <w:szCs w:val="24"/>
-          <w:lang w:val="en-US"/>
-        </w:rPr>
-        <w:t>Physical Environment and Resources</w:t>
-      </w:r>
-    </w:p>
-    <w:p>
-      <w:pPr>
-        <w:spacing w:line="480" w:lineRule="auto"/>
-        <w:ind w:firstLine="420" w:firstLineChars="0"/>
+        <w:t xml:space="preserve"> </w:t>
+      </w:r>
+    </w:p>
+    <w:p>
+      <w:pPr>
+        <w:spacing w:line="480" w:lineRule="auto"/>
+        <w:ind w:left="840" w:leftChars="0" w:firstLine="420" w:firstLineChars="0"/>
         <w:jc w:val="both"/>
         <w:rPr>
           <w:rFonts w:hint="default" w:ascii="Times New Roman" w:hAnsi="Times New Roman" w:cs="Times New Roman"/>
@@ -8220,325 +9065,13 @@
           <w:szCs w:val="24"/>
           <w:lang w:val="en-US"/>
         </w:rPr>
-        <w:t>These are the system specifications used by the proponents in developing the research:</w:t>
-      </w:r>
-    </w:p>
-    <w:p>
-      <w:pPr>
-        <w:spacing w:line="480" w:lineRule="auto"/>
-        <w:rPr>
-          <w:rFonts w:ascii="Times New Roman" w:hAnsi="Times New Roman" w:cs="Times New Roman"/>
-          <w:b/>
-          <w:sz w:val="24"/>
-          <w:szCs w:val="24"/>
-        </w:rPr>
-      </w:pPr>
-      <w:r>
-        <w:rPr>
-          <w:rFonts w:ascii="Times New Roman" w:hAnsi="Times New Roman" w:cs="Times New Roman"/>
-          <w:b/>
-          <w:sz w:val="24"/>
-          <w:szCs w:val="24"/>
-        </w:rPr>
-        <w:t>Developer Side System/Application</w:t>
-      </w:r>
-    </w:p>
-    <w:p>
-      <w:pPr>
-        <w:spacing w:line="480" w:lineRule="auto"/>
-        <w:ind w:firstLine="420" w:firstLineChars="0"/>
-        <w:rPr>
-          <w:rFonts w:ascii="Times New Roman" w:hAnsi="Times New Roman" w:cs="Times New Roman"/>
-          <w:b/>
-          <w:sz w:val="24"/>
-          <w:szCs w:val="24"/>
-        </w:rPr>
-      </w:pPr>
-      <w:r>
-        <w:rPr>
-          <w:rFonts w:ascii="Times New Roman" w:hAnsi="Times New Roman" w:cs="Times New Roman"/>
-          <w:b/>
-          <w:sz w:val="24"/>
-          <w:szCs w:val="24"/>
-        </w:rPr>
-        <w:t>Hardware</w:t>
-      </w:r>
-    </w:p>
-    <w:p>
-      <w:pPr>
-        <w:spacing w:line="480" w:lineRule="auto"/>
-        <w:ind w:firstLine="420" w:firstLineChars="0"/>
-        <w:rPr>
-          <w:rFonts w:ascii="Times New Roman" w:hAnsi="Times New Roman" w:cs="Times New Roman"/>
-          <w:b/>
-          <w:sz w:val="24"/>
-          <w:szCs w:val="24"/>
-        </w:rPr>
-      </w:pPr>
-      <w:r>
-        <w:rPr>
-          <w:rFonts w:ascii="Times New Roman" w:hAnsi="Times New Roman" w:cs="Times New Roman"/>
-          <w:b/>
-          <w:sz w:val="24"/>
-          <w:szCs w:val="24"/>
-        </w:rPr>
-        <w:t>Platforms to be used:</w:t>
-      </w:r>
-    </w:p>
-    <w:p>
-      <w:pPr>
-        <w:spacing w:line="480" w:lineRule="auto"/>
-        <w:ind w:left="420" w:leftChars="0" w:firstLine="420" w:firstLineChars="0"/>
-        <w:rPr>
-          <w:rFonts w:ascii="Times New Roman" w:hAnsi="Times New Roman" w:cs="Times New Roman"/>
-          <w:sz w:val="24"/>
-          <w:szCs w:val="24"/>
-        </w:rPr>
-      </w:pPr>
-      <w:r>
-        <w:rPr>
-          <w:rFonts w:ascii="Times New Roman" w:hAnsi="Times New Roman" w:cs="Times New Roman"/>
-          <w:b/>
-          <w:bCs/>
-          <w:sz w:val="24"/>
-          <w:szCs w:val="24"/>
-        </w:rPr>
-        <w:t>RAM</w:t>
-      </w:r>
-      <w:r>
-        <w:rPr>
-          <w:rFonts w:ascii="Times New Roman" w:hAnsi="Times New Roman" w:cs="Times New Roman"/>
-          <w:sz w:val="24"/>
-          <w:szCs w:val="24"/>
-          <w:lang w:val="en-US"/>
-        </w:rPr>
-        <w:t>:</w:t>
-      </w:r>
-      <w:r>
-        <w:rPr>
-          <w:rFonts w:ascii="Times New Roman" w:hAnsi="Times New Roman" w:cs="Times New Roman"/>
-          <w:sz w:val="24"/>
-          <w:szCs w:val="24"/>
-        </w:rPr>
-        <w:t xml:space="preserve"> 4.00 GB</w:t>
-      </w:r>
-      <w:r>
-        <w:rPr>
-          <w:rFonts w:ascii="Times New Roman" w:hAnsi="Times New Roman" w:cs="Times New Roman"/>
-          <w:sz w:val="24"/>
-          <w:szCs w:val="24"/>
-          <w:lang w:val="en-US"/>
-        </w:rPr>
-        <w:t xml:space="preserve"> up to 16 GB</w:t>
-      </w:r>
-    </w:p>
-    <w:p>
-      <w:pPr>
-        <w:spacing w:line="480" w:lineRule="auto"/>
-        <w:ind w:left="420" w:leftChars="0" w:firstLine="420" w:firstLineChars="0"/>
-        <w:rPr>
-          <w:rFonts w:ascii="Times New Roman" w:hAnsi="Times New Roman" w:cs="Times New Roman"/>
-          <w:sz w:val="24"/>
-          <w:szCs w:val="24"/>
-        </w:rPr>
-      </w:pPr>
-      <w:r>
-        <w:rPr>
-          <w:rFonts w:ascii="Times New Roman" w:hAnsi="Times New Roman" w:cs="Times New Roman"/>
-          <w:b/>
-          <w:bCs/>
-          <w:sz w:val="24"/>
-          <w:szCs w:val="24"/>
-        </w:rPr>
-        <w:t>Hard Disk Drive</w:t>
-      </w:r>
-      <w:r>
-        <w:rPr>
-          <w:rFonts w:ascii="Times New Roman" w:hAnsi="Times New Roman" w:cs="Times New Roman"/>
-          <w:sz w:val="24"/>
-          <w:szCs w:val="24"/>
-          <w:lang w:val="en-US"/>
-        </w:rPr>
-        <w:t xml:space="preserve">: </w:t>
-      </w:r>
-      <w:r>
-        <w:rPr>
-          <w:rFonts w:ascii="Times New Roman" w:hAnsi="Times New Roman" w:cs="Times New Roman"/>
-          <w:sz w:val="24"/>
-          <w:szCs w:val="24"/>
-        </w:rPr>
-        <w:t>1000 GB</w:t>
-      </w:r>
-    </w:p>
-    <w:p>
-      <w:pPr>
-        <w:spacing w:line="480" w:lineRule="auto"/>
-        <w:ind w:left="420" w:leftChars="0" w:firstLine="420" w:firstLineChars="0"/>
-        <w:rPr>
-          <w:rFonts w:ascii="Times New Roman" w:hAnsi="Times New Roman" w:cs="Times New Roman"/>
-          <w:b/>
-          <w:bCs/>
-          <w:sz w:val="24"/>
-          <w:szCs w:val="24"/>
-          <w:lang w:val="en-US"/>
-        </w:rPr>
-      </w:pPr>
-      <w:r>
-        <w:rPr>
-          <w:rFonts w:ascii="Times New Roman" w:hAnsi="Times New Roman" w:cs="Times New Roman"/>
-          <w:b/>
-          <w:bCs/>
-          <w:sz w:val="24"/>
-          <w:szCs w:val="24"/>
-        </w:rPr>
-        <w:t>Processor</w:t>
-      </w:r>
-      <w:r>
-        <w:rPr>
-          <w:rFonts w:ascii="Times New Roman" w:hAnsi="Times New Roman" w:cs="Times New Roman"/>
-          <w:sz w:val="24"/>
-          <w:szCs w:val="24"/>
-          <w:lang w:val="en-US"/>
-        </w:rPr>
-        <w:t xml:space="preserve">: </w:t>
-      </w:r>
-      <w:r>
-        <w:rPr>
-          <w:rFonts w:ascii="Times New Roman" w:hAnsi="Times New Roman" w:cs="Times New Roman"/>
-          <w:sz w:val="24"/>
-          <w:szCs w:val="24"/>
-        </w:rPr>
-        <w:t>Intel Core</w:t>
-      </w:r>
-      <w:r>
-        <w:rPr>
-          <w:rFonts w:ascii="Times New Roman" w:hAnsi="Times New Roman" w:cs="Times New Roman"/>
-          <w:sz w:val="24"/>
-          <w:szCs w:val="24"/>
-          <w:lang w:val="en-US"/>
-        </w:rPr>
-        <w:t xml:space="preserve"> i</w:t>
-      </w:r>
-      <w:r>
-        <w:rPr>
-          <w:rFonts w:ascii="Times New Roman" w:hAnsi="Times New Roman" w:cs="Times New Roman"/>
-          <w:sz w:val="24"/>
-          <w:szCs w:val="24"/>
-        </w:rPr>
-        <w:t>5</w:t>
-      </w:r>
-      <w:r>
-        <w:rPr>
-          <w:rFonts w:ascii="Times New Roman" w:hAnsi="Times New Roman" w:cs="Times New Roman"/>
-          <w:sz w:val="24"/>
-          <w:szCs w:val="24"/>
-          <w:lang w:val="en-US"/>
-        </w:rPr>
-        <w:t>-7200U</w:t>
-      </w:r>
-      <w:r>
-        <w:rPr>
-          <w:rFonts w:ascii="Times New Roman" w:hAnsi="Times New Roman" w:cs="Times New Roman"/>
-          <w:sz w:val="24"/>
-          <w:szCs w:val="24"/>
-        </w:rPr>
-        <w:t xml:space="preserve"> </w:t>
-      </w:r>
-      <w:r>
-        <w:rPr>
-          <w:rFonts w:ascii="Times New Roman" w:hAnsi="Times New Roman" w:cs="Times New Roman"/>
-          <w:sz w:val="24"/>
-          <w:szCs w:val="24"/>
-          <w:lang w:val="en-US"/>
-        </w:rPr>
-        <w:t>2.5</w:t>
-      </w:r>
-      <w:r>
-        <w:rPr>
-          <w:rFonts w:ascii="Times New Roman" w:hAnsi="Times New Roman" w:cs="Times New Roman"/>
-          <w:sz w:val="24"/>
-          <w:szCs w:val="24"/>
-        </w:rPr>
-        <w:t xml:space="preserve"> GHz</w:t>
-      </w:r>
-      <w:r>
-        <w:rPr>
-          <w:rFonts w:ascii="Times New Roman" w:hAnsi="Times New Roman" w:cs="Times New Roman"/>
-          <w:sz w:val="24"/>
-          <w:szCs w:val="24"/>
-          <w:lang w:val="en-US"/>
-        </w:rPr>
-        <w:t xml:space="preserve"> (Laptops)</w:t>
-      </w:r>
-    </w:p>
-    <w:p>
-      <w:pPr>
-        <w:spacing w:line="480" w:lineRule="auto"/>
-        <w:ind w:left="420" w:leftChars="0" w:firstLine="420" w:firstLineChars="0"/>
-        <w:rPr>
-          <w:rFonts w:hint="default" w:ascii="Times New Roman" w:hAnsi="Times New Roman" w:cs="Times New Roman"/>
-          <w:sz w:val="24"/>
-          <w:szCs w:val="24"/>
-          <w:lang w:val="en-US"/>
-        </w:rPr>
-      </w:pPr>
-    </w:p>
-    <w:p>
-      <w:pPr>
-        <w:spacing w:line="480" w:lineRule="auto"/>
-        <w:ind w:firstLine="420" w:firstLineChars="0"/>
-        <w:jc w:val="both"/>
-        <w:rPr>
-          <w:rFonts w:hint="default" w:ascii="Times New Roman" w:hAnsi="Times New Roman" w:cs="Times New Roman"/>
-          <w:b/>
-          <w:bCs/>
-          <w:sz w:val="24"/>
-          <w:szCs w:val="24"/>
-          <w:lang w:val="en-US"/>
-        </w:rPr>
-      </w:pPr>
-      <w:r>
-        <w:rPr>
-          <w:rFonts w:hint="default" w:ascii="Times New Roman" w:hAnsi="Times New Roman" w:cs="Times New Roman"/>
-          <w:b/>
-          <w:bCs/>
-          <w:sz w:val="24"/>
-          <w:szCs w:val="24"/>
-          <w:lang w:val="en-US"/>
-        </w:rPr>
-        <w:t>Software</w:t>
-      </w:r>
-    </w:p>
-    <w:p>
-      <w:pPr>
-        <w:spacing w:line="480" w:lineRule="auto"/>
-        <w:ind w:firstLine="420" w:firstLineChars="0"/>
-        <w:jc w:val="both"/>
-        <w:rPr>
-          <w:rFonts w:hint="default" w:ascii="Times New Roman" w:hAnsi="Times New Roman" w:cs="Times New Roman"/>
-          <w:b/>
-          <w:bCs/>
-          <w:sz w:val="24"/>
-          <w:szCs w:val="24"/>
-          <w:lang w:val="en-US"/>
-        </w:rPr>
-      </w:pPr>
-      <w:r>
-        <w:rPr>
-          <w:rFonts w:hint="default" w:ascii="Times New Roman" w:hAnsi="Times New Roman" w:cs="Times New Roman"/>
-          <w:b/>
-          <w:bCs/>
-          <w:sz w:val="24"/>
-          <w:szCs w:val="24"/>
-          <w:lang w:val="en-US"/>
-        </w:rPr>
-        <w:t>Platforms to be used:</w:t>
-      </w:r>
-    </w:p>
-    <w:p>
-      <w:pPr>
-        <w:spacing w:line="480" w:lineRule="auto"/>
-        <w:ind w:left="420" w:leftChars="0" w:firstLine="420" w:firstLineChars="0"/>
+        <w:t xml:space="preserve">Exit Game is a function in which the player exits the game in which can be accessed through a gear icon. If the player does not have the feeling to play the game, maybe tired or simply boring for them, Exit Game button exists. But the players should save the game first before leaving the game, as such exiting the game wont automatically save the game like what other video games do. </w:t>
+      </w:r>
+    </w:p>
+    <w:p>
+      <w:pPr>
+        <w:spacing w:line="480" w:lineRule="auto"/>
+        <w:ind w:left="1260" w:leftChars="0" w:firstLine="420" w:firstLineChars="0"/>
         <w:jc w:val="both"/>
         <w:rPr>
           <w:rFonts w:hint="default" w:ascii="Times New Roman" w:hAnsi="Times New Roman" w:cs="Times New Roman"/>
@@ -8549,18 +9082,37 @@
           <w:lang w:val="en-US"/>
         </w:rPr>
       </w:pPr>
-      <w:r>
-        <w:rPr>
-          <w:rFonts w:hint="default" w:ascii="Times New Roman" w:hAnsi="Times New Roman" w:cs="Times New Roman"/>
-          <w:b/>
-          <w:bCs/>
-          <w:sz w:val="24"/>
-          <w:szCs w:val="24"/>
-          <w:lang w:val="en-US"/>
-        </w:rPr>
-        <w:t>OS</w:t>
-      </w:r>
-      <w:r>
+    </w:p>
+    <w:p>
+      <w:pPr>
+        <w:spacing w:line="480" w:lineRule="auto"/>
+        <w:jc w:val="both"/>
+        <w:rPr>
+          <w:rFonts w:hint="default" w:ascii="Times New Roman" w:hAnsi="Times New Roman" w:cs="Times New Roman"/>
+          <w:b/>
+          <w:bCs/>
+          <w:sz w:val="24"/>
+          <w:szCs w:val="24"/>
+          <w:lang w:val="en-US"/>
+        </w:rPr>
+      </w:pPr>
+      <w:r>
+        <w:rPr>
+          <w:rFonts w:hint="default" w:ascii="Times New Roman" w:hAnsi="Times New Roman" w:cs="Times New Roman"/>
+          <w:b/>
+          <w:bCs/>
+          <w:sz w:val="24"/>
+          <w:szCs w:val="24"/>
+          <w:lang w:val="en-US"/>
+        </w:rPr>
+        <w:t>Physical Environment and Resources</w:t>
+      </w:r>
+    </w:p>
+    <w:p>
+      <w:pPr>
+        <w:spacing w:line="480" w:lineRule="auto"/>
+        <w:ind w:firstLine="420" w:firstLineChars="0"/>
+        <w:jc w:val="both"/>
         <w:rPr>
           <w:rFonts w:hint="default" w:ascii="Times New Roman" w:hAnsi="Times New Roman" w:cs="Times New Roman"/>
           <w:b w:val="0"/>
@@ -8569,14 +9121,8 @@
           <w:szCs w:val="24"/>
           <w:lang w:val="en-US"/>
         </w:rPr>
-        <w:t>: Windows 10 x64 bit</w:t>
-      </w:r>
-    </w:p>
-    <w:p>
-      <w:pPr>
-        <w:spacing w:line="480" w:lineRule="auto"/>
-        <w:ind w:left="420" w:leftChars="0" w:firstLine="420" w:firstLineChars="0"/>
-        <w:jc w:val="both"/>
+      </w:pPr>
+      <w:r>
         <w:rPr>
           <w:rFonts w:hint="default" w:ascii="Times New Roman" w:hAnsi="Times New Roman" w:cs="Times New Roman"/>
           <w:b w:val="0"/>
@@ -8585,165 +9131,55 @@
           <w:szCs w:val="24"/>
           <w:lang w:val="en-US"/>
         </w:rPr>
-      </w:pPr>
-      <w:r>
-        <w:rPr>
-          <w:rFonts w:hint="default" w:ascii="Times New Roman" w:hAnsi="Times New Roman" w:cs="Times New Roman"/>
-          <w:b/>
-          <w:bCs/>
-          <w:sz w:val="24"/>
-          <w:szCs w:val="24"/>
-          <w:lang w:val="en-US"/>
-        </w:rPr>
-        <w:t>Platform</w:t>
-      </w:r>
-      <w:r>
-        <w:rPr>
-          <w:rFonts w:hint="default" w:ascii="Times New Roman" w:hAnsi="Times New Roman" w:cs="Times New Roman"/>
-          <w:b w:val="0"/>
-          <w:bCs w:val="0"/>
-          <w:sz w:val="24"/>
-          <w:szCs w:val="24"/>
-          <w:lang w:val="en-US"/>
-        </w:rPr>
-        <w:t xml:space="preserve">: Unity, MySQL Workbench, Tiled, Tiled2Unity </w:t>
+        <w:t>These are the system specifications used by the proponents in developing the research:</w:t>
+      </w:r>
+    </w:p>
+    <w:p>
+      <w:pPr>
+        <w:spacing w:line="480" w:lineRule="auto"/>
+        <w:ind w:firstLine="420" w:firstLineChars="0"/>
+        <w:rPr>
+          <w:rFonts w:ascii="Times New Roman" w:hAnsi="Times New Roman" w:cs="Times New Roman"/>
+          <w:b/>
+          <w:sz w:val="24"/>
+          <w:szCs w:val="24"/>
+        </w:rPr>
+      </w:pPr>
+      <w:r>
+        <w:rPr>
+          <w:rFonts w:ascii="Times New Roman" w:hAnsi="Times New Roman" w:cs="Times New Roman"/>
+          <w:b/>
+          <w:sz w:val="24"/>
+          <w:szCs w:val="24"/>
+        </w:rPr>
+        <w:t>Developer Side System/Application</w:t>
       </w:r>
     </w:p>
     <w:p>
       <w:pPr>
         <w:spacing w:line="480" w:lineRule="auto"/>
         <w:ind w:left="420" w:leftChars="0" w:firstLine="420" w:firstLineChars="0"/>
-        <w:jc w:val="both"/>
-        <w:rPr>
-          <w:rFonts w:hint="default" w:ascii="Times New Roman" w:hAnsi="Times New Roman" w:cs="Times New Roman"/>
-          <w:b w:val="0"/>
-          <w:bCs w:val="0"/>
-          <w:sz w:val="24"/>
-          <w:szCs w:val="24"/>
-          <w:lang w:val="en-US"/>
-        </w:rPr>
-      </w:pPr>
-      <w:r>
-        <w:rPr>
-          <w:rFonts w:hint="default" w:ascii="Times New Roman" w:hAnsi="Times New Roman" w:cs="Times New Roman"/>
-          <w:b/>
-          <w:bCs/>
-          <w:sz w:val="24"/>
-          <w:szCs w:val="24"/>
-          <w:lang w:val="en-US"/>
-        </w:rPr>
-        <w:t>Language</w:t>
-      </w:r>
-      <w:r>
-        <w:rPr>
-          <w:rFonts w:hint="default" w:ascii="Times New Roman" w:hAnsi="Times New Roman" w:cs="Times New Roman"/>
-          <w:b w:val="0"/>
-          <w:bCs w:val="0"/>
-          <w:sz w:val="24"/>
-          <w:szCs w:val="24"/>
-          <w:lang w:val="en-US"/>
-        </w:rPr>
-        <w:t>: C#, Lua, SQL</w:t>
+        <w:rPr>
+          <w:rFonts w:ascii="Times New Roman" w:hAnsi="Times New Roman" w:cs="Times New Roman"/>
+          <w:b/>
+          <w:sz w:val="24"/>
+          <w:szCs w:val="24"/>
+        </w:rPr>
+      </w:pPr>
+      <w:r>
+        <w:rPr>
+          <w:rFonts w:ascii="Times New Roman" w:hAnsi="Times New Roman" w:cs="Times New Roman"/>
+          <w:b/>
+          <w:sz w:val="24"/>
+          <w:szCs w:val="24"/>
+        </w:rPr>
+        <w:t>Hardware</w:t>
       </w:r>
     </w:p>
     <w:p>
       <w:pPr>
         <w:spacing w:line="480" w:lineRule="auto"/>
         <w:ind w:left="420" w:leftChars="0" w:firstLine="420" w:firstLineChars="0"/>
-        <w:jc w:val="both"/>
-        <w:rPr>
-          <w:rFonts w:hint="default" w:ascii="Times New Roman" w:hAnsi="Times New Roman" w:cs="Times New Roman"/>
-          <w:b w:val="0"/>
-          <w:bCs w:val="0"/>
-          <w:sz w:val="24"/>
-          <w:szCs w:val="24"/>
-          <w:lang w:val="en-US"/>
-        </w:rPr>
-      </w:pPr>
-    </w:p>
-    <w:p>
-      <w:pPr>
-        <w:spacing w:line="480" w:lineRule="auto"/>
-        <w:jc w:val="both"/>
-        <w:rPr>
-          <w:rFonts w:ascii="Times New Roman" w:hAnsi="Times New Roman" w:eastAsia="Times New Roman" w:cs="Times New Roman"/>
-          <w:b/>
-          <w:sz w:val="24"/>
-          <w:szCs w:val="24"/>
-        </w:rPr>
-      </w:pPr>
-      <w:r>
-        <w:rPr>
-          <w:rFonts w:ascii="Times New Roman" w:hAnsi="Times New Roman" w:eastAsia="Times New Roman" w:cs="Times New Roman"/>
-          <w:b/>
-          <w:sz w:val="24"/>
-          <w:szCs w:val="24"/>
-        </w:rPr>
-        <w:t>Deployment Specification</w:t>
-      </w:r>
-    </w:p>
-    <w:p>
-      <w:pPr>
-        <w:spacing w:line="480" w:lineRule="auto"/>
-        <w:jc w:val="both"/>
-        <w:rPr>
-          <w:rFonts w:ascii="Times New Roman" w:hAnsi="Times New Roman" w:eastAsia="Times New Roman" w:cs="Times New Roman"/>
-          <w:b/>
-          <w:sz w:val="24"/>
-          <w:szCs w:val="24"/>
-        </w:rPr>
-      </w:pPr>
-      <w:r>
-        <w:rPr>
-          <w:rFonts w:ascii="Times New Roman" w:hAnsi="Times New Roman" w:eastAsia="Times New Roman" w:cs="Times New Roman"/>
-          <w:b/>
-          <w:sz w:val="24"/>
-          <w:szCs w:val="24"/>
-        </w:rPr>
-        <w:t xml:space="preserve">Recommended </w:t>
-      </w:r>
-      <w:r>
-        <w:rPr>
-          <w:rFonts w:ascii="Times New Roman" w:hAnsi="Times New Roman" w:eastAsia="Times New Roman" w:cs="Times New Roman"/>
-          <w:b/>
-          <w:sz w:val="24"/>
-          <w:szCs w:val="24"/>
-          <w:lang w:val="en-US"/>
-        </w:rPr>
-        <w:t>S</w:t>
-      </w:r>
-      <w:r>
-        <w:rPr>
-          <w:rFonts w:ascii="Times New Roman" w:hAnsi="Times New Roman" w:eastAsia="Times New Roman" w:cs="Times New Roman"/>
-          <w:b/>
-          <w:sz w:val="24"/>
-          <w:szCs w:val="24"/>
-        </w:rPr>
-        <w:t xml:space="preserve">ystem </w:t>
-      </w:r>
-      <w:r>
-        <w:rPr>
-          <w:rFonts w:ascii="Times New Roman" w:hAnsi="Times New Roman" w:eastAsia="Times New Roman" w:cs="Times New Roman"/>
-          <w:b/>
-          <w:sz w:val="24"/>
-          <w:szCs w:val="24"/>
-          <w:lang w:val="en-US"/>
-        </w:rPr>
-        <w:t>R</w:t>
-      </w:r>
-      <w:r>
-        <w:rPr>
-          <w:rFonts w:ascii="Times New Roman" w:hAnsi="Times New Roman" w:eastAsia="Times New Roman" w:cs="Times New Roman"/>
-          <w:b/>
-          <w:sz w:val="24"/>
-          <w:szCs w:val="24"/>
-        </w:rPr>
-        <w:t>equirements</w:t>
-      </w:r>
-    </w:p>
-    <w:p>
-      <w:pPr>
-        <w:spacing w:line="480" w:lineRule="auto"/>
         <w:rPr>
           <w:rFonts w:ascii="Times New Roman" w:hAnsi="Times New Roman" w:cs="Times New Roman"/>
           <w:b/>
@@ -8758,20 +9194,17 @@
           <w:sz w:val="24"/>
           <w:szCs w:val="24"/>
         </w:rPr>
-        <w:t>Desktop Computer:</w:t>
-      </w:r>
-    </w:p>
-    <w:p>
-      <w:pPr>
-        <w:spacing w:line="480" w:lineRule="auto"/>
-        <w:ind w:firstLine="420" w:firstLineChars="0"/>
+        <w:t>Platforms to be used:</w:t>
+      </w:r>
+    </w:p>
+    <w:p>
+      <w:pPr>
+        <w:spacing w:line="480" w:lineRule="auto"/>
+        <w:ind w:left="840" w:leftChars="0" w:firstLine="420" w:firstLineChars="0"/>
         <w:rPr>
           <w:rFonts w:ascii="Times New Roman" w:hAnsi="Times New Roman" w:cs="Times New Roman"/>
-          <w:b/>
-          <w:bCs/>
-          <w:sz w:val="24"/>
-          <w:szCs w:val="24"/>
-          <w:lang w:val="en-US"/>
+          <w:sz w:val="24"/>
+          <w:szCs w:val="24"/>
         </w:rPr>
       </w:pPr>
       <w:r>
@@ -8782,7 +9215,148 @@
           <w:sz w:val="24"/>
           <w:szCs w:val="24"/>
         </w:rPr>
-        <w:t>Computer OS</w:t>
+        <w:t>RAM</w:t>
+      </w:r>
+      <w:r>
+        <w:rPr>
+          <w:rFonts w:ascii="Times New Roman" w:hAnsi="Times New Roman" w:cs="Times New Roman"/>
+          <w:sz w:val="24"/>
+          <w:szCs w:val="24"/>
+          <w:lang w:val="en-US"/>
+        </w:rPr>
+        <w:t>:</w:t>
+      </w:r>
+      <w:r>
+        <w:rPr>
+          <w:rFonts w:ascii="Times New Roman" w:hAnsi="Times New Roman" w:cs="Times New Roman"/>
+          <w:sz w:val="24"/>
+          <w:szCs w:val="24"/>
+        </w:rPr>
+        <w:t xml:space="preserve"> 4.00 GB</w:t>
+      </w:r>
+    </w:p>
+    <w:p>
+      <w:pPr>
+        <w:spacing w:line="480" w:lineRule="auto"/>
+        <w:ind w:left="840" w:leftChars="0" w:firstLine="420" w:firstLineChars="0"/>
+        <w:rPr>
+          <w:rFonts w:ascii="Times New Roman" w:hAnsi="Times New Roman" w:cs="Times New Roman"/>
+          <w:sz w:val="24"/>
+          <w:szCs w:val="24"/>
+        </w:rPr>
+      </w:pPr>
+      <w:r>
+        <w:rPr>
+          <w:rFonts w:ascii="Times New Roman" w:hAnsi="Times New Roman" w:cs="Times New Roman"/>
+          <w:b/>
+          <w:bCs/>
+          <w:sz w:val="24"/>
+          <w:szCs w:val="24"/>
+        </w:rPr>
+        <w:t>Hard Disk Drive</w:t>
+      </w:r>
+      <w:r>
+        <w:rPr>
+          <w:rFonts w:ascii="Times New Roman" w:hAnsi="Times New Roman" w:cs="Times New Roman"/>
+          <w:sz w:val="24"/>
+          <w:szCs w:val="24"/>
+          <w:lang w:val="en-US"/>
+        </w:rPr>
+        <w:t xml:space="preserve">: </w:t>
+      </w:r>
+      <w:r>
+        <w:rPr>
+          <w:rFonts w:ascii="Times New Roman" w:hAnsi="Times New Roman" w:cs="Times New Roman"/>
+          <w:sz w:val="24"/>
+          <w:szCs w:val="24"/>
+        </w:rPr>
+        <w:t>1000 GB</w:t>
+      </w:r>
+    </w:p>
+    <w:p>
+      <w:pPr>
+        <w:spacing w:line="480" w:lineRule="auto"/>
+        <w:ind w:left="840" w:leftChars="0" w:firstLine="420" w:firstLineChars="0"/>
+        <w:rPr>
+          <w:rFonts w:ascii="Times New Roman" w:hAnsi="Times New Roman" w:cs="Times New Roman"/>
+          <w:sz w:val="24"/>
+          <w:szCs w:val="24"/>
+          <w:lang w:val="en-US"/>
+        </w:rPr>
+      </w:pPr>
+      <w:r>
+        <w:rPr>
+          <w:rFonts w:ascii="Times New Roman" w:hAnsi="Times New Roman" w:cs="Times New Roman"/>
+          <w:b/>
+          <w:bCs/>
+          <w:sz w:val="24"/>
+          <w:szCs w:val="24"/>
+        </w:rPr>
+        <w:t>Processor</w:t>
+      </w:r>
+      <w:r>
+        <w:rPr>
+          <w:rFonts w:ascii="Times New Roman" w:hAnsi="Times New Roman" w:cs="Times New Roman"/>
+          <w:sz w:val="24"/>
+          <w:szCs w:val="24"/>
+          <w:lang w:val="en-US"/>
+        </w:rPr>
+        <w:t>: Intel Core i5 5</w:t>
+      </w:r>
+      <w:r>
+        <w:rPr>
+          <w:rFonts w:ascii="Times New Roman" w:hAnsi="Times New Roman" w:cs="Times New Roman"/>
+          <w:sz w:val="24"/>
+          <w:szCs w:val="24"/>
+          <w:vertAlign w:val="superscript"/>
+          <w:lang w:val="en-US"/>
+        </w:rPr>
+        <w:t>th</w:t>
+      </w:r>
+      <w:r>
+        <w:rPr>
+          <w:rFonts w:ascii="Times New Roman" w:hAnsi="Times New Roman" w:cs="Times New Roman"/>
+          <w:sz w:val="24"/>
+          <w:szCs w:val="24"/>
+          <w:lang w:val="en-US"/>
+        </w:rPr>
+        <w:t xml:space="preserve"> Gen and up processor</w:t>
+      </w:r>
+      <w:bookmarkStart w:id="0" w:name="_GoBack"/>
+      <w:bookmarkEnd w:id="0"/>
+      <w:r>
+        <w:rPr>
+          <w:rFonts w:ascii="Times New Roman" w:hAnsi="Times New Roman" w:cs="Times New Roman"/>
+          <w:sz w:val="24"/>
+          <w:szCs w:val="24"/>
+          <w:lang w:val="en-US"/>
+        </w:rPr>
+        <w:t xml:space="preserve"> chips</w:t>
+      </w:r>
+    </w:p>
+    <w:p>
+      <w:pPr>
+        <w:spacing w:line="480" w:lineRule="auto"/>
+        <w:ind w:left="840" w:leftChars="0" w:firstLine="420" w:firstLineChars="0"/>
+        <w:rPr>
+          <w:rFonts w:ascii="Times New Roman" w:hAnsi="Times New Roman" w:cs="Times New Roman"/>
+          <w:b/>
+          <w:bCs/>
+          <w:sz w:val="24"/>
+          <w:szCs w:val="24"/>
+          <w:lang w:val="en-US"/>
+        </w:rPr>
+      </w:pPr>
+      <w:r>
+        <w:rPr>
+          <w:rFonts w:ascii="Times New Roman" w:hAnsi="Times New Roman" w:cs="Times New Roman"/>
+          <w:b/>
+          <w:bCs/>
+          <w:sz w:val="24"/>
+          <w:szCs w:val="24"/>
+          <w:lang w:val="en-US"/>
+        </w:rPr>
+        <w:t>Graphics Card</w:t>
       </w:r>
       <w:r>
         <w:rPr>
@@ -8793,31 +9367,335 @@
           <w:szCs w:val="24"/>
           <w:lang w:val="en-US"/>
         </w:rPr>
-        <w:t>: Windows 7 or later</w:t>
-      </w:r>
+        <w:t xml:space="preserve">: </w:t>
+      </w:r>
+      <w:r>
+        <w:rPr>
+          <w:rFonts w:hint="default" w:ascii="Times New Roman" w:hAnsi="Times New Roman" w:cs="Times New Roman"/>
+          <w:b w:val="0"/>
+          <w:bCs w:val="0"/>
+          <w:sz w:val="24"/>
+          <w:szCs w:val="24"/>
+          <w:lang w:val="en-US"/>
+        </w:rPr>
+        <w:t>Graphics card with DX9 (shader model 3.0) or DX11 with feature level 9.3 capabilities.</w:t>
+      </w:r>
+    </w:p>
+    <w:p>
+      <w:pPr>
+        <w:spacing w:line="480" w:lineRule="auto"/>
+        <w:ind w:left="840" w:leftChars="0" w:firstLine="420" w:firstLineChars="0"/>
+        <w:rPr>
+          <w:rFonts w:hint="default" w:ascii="Times New Roman" w:hAnsi="Times New Roman" w:cs="Times New Roman"/>
+          <w:sz w:val="24"/>
+          <w:szCs w:val="24"/>
+          <w:lang w:val="en-US"/>
+        </w:rPr>
+      </w:pPr>
+    </w:p>
+    <w:p>
+      <w:pPr>
+        <w:spacing w:line="480" w:lineRule="auto"/>
+        <w:ind w:left="420" w:leftChars="0" w:firstLine="420" w:firstLineChars="0"/>
+        <w:jc w:val="both"/>
+        <w:rPr>
+          <w:rFonts w:hint="default" w:ascii="Times New Roman" w:hAnsi="Times New Roman" w:cs="Times New Roman"/>
+          <w:b/>
+          <w:bCs/>
+          <w:sz w:val="24"/>
+          <w:szCs w:val="24"/>
+          <w:lang w:val="en-US"/>
+        </w:rPr>
+      </w:pPr>
+      <w:r>
+        <w:rPr>
+          <w:rFonts w:hint="default" w:ascii="Times New Roman" w:hAnsi="Times New Roman" w:cs="Times New Roman"/>
+          <w:b/>
+          <w:bCs/>
+          <w:sz w:val="24"/>
+          <w:szCs w:val="24"/>
+          <w:lang w:val="en-US"/>
+        </w:rPr>
+        <w:t>Software</w:t>
+      </w:r>
+    </w:p>
+    <w:p>
+      <w:pPr>
+        <w:spacing w:line="480" w:lineRule="auto"/>
+        <w:ind w:left="420" w:leftChars="0" w:firstLine="420" w:firstLineChars="0"/>
+        <w:jc w:val="both"/>
+        <w:rPr>
+          <w:rFonts w:hint="default" w:ascii="Times New Roman" w:hAnsi="Times New Roman" w:cs="Times New Roman"/>
+          <w:b/>
+          <w:bCs/>
+          <w:sz w:val="24"/>
+          <w:szCs w:val="24"/>
+          <w:lang w:val="en-US"/>
+        </w:rPr>
+      </w:pPr>
+      <w:r>
+        <w:rPr>
+          <w:rFonts w:hint="default" w:ascii="Times New Roman" w:hAnsi="Times New Roman" w:cs="Times New Roman"/>
+          <w:b/>
+          <w:bCs/>
+          <w:sz w:val="24"/>
+          <w:szCs w:val="24"/>
+          <w:lang w:val="en-US"/>
+        </w:rPr>
+        <w:t>Platforms to be used:</w:t>
+      </w:r>
+    </w:p>
+    <w:p>
+      <w:pPr>
+        <w:spacing w:line="480" w:lineRule="auto"/>
+        <w:ind w:left="840" w:leftChars="0" w:firstLine="420" w:firstLineChars="0"/>
+        <w:jc w:val="both"/>
+        <w:rPr>
+          <w:rFonts w:hint="default" w:ascii="Times New Roman" w:hAnsi="Times New Roman" w:cs="Times New Roman"/>
+          <w:b w:val="0"/>
+          <w:bCs w:val="0"/>
+          <w:sz w:val="24"/>
+          <w:szCs w:val="24"/>
+          <w:lang w:val="en-US"/>
+        </w:rPr>
+      </w:pPr>
+      <w:r>
+        <w:rPr>
+          <w:rFonts w:hint="default" w:ascii="Times New Roman" w:hAnsi="Times New Roman" w:cs="Times New Roman"/>
+          <w:b/>
+          <w:bCs/>
+          <w:sz w:val="24"/>
+          <w:szCs w:val="24"/>
+          <w:lang w:val="en-US"/>
+        </w:rPr>
+        <w:t>OS</w:t>
+      </w:r>
+      <w:r>
+        <w:rPr>
+          <w:rFonts w:hint="default" w:ascii="Times New Roman" w:hAnsi="Times New Roman" w:cs="Times New Roman"/>
+          <w:b w:val="0"/>
+          <w:bCs w:val="0"/>
+          <w:sz w:val="24"/>
+          <w:szCs w:val="24"/>
+          <w:lang w:val="en-US"/>
+        </w:rPr>
+        <w:t>: Windows 7 SP1+, 8, 10, 64-bit versions only</w:t>
+      </w:r>
+    </w:p>
+    <w:p>
+      <w:pPr>
+        <w:spacing w:line="480" w:lineRule="auto"/>
+        <w:ind w:left="840" w:leftChars="0" w:firstLine="420" w:firstLineChars="0"/>
+        <w:jc w:val="both"/>
+        <w:rPr>
+          <w:rFonts w:hint="default" w:ascii="Times New Roman" w:hAnsi="Times New Roman" w:cs="Times New Roman"/>
+          <w:b w:val="0"/>
+          <w:bCs w:val="0"/>
+          <w:sz w:val="24"/>
+          <w:szCs w:val="24"/>
+          <w:lang w:val="en-US"/>
+        </w:rPr>
+      </w:pPr>
+      <w:r>
+        <w:rPr>
+          <w:rFonts w:hint="default" w:ascii="Times New Roman" w:hAnsi="Times New Roman" w:cs="Times New Roman"/>
+          <w:b/>
+          <w:bCs/>
+          <w:sz w:val="24"/>
+          <w:szCs w:val="24"/>
+          <w:lang w:val="en-US"/>
+        </w:rPr>
+        <w:t>Platform</w:t>
+      </w:r>
+      <w:r>
+        <w:rPr>
+          <w:rFonts w:hint="default" w:ascii="Times New Roman" w:hAnsi="Times New Roman" w:cs="Times New Roman"/>
+          <w:b w:val="0"/>
+          <w:bCs w:val="0"/>
+          <w:sz w:val="24"/>
+          <w:szCs w:val="24"/>
+          <w:lang w:val="en-US"/>
+        </w:rPr>
+        <w:t xml:space="preserve">: Unity, MySQL Workbench, Tiled, Tiled2Unity </w:t>
+      </w:r>
+    </w:p>
+    <w:p>
+      <w:pPr>
+        <w:spacing w:line="480" w:lineRule="auto"/>
+        <w:ind w:left="840" w:leftChars="0" w:firstLine="420" w:firstLineChars="0"/>
+        <w:jc w:val="both"/>
+        <w:rPr>
+          <w:rFonts w:hint="default" w:ascii="Times New Roman" w:hAnsi="Times New Roman" w:cs="Times New Roman"/>
+          <w:b w:val="0"/>
+          <w:bCs w:val="0"/>
+          <w:sz w:val="24"/>
+          <w:szCs w:val="24"/>
+          <w:lang w:val="en-US"/>
+        </w:rPr>
+      </w:pPr>
+      <w:r>
+        <w:rPr>
+          <w:rFonts w:hint="default" w:ascii="Times New Roman" w:hAnsi="Times New Roman" w:cs="Times New Roman"/>
+          <w:b/>
+          <w:bCs/>
+          <w:sz w:val="24"/>
+          <w:szCs w:val="24"/>
+          <w:lang w:val="en-US"/>
+        </w:rPr>
+        <w:t>Language</w:t>
+      </w:r>
+      <w:r>
+        <w:rPr>
+          <w:rFonts w:hint="default" w:ascii="Times New Roman" w:hAnsi="Times New Roman" w:cs="Times New Roman"/>
+          <w:b w:val="0"/>
+          <w:bCs w:val="0"/>
+          <w:sz w:val="24"/>
+          <w:szCs w:val="24"/>
+          <w:lang w:val="en-US"/>
+        </w:rPr>
+        <w:t>: C#, Lua, SQL</w:t>
+      </w:r>
+    </w:p>
+    <w:p>
+      <w:pPr>
+        <w:spacing w:line="480" w:lineRule="auto"/>
+        <w:ind w:left="840" w:leftChars="0" w:firstLine="420" w:firstLineChars="0"/>
+        <w:jc w:val="both"/>
+        <w:rPr>
+          <w:rFonts w:hint="default" w:ascii="Times New Roman" w:hAnsi="Times New Roman" w:cs="Times New Roman"/>
+          <w:b w:val="0"/>
+          <w:bCs w:val="0"/>
+          <w:sz w:val="24"/>
+          <w:szCs w:val="24"/>
+          <w:lang w:val="en-US"/>
+        </w:rPr>
+      </w:pPr>
     </w:p>
     <w:p>
       <w:pPr>
         <w:spacing w:line="480" w:lineRule="auto"/>
         <w:ind w:firstLine="420" w:firstLineChars="0"/>
+        <w:jc w:val="both"/>
+        <w:rPr>
+          <w:rFonts w:ascii="Times New Roman" w:hAnsi="Times New Roman" w:eastAsia="Times New Roman" w:cs="Times New Roman"/>
+          <w:b/>
+          <w:sz w:val="24"/>
+          <w:szCs w:val="24"/>
+        </w:rPr>
+      </w:pPr>
+      <w:r>
+        <w:rPr>
+          <w:rFonts w:ascii="Times New Roman" w:hAnsi="Times New Roman" w:eastAsia="Times New Roman" w:cs="Times New Roman"/>
+          <w:b/>
+          <w:sz w:val="24"/>
+          <w:szCs w:val="24"/>
+        </w:rPr>
+        <w:t>Deployment Specification</w:t>
+      </w:r>
+    </w:p>
+    <w:p>
+      <w:pPr>
+        <w:spacing w:line="480" w:lineRule="auto"/>
+        <w:ind w:firstLine="420" w:firstLineChars="0"/>
+        <w:jc w:val="both"/>
+        <w:rPr>
+          <w:rFonts w:ascii="Times New Roman" w:hAnsi="Times New Roman" w:eastAsia="Times New Roman" w:cs="Times New Roman"/>
+          <w:b/>
+          <w:sz w:val="24"/>
+          <w:szCs w:val="24"/>
+        </w:rPr>
+      </w:pPr>
+      <w:r>
+        <w:rPr>
+          <w:rFonts w:ascii="Times New Roman" w:hAnsi="Times New Roman" w:eastAsia="Times New Roman" w:cs="Times New Roman"/>
+          <w:b/>
+          <w:sz w:val="24"/>
+          <w:szCs w:val="24"/>
+        </w:rPr>
+        <w:t xml:space="preserve">Recommended </w:t>
+      </w:r>
+      <w:r>
+        <w:rPr>
+          <w:rFonts w:ascii="Times New Roman" w:hAnsi="Times New Roman" w:eastAsia="Times New Roman" w:cs="Times New Roman"/>
+          <w:b/>
+          <w:sz w:val="24"/>
+          <w:szCs w:val="24"/>
+          <w:lang w:val="en-US"/>
+        </w:rPr>
+        <w:t>S</w:t>
+      </w:r>
+      <w:r>
+        <w:rPr>
+          <w:rFonts w:ascii="Times New Roman" w:hAnsi="Times New Roman" w:eastAsia="Times New Roman" w:cs="Times New Roman"/>
+          <w:b/>
+          <w:sz w:val="24"/>
+          <w:szCs w:val="24"/>
+        </w:rPr>
+        <w:t xml:space="preserve">ystem </w:t>
+      </w:r>
+      <w:r>
+        <w:rPr>
+          <w:rFonts w:ascii="Times New Roman" w:hAnsi="Times New Roman" w:eastAsia="Times New Roman" w:cs="Times New Roman"/>
+          <w:b/>
+          <w:sz w:val="24"/>
+          <w:szCs w:val="24"/>
+          <w:lang w:val="en-US"/>
+        </w:rPr>
+        <w:t>R</w:t>
+      </w:r>
+      <w:r>
+        <w:rPr>
+          <w:rFonts w:ascii="Times New Roman" w:hAnsi="Times New Roman" w:eastAsia="Times New Roman" w:cs="Times New Roman"/>
+          <w:b/>
+          <w:sz w:val="24"/>
+          <w:szCs w:val="24"/>
+        </w:rPr>
+        <w:t>equirements</w:t>
+      </w:r>
+    </w:p>
+    <w:p>
+      <w:pPr>
+        <w:spacing w:line="480" w:lineRule="auto"/>
+        <w:ind w:firstLine="420" w:firstLineChars="0"/>
         <w:rPr>
           <w:rFonts w:ascii="Times New Roman" w:hAnsi="Times New Roman" w:cs="Times New Roman"/>
           <w:b/>
-          <w:bCs/>
-          <w:sz w:val="24"/>
-          <w:szCs w:val="24"/>
-          <w:lang w:val="en-US"/>
+          <w:sz w:val="24"/>
+          <w:szCs w:val="24"/>
         </w:rPr>
       </w:pPr>
       <w:r>
         <w:rPr>
           <w:rFonts w:ascii="Times New Roman" w:hAnsi="Times New Roman" w:cs="Times New Roman"/>
           <w:b/>
-          <w:bCs/>
-          <w:sz w:val="24"/>
-          <w:szCs w:val="24"/>
-        </w:rPr>
-        <w:t>RAM</w:t>
+          <w:sz w:val="24"/>
+          <w:szCs w:val="24"/>
+        </w:rPr>
+        <w:t>Desktop Computer:</w:t>
+      </w:r>
+    </w:p>
+    <w:p>
+      <w:pPr>
+        <w:spacing w:line="480" w:lineRule="auto"/>
+        <w:ind w:left="420" w:leftChars="0" w:firstLine="420" w:firstLineChars="0"/>
+        <w:rPr>
+          <w:rFonts w:ascii="Times New Roman" w:hAnsi="Times New Roman" w:cs="Times New Roman"/>
+          <w:b/>
+          <w:bCs/>
+          <w:sz w:val="24"/>
+          <w:szCs w:val="24"/>
+          <w:lang w:val="en-US"/>
+        </w:rPr>
+      </w:pPr>
+      <w:r>
+        <w:rPr>
+          <w:rFonts w:ascii="Times New Roman" w:hAnsi="Times New Roman" w:cs="Times New Roman"/>
+          <w:b/>
+          <w:bCs/>
+          <w:sz w:val="24"/>
+          <w:szCs w:val="24"/>
+        </w:rPr>
+        <w:t>Computer OS</w:t>
       </w:r>
       <w:r>
         <w:rPr>
@@ -8828,13 +9706,13 @@
           <w:szCs w:val="24"/>
           <w:lang w:val="en-US"/>
         </w:rPr>
-        <w:t>: 2.00 GB</w:t>
-      </w:r>
-    </w:p>
-    <w:p>
-      <w:pPr>
-        <w:spacing w:line="480" w:lineRule="auto"/>
-        <w:ind w:firstLine="420" w:firstLineChars="0"/>
+        <w:t>: Windows 7 or later</w:t>
+      </w:r>
+    </w:p>
+    <w:p>
+      <w:pPr>
+        <w:spacing w:line="480" w:lineRule="auto"/>
+        <w:ind w:left="420" w:leftChars="0" w:firstLine="420" w:firstLineChars="0"/>
         <w:rPr>
           <w:rFonts w:ascii="Times New Roman" w:hAnsi="Times New Roman" w:cs="Times New Roman"/>
           <w:b/>
@@ -8851,9 +9729,8 @@
           <w:bCs/>
           <w:sz w:val="24"/>
           <w:szCs w:val="24"/>
-          <w:lang w:val="en-US"/>
-        </w:rPr>
-        <w:t>Browser</w:t>
+        </w:rPr>
+        <w:t>RAM</w:t>
       </w:r>
       <w:r>
         <w:rPr>
@@ -8864,9 +9741,14 @@
           <w:szCs w:val="24"/>
           <w:lang w:val="en-US"/>
         </w:rPr>
-        <w:t xml:space="preserve">: </w:t>
-      </w:r>
-      <w:r>
+        <w:t>: 2.00 GB</w:t>
+      </w:r>
+    </w:p>
+    <w:p>
+      <w:pPr>
+        <w:spacing w:line="480" w:lineRule="auto"/>
+        <w:ind w:left="420" w:leftChars="0" w:firstLine="420" w:firstLineChars="0"/>
+        <w:jc w:val="both"/>
         <w:rPr>
           <w:rFonts w:hint="default" w:ascii="Times New Roman" w:hAnsi="Times New Roman" w:cs="Times New Roman"/>
           <w:b w:val="0"/>
@@ -8875,9 +9757,580 @@
           <w:szCs w:val="24"/>
           <w:lang w:val="en-US"/>
         </w:rPr>
-        <w:t>Internet Explorer, Firefox, Safari, Chrome, Opera, Mozilla, Netscape</w:t>
-      </w:r>
-    </w:p>
+      </w:pPr>
+      <w:r>
+        <w:rPr>
+          <w:rFonts w:ascii="Times New Roman" w:hAnsi="Times New Roman" w:cs="Times New Roman"/>
+          <w:b/>
+          <w:bCs/>
+          <w:sz w:val="24"/>
+          <w:szCs w:val="24"/>
+          <w:lang w:val="en-US"/>
+        </w:rPr>
+        <w:t>Browser</w:t>
+      </w:r>
+      <w:r>
+        <w:rPr>
+          <w:rFonts w:ascii="Times New Roman" w:hAnsi="Times New Roman" w:cs="Times New Roman"/>
+          <w:b w:val="0"/>
+          <w:bCs w:val="0"/>
+          <w:sz w:val="24"/>
+          <w:szCs w:val="24"/>
+          <w:lang w:val="en-US"/>
+        </w:rPr>
+        <w:t xml:space="preserve">: </w:t>
+      </w:r>
+      <w:r>
+        <w:rPr>
+          <w:rFonts w:hint="default" w:ascii="Times New Roman" w:hAnsi="Times New Roman" w:cs="Times New Roman"/>
+          <w:b w:val="0"/>
+          <w:bCs w:val="0"/>
+          <w:sz w:val="24"/>
+          <w:szCs w:val="24"/>
+          <w:lang w:val="en-US"/>
+        </w:rPr>
+        <w:t>Any recent desktop version of Firefox, Chrome, Edge or Safari.</w:t>
+      </w:r>
+    </w:p>
+    <w:p>
+      <w:pPr>
+        <w:spacing w:line="480" w:lineRule="auto"/>
+        <w:ind w:firstLine="420" w:firstLineChars="0"/>
+        <w:jc w:val="both"/>
+        <w:rPr>
+          <w:rFonts w:hint="default" w:ascii="Times New Roman" w:hAnsi="Times New Roman" w:cs="Times New Roman"/>
+          <w:b w:val="0"/>
+          <w:bCs w:val="0"/>
+          <w:sz w:val="24"/>
+          <w:szCs w:val="24"/>
+          <w:lang w:val="en-US"/>
+        </w:rPr>
+      </w:pPr>
+    </w:p>
+    <w:p>
+      <w:pPr>
+        <w:spacing w:line="480" w:lineRule="auto"/>
+        <w:jc w:val="both"/>
+        <w:rPr>
+          <w:rFonts w:hint="default" w:ascii="Times New Roman" w:hAnsi="Times New Roman" w:cs="Times New Roman"/>
+          <w:b/>
+          <w:bCs/>
+          <w:sz w:val="24"/>
+          <w:szCs w:val="24"/>
+          <w:lang w:val="en-US"/>
+        </w:rPr>
+      </w:pPr>
+      <w:r>
+        <w:rPr>
+          <w:rFonts w:hint="default" w:ascii="Times New Roman" w:hAnsi="Times New Roman" w:cs="Times New Roman"/>
+          <w:b/>
+          <w:bCs/>
+          <w:sz w:val="24"/>
+          <w:szCs w:val="24"/>
+          <w:lang w:val="en-US"/>
+        </w:rPr>
+        <w:t>Calendar of Activities</w:t>
+      </w:r>
+    </w:p>
+    <w:tbl>
+      <w:tblPr>
+        <w:tblStyle w:val="3"/>
+        <w:tblW w:w="8587" w:type="dxa"/>
+        <w:tblInd w:w="0" w:type="dxa"/>
+        <w:tblBorders>
+          <w:top w:val="single" w:color="auto" w:sz="4" w:space="0"/>
+          <w:left w:val="single" w:color="auto" w:sz="4" w:space="0"/>
+          <w:bottom w:val="single" w:color="auto" w:sz="4" w:space="0"/>
+          <w:right w:val="single" w:color="auto" w:sz="4" w:space="0"/>
+          <w:insideH w:val="single" w:color="auto" w:sz="4" w:space="0"/>
+          <w:insideV w:val="single" w:color="auto" w:sz="4" w:space="0"/>
+        </w:tblBorders>
+        <w:tblLayout w:type="fixed"/>
+        <w:tblCellMar>
+          <w:top w:w="0" w:type="dxa"/>
+          <w:left w:w="108" w:type="dxa"/>
+          <w:bottom w:w="0" w:type="dxa"/>
+          <w:right w:w="108" w:type="dxa"/>
+        </w:tblCellMar>
+      </w:tblPr>
+      <w:tblGrid>
+        <w:gridCol w:w="3632"/>
+        <w:gridCol w:w="1058"/>
+        <w:gridCol w:w="1234"/>
+        <w:gridCol w:w="945"/>
+        <w:gridCol w:w="1718"/>
+      </w:tblGrid>
+      <w:tr>
+        <w:tblPrEx>
+          <w:tblBorders>
+            <w:top w:val="single" w:color="auto" w:sz="4" w:space="0"/>
+            <w:left w:val="single" w:color="auto" w:sz="4" w:space="0"/>
+            <w:bottom w:val="single" w:color="auto" w:sz="4" w:space="0"/>
+            <w:right w:val="single" w:color="auto" w:sz="4" w:space="0"/>
+            <w:insideH w:val="single" w:color="auto" w:sz="4" w:space="0"/>
+            <w:insideV w:val="single" w:color="auto" w:sz="4" w:space="0"/>
+          </w:tblBorders>
+          <w:tblLayout w:type="fixed"/>
+          <w:tblCellMar>
+            <w:top w:w="0" w:type="dxa"/>
+            <w:left w:w="108" w:type="dxa"/>
+            <w:bottom w:w="0" w:type="dxa"/>
+            <w:right w:w="108" w:type="dxa"/>
+          </w:tblCellMar>
+        </w:tblPrEx>
+        <w:trPr>
+          <w:trHeight w:val="359" w:hRule="atLeast"/>
+        </w:trPr>
+        <w:tc>
+          <w:tcPr>
+            <w:tcW w:w="3632" w:type="dxa"/>
+          </w:tcPr>
+          <w:p>
+            <w:pPr>
+              <w:jc w:val="both"/>
+              <w:rPr>
+                <w:rFonts w:ascii="Garamond" w:hAnsi="Garamond"/>
+                <w:b/>
+              </w:rPr>
+            </w:pPr>
+            <w:r>
+              <w:rPr>
+                <w:rFonts w:ascii="Garamond" w:hAnsi="Garamond"/>
+                <w:b/>
+              </w:rPr>
+              <w:t>ACTIVITY</w:t>
+            </w:r>
+          </w:p>
+        </w:tc>
+        <w:tc>
+          <w:tcPr>
+            <w:tcW w:w="1058" w:type="dxa"/>
+          </w:tcPr>
+          <w:p>
+            <w:pPr>
+              <w:jc w:val="both"/>
+              <w:rPr>
+                <w:rFonts w:ascii="Garamond" w:hAnsi="Garamond"/>
+                <w:b/>
+              </w:rPr>
+            </w:pPr>
+            <w:r>
+              <w:rPr>
+                <w:rFonts w:ascii="Garamond" w:hAnsi="Garamond"/>
+                <w:b/>
+                <w:lang w:val="en-US"/>
+              </w:rPr>
+              <w:t>AUG</w:t>
+            </w:r>
+          </w:p>
+        </w:tc>
+        <w:tc>
+          <w:tcPr>
+            <w:tcW w:w="1234" w:type="dxa"/>
+          </w:tcPr>
+          <w:p>
+            <w:pPr>
+              <w:jc w:val="both"/>
+              <w:rPr>
+                <w:rFonts w:ascii="Garamond" w:hAnsi="Garamond"/>
+                <w:b/>
+              </w:rPr>
+            </w:pPr>
+            <w:r>
+              <w:rPr>
+                <w:rFonts w:ascii="Garamond" w:hAnsi="Garamond"/>
+                <w:b/>
+                <w:lang w:val="en-US"/>
+              </w:rPr>
+              <w:t>SEP</w:t>
+            </w:r>
+          </w:p>
+        </w:tc>
+        <w:tc>
+          <w:tcPr>
+            <w:tcW w:w="945" w:type="dxa"/>
+          </w:tcPr>
+          <w:p>
+            <w:pPr>
+              <w:jc w:val="both"/>
+              <w:rPr>
+                <w:rFonts w:ascii="Garamond" w:hAnsi="Garamond"/>
+                <w:b/>
+              </w:rPr>
+            </w:pPr>
+            <w:r>
+              <w:rPr>
+                <w:rFonts w:ascii="Garamond" w:hAnsi="Garamond"/>
+                <w:b/>
+                <w:lang w:val="en-US"/>
+              </w:rPr>
+              <w:t>OCT</w:t>
+            </w:r>
+          </w:p>
+        </w:tc>
+        <w:tc>
+          <w:tcPr>
+            <w:tcW w:w="1718" w:type="dxa"/>
+          </w:tcPr>
+          <w:p>
+            <w:pPr>
+              <w:jc w:val="both"/>
+              <w:rPr>
+                <w:rFonts w:ascii="Garamond" w:hAnsi="Garamond"/>
+                <w:b/>
+              </w:rPr>
+            </w:pPr>
+            <w:r>
+              <w:rPr>
+                <w:rFonts w:ascii="Garamond" w:hAnsi="Garamond"/>
+                <w:b/>
+                <w:lang w:val="en-US"/>
+              </w:rPr>
+              <w:t>NOV</w:t>
+            </w:r>
+          </w:p>
+        </w:tc>
+      </w:tr>
+      <w:tr>
+        <w:tblPrEx>
+          <w:tblBorders>
+            <w:top w:val="single" w:color="auto" w:sz="4" w:space="0"/>
+            <w:left w:val="single" w:color="auto" w:sz="4" w:space="0"/>
+            <w:bottom w:val="single" w:color="auto" w:sz="4" w:space="0"/>
+            <w:right w:val="single" w:color="auto" w:sz="4" w:space="0"/>
+            <w:insideH w:val="single" w:color="auto" w:sz="4" w:space="0"/>
+            <w:insideV w:val="single" w:color="auto" w:sz="4" w:space="0"/>
+          </w:tblBorders>
+          <w:tblLayout w:type="fixed"/>
+          <w:tblCellMar>
+            <w:top w:w="0" w:type="dxa"/>
+            <w:left w:w="108" w:type="dxa"/>
+            <w:bottom w:w="0" w:type="dxa"/>
+            <w:right w:w="108" w:type="dxa"/>
+          </w:tblCellMar>
+        </w:tblPrEx>
+        <w:trPr>
+          <w:trHeight w:val="377" w:hRule="atLeast"/>
+        </w:trPr>
+        <w:tc>
+          <w:tcPr>
+            <w:tcW w:w="3632" w:type="dxa"/>
+          </w:tcPr>
+          <w:p>
+            <w:pPr>
+              <w:jc w:val="both"/>
+              <w:rPr>
+                <w:rFonts w:ascii="Garamond" w:hAnsi="Garamond"/>
+                <w:b/>
+              </w:rPr>
+            </w:pPr>
+            <w:r>
+              <w:rPr>
+                <w:rFonts w:ascii="Garamond" w:hAnsi="Garamond"/>
+                <w:b/>
+              </w:rPr>
+              <w:t>Data Gathering</w:t>
+            </w:r>
+          </w:p>
+        </w:tc>
+        <w:tc>
+          <w:tcPr>
+            <w:tcW w:w="1058" w:type="dxa"/>
+          </w:tcPr>
+          <w:p>
+            <w:pPr>
+              <w:jc w:val="both"/>
+              <w:rPr>
+                <w:rFonts w:ascii="Garamond" w:hAnsi="Garamond"/>
+                <w:b/>
+              </w:rPr>
+            </w:pPr>
+            <w:r>
+              <w:rPr>
+                <w:rFonts w:ascii="Garamond" w:hAnsi="Garamond"/>
+                <w:b/>
+              </w:rPr>
+              <w:t>*****</w:t>
+            </w:r>
+          </w:p>
+        </w:tc>
+        <w:tc>
+          <w:tcPr>
+            <w:tcW w:w="1234" w:type="dxa"/>
+          </w:tcPr>
+          <w:p>
+            <w:pPr>
+              <w:jc w:val="both"/>
+              <w:rPr>
+                <w:rFonts w:ascii="Garamond" w:hAnsi="Garamond"/>
+                <w:b/>
+              </w:rPr>
+            </w:pPr>
+            <w:r>
+              <w:rPr>
+                <w:rFonts w:ascii="Garamond" w:hAnsi="Garamond"/>
+                <w:b/>
+              </w:rPr>
+              <w:t>**</w:t>
+            </w:r>
+          </w:p>
+        </w:tc>
+        <w:tc>
+          <w:tcPr>
+            <w:tcW w:w="945" w:type="dxa"/>
+          </w:tcPr>
+          <w:p>
+            <w:pPr>
+              <w:jc w:val="both"/>
+              <w:rPr>
+                <w:rFonts w:ascii="Garamond" w:hAnsi="Garamond"/>
+                <w:b/>
+              </w:rPr>
+            </w:pPr>
+          </w:p>
+        </w:tc>
+        <w:tc>
+          <w:tcPr>
+            <w:tcW w:w="1718" w:type="dxa"/>
+          </w:tcPr>
+          <w:p>
+            <w:pPr>
+              <w:jc w:val="both"/>
+              <w:rPr>
+                <w:rFonts w:ascii="Garamond" w:hAnsi="Garamond"/>
+                <w:b/>
+              </w:rPr>
+            </w:pPr>
+          </w:p>
+        </w:tc>
+      </w:tr>
+      <w:tr>
+        <w:tblPrEx>
+          <w:tblBorders>
+            <w:top w:val="single" w:color="auto" w:sz="4" w:space="0"/>
+            <w:left w:val="single" w:color="auto" w:sz="4" w:space="0"/>
+            <w:bottom w:val="single" w:color="auto" w:sz="4" w:space="0"/>
+            <w:right w:val="single" w:color="auto" w:sz="4" w:space="0"/>
+            <w:insideH w:val="single" w:color="auto" w:sz="4" w:space="0"/>
+            <w:insideV w:val="single" w:color="auto" w:sz="4" w:space="0"/>
+          </w:tblBorders>
+          <w:tblLayout w:type="fixed"/>
+          <w:tblCellMar>
+            <w:top w:w="0" w:type="dxa"/>
+            <w:left w:w="108" w:type="dxa"/>
+            <w:bottom w:w="0" w:type="dxa"/>
+            <w:right w:w="108" w:type="dxa"/>
+          </w:tblCellMar>
+        </w:tblPrEx>
+        <w:trPr>
+          <w:trHeight w:val="377" w:hRule="atLeast"/>
+        </w:trPr>
+        <w:tc>
+          <w:tcPr>
+            <w:tcW w:w="3632" w:type="dxa"/>
+          </w:tcPr>
+          <w:p>
+            <w:pPr>
+              <w:jc w:val="both"/>
+              <w:rPr>
+                <w:rFonts w:ascii="Garamond" w:hAnsi="Garamond"/>
+                <w:b/>
+              </w:rPr>
+            </w:pPr>
+            <w:r>
+              <w:rPr>
+                <w:rFonts w:ascii="Garamond" w:hAnsi="Garamond"/>
+                <w:b/>
+              </w:rPr>
+              <w:t>Software Requirements Analysis</w:t>
+            </w:r>
+          </w:p>
+        </w:tc>
+        <w:tc>
+          <w:tcPr>
+            <w:tcW w:w="1058" w:type="dxa"/>
+          </w:tcPr>
+          <w:p>
+            <w:pPr>
+              <w:jc w:val="both"/>
+              <w:rPr>
+                <w:rFonts w:ascii="Garamond" w:hAnsi="Garamond"/>
+                <w:b/>
+              </w:rPr>
+            </w:pPr>
+          </w:p>
+        </w:tc>
+        <w:tc>
+          <w:tcPr>
+            <w:tcW w:w="1234" w:type="dxa"/>
+          </w:tcPr>
+          <w:p>
+            <w:pPr>
+              <w:jc w:val="both"/>
+              <w:rPr>
+                <w:rFonts w:ascii="Garamond" w:hAnsi="Garamond"/>
+                <w:b/>
+              </w:rPr>
+            </w:pPr>
+            <w:r>
+              <w:rPr>
+                <w:rFonts w:ascii="Garamond" w:hAnsi="Garamond"/>
+                <w:b/>
+              </w:rPr>
+              <w:t>****</w:t>
+            </w:r>
+          </w:p>
+        </w:tc>
+        <w:tc>
+          <w:tcPr>
+            <w:tcW w:w="945" w:type="dxa"/>
+          </w:tcPr>
+          <w:p>
+            <w:pPr>
+              <w:jc w:val="both"/>
+              <w:rPr>
+                <w:rFonts w:ascii="Garamond" w:hAnsi="Garamond"/>
+                <w:b/>
+              </w:rPr>
+            </w:pPr>
+            <w:r>
+              <w:rPr>
+                <w:rFonts w:ascii="Garamond" w:hAnsi="Garamond"/>
+                <w:b/>
+              </w:rPr>
+              <w:t>****</w:t>
+            </w:r>
+          </w:p>
+        </w:tc>
+        <w:tc>
+          <w:tcPr>
+            <w:tcW w:w="1718" w:type="dxa"/>
+          </w:tcPr>
+          <w:p>
+            <w:pPr>
+              <w:jc w:val="both"/>
+              <w:rPr>
+                <w:rFonts w:ascii="Garamond" w:hAnsi="Garamond"/>
+                <w:b/>
+              </w:rPr>
+            </w:pPr>
+            <w:r>
+              <w:rPr>
+                <w:rFonts w:ascii="Garamond" w:hAnsi="Garamond"/>
+                <w:b/>
+              </w:rPr>
+              <w:t>****</w:t>
+            </w:r>
+          </w:p>
+        </w:tc>
+      </w:tr>
+      <w:tr>
+        <w:tblPrEx>
+          <w:tblBorders>
+            <w:top w:val="single" w:color="auto" w:sz="4" w:space="0"/>
+            <w:left w:val="single" w:color="auto" w:sz="4" w:space="0"/>
+            <w:bottom w:val="single" w:color="auto" w:sz="4" w:space="0"/>
+            <w:right w:val="single" w:color="auto" w:sz="4" w:space="0"/>
+            <w:insideH w:val="single" w:color="auto" w:sz="4" w:space="0"/>
+            <w:insideV w:val="single" w:color="auto" w:sz="4" w:space="0"/>
+          </w:tblBorders>
+          <w:tblLayout w:type="fixed"/>
+          <w:tblCellMar>
+            <w:top w:w="0" w:type="dxa"/>
+            <w:left w:w="108" w:type="dxa"/>
+            <w:bottom w:w="0" w:type="dxa"/>
+            <w:right w:w="108" w:type="dxa"/>
+          </w:tblCellMar>
+        </w:tblPrEx>
+        <w:trPr>
+          <w:trHeight w:val="377" w:hRule="atLeast"/>
+        </w:trPr>
+        <w:tc>
+          <w:tcPr>
+            <w:tcW w:w="3632" w:type="dxa"/>
+          </w:tcPr>
+          <w:p>
+            <w:pPr>
+              <w:jc w:val="both"/>
+              <w:rPr>
+                <w:rFonts w:ascii="Garamond" w:hAnsi="Garamond"/>
+                <w:b/>
+              </w:rPr>
+            </w:pPr>
+            <w:r>
+              <w:rPr>
+                <w:rFonts w:ascii="Garamond" w:hAnsi="Garamond"/>
+                <w:b/>
+              </w:rPr>
+              <w:t>Initial Architectural Design</w:t>
+            </w:r>
+          </w:p>
+        </w:tc>
+        <w:tc>
+          <w:tcPr>
+            <w:tcW w:w="1058" w:type="dxa"/>
+          </w:tcPr>
+          <w:p>
+            <w:pPr>
+              <w:jc w:val="both"/>
+              <w:rPr>
+                <w:rFonts w:ascii="Garamond" w:hAnsi="Garamond"/>
+                <w:b/>
+              </w:rPr>
+            </w:pPr>
+          </w:p>
+        </w:tc>
+        <w:tc>
+          <w:tcPr>
+            <w:tcW w:w="1234" w:type="dxa"/>
+          </w:tcPr>
+          <w:p>
+            <w:pPr>
+              <w:jc w:val="both"/>
+              <w:rPr>
+                <w:rFonts w:ascii="Garamond" w:hAnsi="Garamond"/>
+                <w:b/>
+              </w:rPr>
+            </w:pPr>
+          </w:p>
+        </w:tc>
+        <w:tc>
+          <w:tcPr>
+            <w:tcW w:w="945" w:type="dxa"/>
+          </w:tcPr>
+          <w:p>
+            <w:pPr>
+              <w:jc w:val="both"/>
+              <w:rPr>
+                <w:rFonts w:ascii="Garamond" w:hAnsi="Garamond"/>
+                <w:b/>
+              </w:rPr>
+            </w:pPr>
+          </w:p>
+        </w:tc>
+        <w:tc>
+          <w:tcPr>
+            <w:tcW w:w="1718" w:type="dxa"/>
+          </w:tcPr>
+          <w:p>
+            <w:pPr>
+              <w:jc w:val="both"/>
+              <w:rPr>
+                <w:rFonts w:ascii="Garamond" w:hAnsi="Garamond"/>
+                <w:b/>
+              </w:rPr>
+            </w:pPr>
+            <w:r>
+              <w:rPr>
+                <w:rFonts w:ascii="Garamond" w:hAnsi="Garamond"/>
+                <w:b/>
+              </w:rPr>
+              <w:t>***</w:t>
+            </w:r>
+          </w:p>
+        </w:tc>
+      </w:tr>
+    </w:tbl>
     <w:p>
       <w:pPr>
         <w:spacing w:line="480" w:lineRule="auto"/>

</xml_diff>